<commit_message>
sửa đăng nhập xoq
</commit_message>
<xml_diff>
--- a/アンーフィェ/Da_2_App_QLTV.docx
+++ b/アンーフィェ/Da_2_App_QLTV.docx
@@ -1,6 +1,6 @@
 
 <file path=word/document.xml><?xml version="1.0" encoding="utf-8"?>
-<w:document xmlns:wpc="http://schemas.microsoft.com/office/word/2010/wordprocessingCanvas" xmlns:cx="http://schemas.microsoft.com/office/drawing/2014/chartex" xmlns:mc="http://schemas.openxmlformats.org/markup-compatibility/2006" xmlns:o="urn:schemas-microsoft-com:office:office" xmlns:r="http://schemas.openxmlformats.org/officeDocument/2006/relationships" xmlns:m="http://schemas.openxmlformats.org/officeDocument/2006/math" xmlns:v="urn:schemas-microsoft-com:vml" xmlns:wp14="http://schemas.microsoft.com/office/word/2010/wordprocessingDrawing" xmlns:wp="http://schemas.openxmlformats.org/drawingml/2006/wordprocessingDrawing" xmlns:w10="urn:schemas-microsoft-com:office:word" xmlns:w="http://schemas.openxmlformats.org/wordprocessingml/2006/main" xmlns:w14="http://schemas.microsoft.com/office/word/2010/wordml" xmlns:w15="http://schemas.microsoft.com/office/word/2012/wordml" xmlns:w16se="http://schemas.microsoft.com/office/word/2015/wordml/symex" xmlns:wpg="http://schemas.microsoft.com/office/word/2010/wordprocessingGroup" xmlns:wpi="http://schemas.microsoft.com/office/word/2010/wordprocessingInk" xmlns:wne="http://schemas.microsoft.com/office/word/2006/wordml" xmlns:wps="http://schemas.microsoft.com/office/word/2010/wordprocessingShape" mc:Ignorable="w14 w15 w16se wp14">
+<w:document xmlns:wpc="http://schemas.microsoft.com/office/word/2010/wordprocessingCanvas" xmlns:cx="http://schemas.microsoft.com/office/drawing/2014/chartex" xmlns:cx1="http://schemas.microsoft.com/office/drawing/2015/9/8/chartex" xmlns:mc="http://schemas.openxmlformats.org/markup-compatibility/2006" xmlns:o="urn:schemas-microsoft-com:office:office" xmlns:r="http://schemas.openxmlformats.org/officeDocument/2006/relationships" xmlns:m="http://schemas.openxmlformats.org/officeDocument/2006/math" xmlns:v="urn:schemas-microsoft-com:vml" xmlns:wp14="http://schemas.microsoft.com/office/word/2010/wordprocessingDrawing" xmlns:wp="http://schemas.openxmlformats.org/drawingml/2006/wordprocessingDrawing" xmlns:w10="urn:schemas-microsoft-com:office:word" xmlns:w="http://schemas.openxmlformats.org/wordprocessingml/2006/main" xmlns:w14="http://schemas.microsoft.com/office/word/2010/wordml" xmlns:w15="http://schemas.microsoft.com/office/word/2012/wordml" xmlns:w16se="http://schemas.microsoft.com/office/word/2015/wordml/symex" xmlns:wpg="http://schemas.microsoft.com/office/word/2010/wordprocessingGroup" xmlns:wpi="http://schemas.microsoft.com/office/word/2010/wordprocessingInk" xmlns:wne="http://schemas.microsoft.com/office/word/2006/wordml" xmlns:wps="http://schemas.microsoft.com/office/word/2010/wordprocessingShape" mc:Ignorable="w14 w15 w16se wp14">
   <w:body>
     <w:p>
       <w:pPr>
@@ -13,6 +13,7 @@
       <w:r>
         <w:rPr>
           <w:noProof/>
+          <w:lang w:eastAsia="ja-JP"/>
         </w:rPr>
         <mc:AlternateContent>
           <mc:Choice Requires="wpg">
@@ -439,6 +440,7 @@
         <w:rPr>
           <w:b/>
           <w:noProof/>
+          <w:lang w:eastAsia="ja-JP"/>
         </w:rPr>
         <w:drawing>
           <wp:anchor distT="0" distB="0" distL="114300" distR="114300" simplePos="0" relativeHeight="251657216" behindDoc="0" locked="0" layoutInCell="1" allowOverlap="1" wp14:anchorId="17864BC0" wp14:editId="1614BB27">
@@ -557,8 +559,6 @@
           <w:b/>
         </w:rPr>
       </w:pPr>
-      <w:bookmarkStart w:id="0" w:name="_GoBack"/>
-      <w:bookmarkEnd w:id="0"/>
     </w:p>
     <w:p>
       <w:pPr>
@@ -751,24 +751,7 @@
           <w:szCs w:val="30"/>
         </w:rPr>
         <w:tab/>
-      </w:r>
-      <w:proofErr w:type="gramStart"/>
-      <w:r>
-        <w:rPr>
-          <w:b/>
-          <w:sz w:val="30"/>
-          <w:szCs w:val="30"/>
-        </w:rPr>
-        <w:t>MãSố :</w:t>
-      </w:r>
-      <w:proofErr w:type="gramEnd"/>
-      <w:r>
-        <w:rPr>
-          <w:b/>
-          <w:sz w:val="30"/>
-          <w:szCs w:val="30"/>
-        </w:rPr>
-        <w:t xml:space="preserve"> </w:t>
+        <w:t xml:space="preserve">MãSố : </w:t>
       </w:r>
       <w:r>
         <w:rPr>
@@ -1115,18 +1098,8 @@
           <w:sz w:val="30"/>
           <w:szCs w:val="30"/>
         </w:rPr>
-        <w:t>TS/</w:t>
-      </w:r>
-      <w:proofErr w:type="gramStart"/>
-      <w:r>
-        <w:rPr>
-          <w:b/>
-          <w:sz w:val="30"/>
-          <w:szCs w:val="30"/>
-        </w:rPr>
-        <w:t>Ths :</w:t>
-      </w:r>
-      <w:proofErr w:type="gramEnd"/>
+        <w:t>TS/Ths :</w:t>
+      </w:r>
     </w:p>
     <w:p>
       <w:pPr>
@@ -2947,25 +2920,7 @@
           <w:sz w:val="26"/>
           <w:szCs w:val="26"/>
         </w:rPr>
-        <w:t xml:space="preserve">Để luận văn này đạt kết quả tốt đẹp, em đã nhận được sự hỗ trợ, giúp đỡ của thầy hướng </w:t>
-      </w:r>
-      <w:proofErr w:type="gramStart"/>
-      <w:r>
-        <w:rPr>
-          <w:color w:val="000000"/>
-          <w:sz w:val="26"/>
-          <w:szCs w:val="26"/>
-        </w:rPr>
-        <w:t>dẫn ,</w:t>
-      </w:r>
-      <w:proofErr w:type="gramEnd"/>
-      <w:r>
-        <w:rPr>
-          <w:color w:val="000000"/>
-          <w:sz w:val="26"/>
-          <w:szCs w:val="26"/>
-        </w:rPr>
-        <w:t xml:space="preserve"> bạn bè , cá nhân. Với tình cảm sâu sắc, chân thành, cho phép em được bày tỏ lòng biết ơn sâu sắc đến tất cả các </w:t>
+        <w:t xml:space="preserve">Để luận văn này đạt kết quả tốt đẹp, em đã nhận được sự hỗ trợ, giúp đỡ của thầy hướng dẫn , bạn bè , cá nhân. Với tình cảm sâu sắc, chân thành, cho phép em được bày tỏ lòng biết ơn sâu sắc đến tất cả các </w:t>
       </w:r>
       <w:r>
         <w:rPr>
@@ -3025,23 +2980,13 @@
         </w:rPr>
         <w:t xml:space="preserve">Trước hết em xin gửi tới các thầy </w:t>
       </w:r>
-      <w:proofErr w:type="gramStart"/>
       <w:r>
         <w:rPr>
           <w:color w:val="FF0000"/>
           <w:sz w:val="26"/>
           <w:szCs w:val="26"/>
         </w:rPr>
-        <w:t>{ 1</w:t>
-      </w:r>
-      <w:proofErr w:type="gramEnd"/>
-      <w:r>
-        <w:rPr>
-          <w:color w:val="FF0000"/>
-          <w:sz w:val="26"/>
-          <w:szCs w:val="26"/>
-        </w:rPr>
-        <w:t xml:space="preserve"> ,2 }</w:t>
+        <w:t>{ 1 ,2 }</w:t>
       </w:r>
       <w:r>
         <w:rPr>
@@ -3464,7 +3409,6 @@
           <w:docPartUnique/>
         </w:docPartObj>
       </w:sdtPr>
-      <w:sdtEndPr/>
       <w:sdtContent>
         <w:p>
           <w:pPr>
@@ -5540,77 +5484,43 @@
           <w:szCs w:val="30"/>
         </w:rPr>
       </w:pPr>
-      <w:bookmarkStart w:id="1" w:name="_Toc71610002"/>
+      <w:bookmarkStart w:id="0" w:name="_Toc71610002"/>
       <w:r>
         <w:rPr>
           <w:sz w:val="30"/>
           <w:szCs w:val="30"/>
         </w:rPr>
         <w:lastRenderedPageBreak/>
-        <w:t xml:space="preserve">CHƯƠNG </w:t>
-      </w:r>
-      <w:proofErr w:type="gramStart"/>
+        <w:t xml:space="preserve">CHƯƠNG 1 : TỔNG QUAN VỀ </w:t>
+      </w:r>
+      <w:bookmarkEnd w:id="0"/>
       <w:r>
         <w:rPr>
           <w:sz w:val="30"/>
           <w:szCs w:val="30"/>
         </w:rPr>
-        <w:t>1 :</w:t>
-      </w:r>
-      <w:proofErr w:type="gramEnd"/>
-      <w:r>
-        <w:rPr>
-          <w:sz w:val="30"/>
-          <w:szCs w:val="30"/>
-        </w:rPr>
-        <w:t xml:space="preserve"> TỔNG QUAN VỀ </w:t>
+        <w:t>APP QUẢN LÝ THƯ VIỆN</w:t>
+      </w:r>
+    </w:p>
+    <w:p>
+      <w:pPr>
+        <w:pStyle w:val="Heading2"/>
+        <w:rPr>
+          <w:i/>
+          <w:sz w:val="26"/>
+          <w:szCs w:val="26"/>
+        </w:rPr>
+      </w:pPr>
+      <w:bookmarkStart w:id="1" w:name="_Toc71610003"/>
+      <w:r>
+        <w:rPr>
+          <w:i/>
+          <w:sz w:val="26"/>
+          <w:szCs w:val="26"/>
+        </w:rPr>
+        <w:t xml:space="preserve">1.1 .Giới thiệu về </w:t>
       </w:r>
       <w:bookmarkEnd w:id="1"/>
-      <w:r>
-        <w:rPr>
-          <w:sz w:val="30"/>
-          <w:szCs w:val="30"/>
-        </w:rPr>
-        <w:t>APP QUẢN LÝ THƯ VIỆN</w:t>
-      </w:r>
-    </w:p>
-    <w:p>
-      <w:pPr>
-        <w:pStyle w:val="Heading2"/>
-        <w:rPr>
-          <w:i/>
-          <w:sz w:val="26"/>
-          <w:szCs w:val="26"/>
-        </w:rPr>
-      </w:pPr>
-      <w:bookmarkStart w:id="2" w:name="_Toc71610003"/>
-      <w:r>
-        <w:rPr>
-          <w:i/>
-          <w:sz w:val="26"/>
-          <w:szCs w:val="26"/>
-        </w:rPr>
-        <w:t>1.</w:t>
-      </w:r>
-      <w:proofErr w:type="gramStart"/>
-      <w:r>
-        <w:rPr>
-          <w:i/>
-          <w:sz w:val="26"/>
-          <w:szCs w:val="26"/>
-        </w:rPr>
-        <w:t>1 .Giới</w:t>
-      </w:r>
-      <w:proofErr w:type="gramEnd"/>
-      <w:r>
-        <w:rPr>
-          <w:i/>
-          <w:sz w:val="26"/>
-          <w:szCs w:val="26"/>
-        </w:rPr>
-        <w:t xml:space="preserve"> thiệu về </w:t>
-      </w:r>
-      <w:bookmarkEnd w:id="2"/>
       <w:r>
         <w:rPr>
           <w:i/>
@@ -5629,8 +5539,8 @@
           <w:szCs w:val="26"/>
         </w:rPr>
       </w:pPr>
-      <w:bookmarkStart w:id="3" w:name="_heading=h.gjdgxs" w:colFirst="0" w:colLast="0"/>
-      <w:bookmarkEnd w:id="3"/>
+      <w:bookmarkStart w:id="2" w:name="_heading=h.gjdgxs" w:colFirst="0" w:colLast="0"/>
+      <w:bookmarkEnd w:id="2"/>
       <w:r>
         <w:rPr>
           <w:sz w:val="26"/>
@@ -5645,7 +5555,25 @@
           <w:szCs w:val="26"/>
           <w:shd w:val="clear" w:color="auto" w:fill="FFFFFF"/>
         </w:rPr>
-        <w:t>Chúng ta không thể phủ nhận rằng hiện nay với tốc độ phát triển của internet thì việc tìm kiếm thông tin trở nên vô cùng dễ dàng. Nhưng cùng theo đó là thông tin thu thập được vô cùng hỗn tạp. Và chúng ta cần phải có sự chọn lọc thông tin một cách cẩn thận để thu thập được những thông tin chính xác và loại bỏ những thông tin nhiễu. Do vậy có rất người vẫn lựa chọn cách đến thư viện để tìm kiếm thông tin hoặc dành thời gian rảnh để đến thư viện đơn giản chỉ vì đó là niềm yêu thích của họ. Một thư viện với hàng trăm ngàn đầu sách thì chúng ta không thể quản lý thủ công bằng giấy tờ hay ghi chép. Cần có một phần mêm quản lý chung về mã sách, tên người mượn sách hay thời gian mượn và trả sách… để dễ dàng quản lý những vấn đề trên. Những phần mềm quản lí thư viện này có tính ứng dụng cao, quản lý dễ dàng, đã và đang được sử dụng rất nhiều tại các thư viện trên toàn quốc.</w:t>
+        <w:t>Chúng ta không thể phủ nhận rằng hiện nay với tốc độ phát triển của internet thì việc tìm kiếm thông tin trở nên vô cùng dễ dàng</w:t>
+      </w:r>
+      <w:r>
+        <w:rPr>
+          <w:color w:val="333333"/>
+          <w:sz w:val="26"/>
+          <w:szCs w:val="26"/>
+          <w:shd w:val="clear" w:color="auto" w:fill="FFFFFF"/>
+        </w:rPr>
+        <w:t xml:space="preserve"> </w:t>
+      </w:r>
+      <w:r>
+        <w:rPr>
+          <w:color w:val="333333"/>
+          <w:sz w:val="26"/>
+          <w:szCs w:val="26"/>
+          <w:shd w:val="clear" w:color="auto" w:fill="FFFFFF"/>
+        </w:rPr>
+        <w:t>. Nhưng cùng theo đó là thông tin thu thập được vô cùng hỗn tạp. Và chúng ta cần phải có sự chọn lọc thông tin một cách cẩn thận để thu thập được những thông tin chính xác và loại bỏ những thông tin nhiễu. Do vậy có rất người vẫn lựa chọn cách đến thư viện để tìm kiếm thông tin hoặc dành thời gian rảnh để đến thư viện đơn giản chỉ vì đó là niềm yêu thích của họ. Một thư viện với hàng trăm ngàn đầu sách thì chúng ta không thể quản lý thủ công bằng giấy tờ hay ghi chép. Cần có một phần mêm quản lý chung về mã sách, tên người mượn sách hay thời gian mượn và trả sách… để dễ dàng quản lý những vấn đề trên. Những phần mềm quản lí thư viện này có tính ứng dụng cao, quản lý dễ dàng, đã và đang được sử dụng rất nhiều tại các thư viện trên toàn quốc.</w:t>
       </w:r>
       <w:r>
         <w:rPr>
@@ -5696,7 +5624,7 @@
           <w:szCs w:val="26"/>
         </w:rPr>
       </w:pPr>
-      <w:bookmarkStart w:id="4" w:name="_Toc71610004"/>
+      <w:bookmarkStart w:id="3" w:name="_Toc71610004"/>
       <w:r>
         <w:rPr>
           <w:b/>
@@ -5716,29 +5644,122 @@
         </w:rPr>
         <w:t>Mục tiêu</w:t>
       </w:r>
+      <w:bookmarkEnd w:id="3"/>
+    </w:p>
+    <w:p>
+      <w:pPr>
+        <w:spacing w:line="360" w:lineRule="auto"/>
+        <w:rPr>
+          <w:sz w:val="26"/>
+          <w:szCs w:val="26"/>
+        </w:rPr>
+      </w:pPr>
+      <w:r>
+        <w:rPr>
+          <w:sz w:val="26"/>
+          <w:szCs w:val="26"/>
+        </w:rPr>
+        <w:t>App quản lý thư viện</w:t>
+      </w:r>
+      <w:r>
+        <w:rPr>
+          <w:sz w:val="26"/>
+          <w:szCs w:val="26"/>
+        </w:rPr>
+        <w:t xml:space="preserve"> đặt ra những mục tiêu sau:</w:t>
+      </w:r>
+    </w:p>
+    <w:p>
+      <w:pPr>
+        <w:spacing w:after="0" w:line="276" w:lineRule="auto"/>
+        <w:rPr>
+          <w:sz w:val="26"/>
+          <w:szCs w:val="26"/>
+        </w:rPr>
+      </w:pPr>
+      <w:r>
+        <w:rPr>
+          <w:sz w:val="26"/>
+          <w:szCs w:val="26"/>
+        </w:rPr>
+        <w:t xml:space="preserve">      Người dùng có thể dễ dàng truy cập và</w:t>
+      </w:r>
+      <w:r>
+        <w:rPr>
+          <w:sz w:val="26"/>
+          <w:szCs w:val="26"/>
+        </w:rPr>
+        <w:t>o app thông qua</w:t>
+      </w:r>
+      <w:r>
+        <w:rPr>
+          <w:sz w:val="26"/>
+          <w:szCs w:val="26"/>
+        </w:rPr>
+        <w:t xml:space="preserve"> website</w:t>
+      </w:r>
+      <w:r>
+        <w:rPr>
+          <w:sz w:val="26"/>
+          <w:szCs w:val="26"/>
+        </w:rPr>
+        <w:t xml:space="preserve"> hoặc app di động</w:t>
+      </w:r>
+      <w:r>
+        <w:rPr>
+          <w:sz w:val="26"/>
+          <w:szCs w:val="26"/>
+        </w:rPr>
+        <w:t xml:space="preserve"> thông qua mạng internet, dễ dàng tra cứu và tìm kiếm thông tin. Người dùng có thể thực hiện các thao tác mà họ muốn mà không gặp phải bất kỳ trở ngạy nào.</w:t>
+      </w:r>
+    </w:p>
+    <w:p>
+      <w:pPr>
+        <w:rPr>
+          <w:sz w:val="26"/>
+          <w:szCs w:val="26"/>
+        </w:rPr>
+      </w:pPr>
+      <w:r>
+        <w:br w:type="page"/>
+      </w:r>
+    </w:p>
+    <w:p>
+      <w:pPr>
+        <w:spacing w:after="0" w:line="276" w:lineRule="auto"/>
+        <w:rPr>
+          <w:b/>
+          <w:sz w:val="26"/>
+          <w:szCs w:val="26"/>
+        </w:rPr>
+      </w:pPr>
+    </w:p>
+    <w:p>
+      <w:pPr>
+        <w:pStyle w:val="Heading2"/>
+        <w:rPr>
+          <w:i/>
+          <w:sz w:val="26"/>
+          <w:szCs w:val="26"/>
+        </w:rPr>
+      </w:pPr>
+      <w:bookmarkStart w:id="4" w:name="_Toc71610005"/>
+      <w:r>
+        <w:rPr>
+          <w:i/>
+          <w:sz w:val="26"/>
+          <w:szCs w:val="26"/>
+        </w:rPr>
+        <w:t xml:space="preserve">1.3 . Yêu Cầu </w:t>
+      </w:r>
       <w:bookmarkEnd w:id="4"/>
-    </w:p>
-    <w:p>
-      <w:pPr>
-        <w:spacing w:line="360" w:lineRule="auto"/>
-        <w:rPr>
-          <w:sz w:val="26"/>
-          <w:szCs w:val="26"/>
-        </w:rPr>
-      </w:pPr>
-      <w:r>
-        <w:rPr>
-          <w:sz w:val="26"/>
-          <w:szCs w:val="26"/>
-        </w:rPr>
-        <w:t>App quản lý thư viện</w:t>
-      </w:r>
-      <w:r>
-        <w:rPr>
-          <w:sz w:val="26"/>
-          <w:szCs w:val="26"/>
-        </w:rPr>
-        <w:t xml:space="preserve"> đặt ra những mục tiêu sau:</w:t>
+      <w:r>
+        <w:rPr>
+          <w:i/>
+          <w:sz w:val="26"/>
+          <w:szCs w:val="26"/>
+        </w:rPr>
+        <w:t>Thư Viện</w:t>
       </w:r>
     </w:p>
     <w:p>
@@ -5751,143 +5772,24 @@
       </w:pPr>
       <w:r>
         <w:rPr>
-          <w:sz w:val="26"/>
-          <w:szCs w:val="26"/>
-        </w:rPr>
-        <w:t xml:space="preserve">      Người dùng có thể dễ dàng truy cập và</w:t>
-      </w:r>
-      <w:r>
-        <w:rPr>
-          <w:sz w:val="26"/>
-          <w:szCs w:val="26"/>
-        </w:rPr>
-        <w:t>o app thông qua</w:t>
-      </w:r>
-      <w:r>
-        <w:rPr>
-          <w:sz w:val="26"/>
-          <w:szCs w:val="26"/>
-        </w:rPr>
-        <w:t xml:space="preserve"> website</w:t>
-      </w:r>
-      <w:r>
-        <w:rPr>
-          <w:sz w:val="26"/>
-          <w:szCs w:val="26"/>
-        </w:rPr>
-        <w:t xml:space="preserve"> hoặc app di động</w:t>
-      </w:r>
-      <w:r>
-        <w:rPr>
-          <w:sz w:val="26"/>
-          <w:szCs w:val="26"/>
-        </w:rPr>
-        <w:t xml:space="preserve"> thông qua mạng internet, dễ dàng tra cứu và tìm kiếm thông tin. Người dùng có thể thực hiện các thao tác mà họ muốn mà không gặp phải bất kỳ trở ngạy nào.</w:t>
-      </w:r>
-    </w:p>
-    <w:p>
-      <w:pPr>
-        <w:rPr>
-          <w:sz w:val="26"/>
-          <w:szCs w:val="26"/>
-        </w:rPr>
-      </w:pPr>
-      <w:r>
-        <w:br w:type="page"/>
+          <w:b/>
+          <w:sz w:val="26"/>
+          <w:szCs w:val="26"/>
+        </w:rPr>
+        <w:t xml:space="preserve"> </w:t>
+      </w:r>
+      <w:r>
+        <w:rPr>
+          <w:sz w:val="26"/>
+          <w:szCs w:val="26"/>
+        </w:rPr>
+        <w:t xml:space="preserve">+ Bạn đọc : </w:t>
       </w:r>
     </w:p>
     <w:p>
       <w:pPr>
         <w:spacing w:after="0" w:line="276" w:lineRule="auto"/>
         <w:rPr>
-          <w:b/>
-          <w:sz w:val="26"/>
-          <w:szCs w:val="26"/>
-        </w:rPr>
-      </w:pPr>
-    </w:p>
-    <w:p>
-      <w:pPr>
-        <w:pStyle w:val="Heading2"/>
-        <w:rPr>
-          <w:i/>
-          <w:sz w:val="26"/>
-          <w:szCs w:val="26"/>
-        </w:rPr>
-      </w:pPr>
-      <w:bookmarkStart w:id="5" w:name="_Toc71610005"/>
-      <w:proofErr w:type="gramStart"/>
-      <w:r>
-        <w:rPr>
-          <w:i/>
-          <w:sz w:val="26"/>
-          <w:szCs w:val="26"/>
-        </w:rPr>
-        <w:t>1.3 .</w:t>
-      </w:r>
-      <w:proofErr w:type="gramEnd"/>
-      <w:r>
-        <w:rPr>
-          <w:i/>
-          <w:sz w:val="26"/>
-          <w:szCs w:val="26"/>
-        </w:rPr>
-        <w:t xml:space="preserve"> Yêu Cầu </w:t>
-      </w:r>
-      <w:bookmarkEnd w:id="5"/>
-      <w:r>
-        <w:rPr>
-          <w:i/>
-          <w:sz w:val="26"/>
-          <w:szCs w:val="26"/>
-        </w:rPr>
-        <w:t>Thư Viện</w:t>
-      </w:r>
-    </w:p>
-    <w:p>
-      <w:pPr>
-        <w:spacing w:after="0" w:line="276" w:lineRule="auto"/>
-        <w:rPr>
-          <w:sz w:val="26"/>
-          <w:szCs w:val="26"/>
-        </w:rPr>
-      </w:pPr>
-      <w:r>
-        <w:rPr>
-          <w:b/>
-          <w:sz w:val="26"/>
-          <w:szCs w:val="26"/>
-        </w:rPr>
-        <w:t xml:space="preserve"> </w:t>
-      </w:r>
-      <w:r>
-        <w:rPr>
-          <w:sz w:val="26"/>
-          <w:szCs w:val="26"/>
-        </w:rPr>
-        <w:t xml:space="preserve">+ Bạn </w:t>
-      </w:r>
-      <w:proofErr w:type="gramStart"/>
-      <w:r>
-        <w:rPr>
-          <w:sz w:val="26"/>
-          <w:szCs w:val="26"/>
-        </w:rPr>
-        <w:t>đọc :</w:t>
-      </w:r>
-      <w:proofErr w:type="gramEnd"/>
-      <w:r>
-        <w:rPr>
-          <w:sz w:val="26"/>
-          <w:szCs w:val="26"/>
-        </w:rPr>
-        <w:t xml:space="preserve"> </w:t>
-      </w:r>
-    </w:p>
-    <w:p>
-      <w:pPr>
-        <w:spacing w:after="0" w:line="276" w:lineRule="auto"/>
-        <w:rPr>
           <w:sz w:val="26"/>
           <w:szCs w:val="26"/>
         </w:rPr>
@@ -5898,17 +5800,8 @@
           <w:szCs w:val="26"/>
         </w:rPr>
         <w:tab/>
-        <w:t xml:space="preserve">- Giao diện thân </w:t>
-      </w:r>
-      <w:proofErr w:type="gramStart"/>
-      <w:r>
-        <w:rPr>
-          <w:sz w:val="26"/>
-          <w:szCs w:val="26"/>
-        </w:rPr>
-        <w:t>thiện .</w:t>
-      </w:r>
-      <w:proofErr w:type="gramEnd"/>
+        <w:t>- Giao diện thân thiện .</w:t>
+      </w:r>
     </w:p>
     <w:p>
       <w:pPr>
@@ -5963,17 +5856,8 @@
           <w:sz w:val="26"/>
           <w:szCs w:val="26"/>
         </w:rPr>
-        <w:t xml:space="preserve">+ Yêu cầu thành </w:t>
-      </w:r>
-      <w:proofErr w:type="gramStart"/>
-      <w:r>
-        <w:rPr>
-          <w:sz w:val="26"/>
-          <w:szCs w:val="26"/>
-        </w:rPr>
-        <w:t>viên :</w:t>
-      </w:r>
-      <w:proofErr w:type="gramEnd"/>
+        <w:t>+ Yêu cầu thành viên :</w:t>
+      </w:r>
     </w:p>
     <w:p>
       <w:pPr>
@@ -6005,17 +5889,8 @@
           <w:sz w:val="26"/>
           <w:szCs w:val="26"/>
         </w:rPr>
-        <w:t xml:space="preserve">+ Yêu cầu của </w:t>
-      </w:r>
-      <w:proofErr w:type="gramStart"/>
-      <w:r>
-        <w:rPr>
-          <w:sz w:val="26"/>
-          <w:szCs w:val="26"/>
-        </w:rPr>
-        <w:t>admin :</w:t>
-      </w:r>
-      <w:proofErr w:type="gramEnd"/>
+        <w:t>+ Yêu cầu của admin :</w:t>
+      </w:r>
     </w:p>
     <w:p>
       <w:pPr>
@@ -6033,21 +5908,12 @@
         <w:tab/>
         <w:t xml:space="preserve">- Dễ dàng quản lý chỉnh sửa tin tức </w:t>
       </w:r>
-      <w:proofErr w:type="gramStart"/>
-      <w:r>
-        <w:rPr>
-          <w:sz w:val="26"/>
-          <w:szCs w:val="26"/>
-        </w:rPr>
-        <w:t>( xoá</w:t>
-      </w:r>
-      <w:proofErr w:type="gramEnd"/>
-      <w:r>
-        <w:rPr>
-          <w:sz w:val="26"/>
-          <w:szCs w:val="26"/>
-        </w:rPr>
-        <w:t xml:space="preserve"> và sửa  : chuyên mục, bài viết </w:t>
+      <w:r>
+        <w:rPr>
+          <w:sz w:val="26"/>
+          <w:szCs w:val="26"/>
+        </w:rPr>
+        <w:t xml:space="preserve">( xoá và sửa  : chuyên mục, bài viết </w:t>
       </w:r>
     </w:p>
     <w:p>
@@ -6063,23 +5929,7 @@
           <w:sz w:val="26"/>
           <w:szCs w:val="26"/>
         </w:rPr>
-        <w:t xml:space="preserve">, </w:t>
-      </w:r>
-      <w:proofErr w:type="gramStart"/>
-      <w:r>
-        <w:rPr>
-          <w:sz w:val="26"/>
-          <w:szCs w:val="26"/>
-        </w:rPr>
-        <w:t>ảnh )</w:t>
-      </w:r>
-      <w:proofErr w:type="gramEnd"/>
-      <w:r>
-        <w:rPr>
-          <w:sz w:val="26"/>
-          <w:szCs w:val="26"/>
-        </w:rPr>
-        <w:t>.</w:t>
+        <w:t>, ảnh ).</w:t>
       </w:r>
     </w:p>
     <w:p>
@@ -6158,22 +6008,18 @@
     </w:p>
     <w:p>
       <w:r>
-        <w:t>c. java</w:t>
-      </w:r>
-    </w:p>
-    <w:p>
-      <w:r>
-        <w:t>d. android</w:t>
-      </w:r>
-    </w:p>
-    <w:p>
-      <w:r>
-        <w:t xml:space="preserve">e. mysql và mysql từ xa myphpadmin </w:t>
-      </w:r>
-    </w:p>
-    <w:p>
-      <w:r>
-        <w:t xml:space="preserve">f. </w:t>
+        <w:t>c</w:t>
+      </w:r>
+      <w:r>
+        <w:t xml:space="preserve">. mysql và mysql từ xa myphpadmin </w:t>
+      </w:r>
+    </w:p>
+    <w:p>
+      <w:r>
+        <w:t>d</w:t>
+      </w:r>
+      <w:r>
+        <w:t xml:space="preserve">. </w:t>
       </w:r>
       <w:r>
         <w:t>devexpress</w:t>
@@ -6225,23 +6071,7 @@
           <w:sz w:val="26"/>
           <w:szCs w:val="26"/>
         </w:rPr>
-        <w:t>1994. Vì tính hữu dụng của nó và khả năng phát triển, PHP bắt đầu được sử dụng trong môi trường chuyên nghiệp và nó trở thành “</w:t>
-      </w:r>
-      <w:proofErr w:type="gramStart"/>
-      <w:r>
-        <w:rPr>
-          <w:sz w:val="26"/>
-          <w:szCs w:val="26"/>
-        </w:rPr>
-        <w:t>PHP:Hypertext</w:t>
-      </w:r>
-      <w:proofErr w:type="gramEnd"/>
-      <w:r>
-        <w:rPr>
-          <w:sz w:val="26"/>
-          <w:szCs w:val="26"/>
-        </w:rPr>
-        <w:t xml:space="preserve"> Preprocessor”.</w:t>
+        <w:t>1994. Vì tính hữu dụng của nó và khả năng phát triển, PHP bắt đầu được sử dụng trong môi trường chuyên nghiệp và nó trở thành “PHP:Hypertext Preprocessor”.</w:t>
       </w:r>
     </w:p>
     <w:p>
@@ -6331,37 +6161,37 @@
           <w:sz w:val="26"/>
           <w:szCs w:val="26"/>
         </w:rPr>
+        <w:t>chủ tức là nói đến mọi thứ trong PHP đều xảy ra trên máy chủ, thứ hai, chính vì tính</w:t>
+      </w:r>
+    </w:p>
+    <w:p>
+      <w:pPr>
+        <w:rPr>
+          <w:sz w:val="26"/>
+          <w:szCs w:val="26"/>
+        </w:rPr>
+      </w:pPr>
+      <w:r>
+        <w:rPr>
+          <w:sz w:val="26"/>
+          <w:szCs w:val="26"/>
+        </w:rPr>
+        <w:t>chất không phụ thuộc môi trường cho phép PHP chạy trên hầu hết trên các hệ điều</w:t>
+      </w:r>
+    </w:p>
+    <w:p>
+      <w:pPr>
+        <w:rPr>
+          <w:sz w:val="26"/>
+          <w:szCs w:val="26"/>
+        </w:rPr>
+      </w:pPr>
+      <w:r>
+        <w:rPr>
+          <w:sz w:val="26"/>
+          <w:szCs w:val="26"/>
+        </w:rPr>
         <w:lastRenderedPageBreak/>
-        <w:t>chủ tức là nói đến mọi thứ trong PHP đều xảy ra trên máy chủ, thứ hai, chính vì tính</w:t>
-      </w:r>
-    </w:p>
-    <w:p>
-      <w:pPr>
-        <w:rPr>
-          <w:sz w:val="26"/>
-          <w:szCs w:val="26"/>
-        </w:rPr>
-      </w:pPr>
-      <w:r>
-        <w:rPr>
-          <w:sz w:val="26"/>
-          <w:szCs w:val="26"/>
-        </w:rPr>
-        <w:t>chất không phụ thuộc môi trường cho phép PHP chạy trên hầu hết trên các hệ điều</w:t>
-      </w:r>
-    </w:p>
-    <w:p>
-      <w:pPr>
-        <w:rPr>
-          <w:sz w:val="26"/>
-          <w:szCs w:val="26"/>
-        </w:rPr>
-      </w:pPr>
-      <w:r>
-        <w:rPr>
-          <w:sz w:val="26"/>
-          <w:szCs w:val="26"/>
-        </w:rPr>
         <w:t>hành như Windows, Unix và nhiều biến thể của nó... Đặc biệt các mã kịch bản PHP</w:t>
       </w:r>
     </w:p>
@@ -6544,23 +6374,7 @@
           <w:sz w:val="26"/>
           <w:szCs w:val="26"/>
         </w:rPr>
-        <w:t xml:space="preserve">giống nhau. Chúng ta có thể lựa chọn cho mình một ngôn </w:t>
-      </w:r>
-      <w:proofErr w:type="gramStart"/>
-      <w:r>
-        <w:rPr>
-          <w:sz w:val="26"/>
-          <w:szCs w:val="26"/>
-        </w:rPr>
-        <w:t>ngữ :</w:t>
-      </w:r>
-      <w:proofErr w:type="gramEnd"/>
-      <w:r>
-        <w:rPr>
-          <w:sz w:val="26"/>
-          <w:szCs w:val="26"/>
-        </w:rPr>
-        <w:t xml:space="preserve"> ASP, PHP, Java,</w:t>
+        <w:t>giống nhau. Chúng ta có thể lựa chọn cho mình một ngôn ngữ : ASP, PHP, Java,</w:t>
       </w:r>
     </w:p>
     <w:p>
@@ -6800,37 +6614,37 @@
           <w:sz w:val="26"/>
           <w:szCs w:val="26"/>
         </w:rPr>
+        <w:t>vậy mà bây giờ PHP đã bắt kịp ASP, bằng chứng là nó đã có mặt trên 12 triệu</w:t>
+      </w:r>
+    </w:p>
+    <w:p>
+      <w:pPr>
+        <w:rPr>
+          <w:sz w:val="26"/>
+          <w:szCs w:val="26"/>
+        </w:rPr>
+      </w:pPr>
+      <w:r>
+        <w:rPr>
+          <w:sz w:val="26"/>
+          <w:szCs w:val="26"/>
+        </w:rPr>
+        <w:t>Website.</w:t>
+      </w:r>
+    </w:p>
+    <w:p>
+      <w:pPr>
+        <w:rPr>
+          <w:sz w:val="26"/>
+          <w:szCs w:val="26"/>
+        </w:rPr>
+      </w:pPr>
+      <w:r>
+        <w:rPr>
+          <w:sz w:val="26"/>
+          <w:szCs w:val="26"/>
+        </w:rPr>
         <w:lastRenderedPageBreak/>
-        <w:t>vậy mà bây giờ PHP đã bắt kịp ASP, bằng chứng là nó đã có mặt trên 12 triệu</w:t>
-      </w:r>
-    </w:p>
-    <w:p>
-      <w:pPr>
-        <w:rPr>
-          <w:sz w:val="26"/>
-          <w:szCs w:val="26"/>
-        </w:rPr>
-      </w:pPr>
-      <w:r>
-        <w:rPr>
-          <w:sz w:val="26"/>
-          <w:szCs w:val="26"/>
-        </w:rPr>
-        <w:t>Website.</w:t>
-      </w:r>
-    </w:p>
-    <w:p>
-      <w:pPr>
-        <w:rPr>
-          <w:sz w:val="26"/>
-          <w:szCs w:val="26"/>
-        </w:rPr>
-      </w:pPr>
-      <w:r>
-        <w:rPr>
-          <w:sz w:val="26"/>
-          <w:szCs w:val="26"/>
-        </w:rPr>
         <w:br w:type="page"/>
       </w:r>
     </w:p>
@@ -6895,6 +6709,7 @@
           <w:noProof/>
           <w:sz w:val="26"/>
           <w:szCs w:val="26"/>
+          <w:lang w:eastAsia="ja-JP"/>
         </w:rPr>
         <w:drawing>
           <wp:inline distT="0" distB="0" distL="0" distR="0" wp14:anchorId="4C53969E" wp14:editId="16A9D899">
@@ -7027,23 +6842,7 @@
           <w:sz w:val="26"/>
           <w:szCs w:val="26"/>
         </w:rPr>
-        <w:t xml:space="preserve">được đặt trong thẻ mở </w:t>
-      </w:r>
-      <w:proofErr w:type="gramStart"/>
-      <w:r>
-        <w:rPr>
-          <w:sz w:val="26"/>
-          <w:szCs w:val="26"/>
-        </w:rPr>
-        <w:t>&lt;?php</w:t>
-      </w:r>
-      <w:proofErr w:type="gramEnd"/>
-      <w:r>
-        <w:rPr>
-          <w:sz w:val="26"/>
-          <w:szCs w:val="26"/>
-        </w:rPr>
-        <w:t xml:space="preserve"> và thẻ đóng ?&gt; .Khi trình duyệt truy cập vào một trang</w:t>
+        <w:t>được đặt trong thẻ mở &lt;?php và thẻ đóng ?&gt; .Khi trình duyệt truy cập vào một trang</w:t>
       </w:r>
     </w:p>
     <w:p>
@@ -7135,23 +6934,7 @@
           <w:color w:val="auto"/>
         </w:rPr>
         <w:lastRenderedPageBreak/>
-        <w:t xml:space="preserve">2.4 </w:t>
-      </w:r>
-      <w:proofErr w:type="gramStart"/>
-      <w:r>
-        <w:rPr>
-          <w:rFonts w:ascii="Times New Roman" w:hAnsi="Times New Roman" w:cs="Times New Roman"/>
-          <w:color w:val="auto"/>
-        </w:rPr>
-        <w:t>PHP  và</w:t>
-      </w:r>
-      <w:proofErr w:type="gramEnd"/>
-      <w:r>
-        <w:rPr>
-          <w:rFonts w:ascii="Times New Roman" w:hAnsi="Times New Roman" w:cs="Times New Roman"/>
-          <w:color w:val="auto"/>
-        </w:rPr>
-        <w:t xml:space="preserve"> Mysql</w:t>
+        <w:t>2.4 PHP  và Mysql</w:t>
       </w:r>
     </w:p>
     <w:p>
@@ -7160,60 +6943,23 @@
       </w:r>
     </w:p>
     <w:p>
-      <w:proofErr w:type="gramStart"/>
-      <w:r>
-        <w:t>hàm:mysql</w:t>
-      </w:r>
-      <w:proofErr w:type="gramEnd"/>
-      <w:r>
-        <w:t>_connect (host, user, password) để mở 1 kết nối tới MSQL Server vớikết quả là giá trị trả về của hàm (Giả sử là biến $dbname). Sau đó, dùng hàm</w:t>
-      </w:r>
-    </w:p>
-    <w:p>
-      <w:r>
-        <w:t>mysql_select_</w:t>
-      </w:r>
-      <w:proofErr w:type="gramStart"/>
-      <w:r>
-        <w:t>db(</w:t>
-      </w:r>
-      <w:proofErr w:type="gramEnd"/>
-      <w:r>
-        <w:t>dbname, $link).</w:t>
-      </w:r>
-    </w:p>
-    <w:p>
-      <w:r>
-        <w:t>Để thực hiện một câu lệnh truy vấn, dùng hàm mysql_</w:t>
-      </w:r>
-      <w:proofErr w:type="gramStart"/>
-      <w:r>
-        <w:t>query(</w:t>
-      </w:r>
-      <w:proofErr w:type="gramEnd"/>
-      <w:r>
-        <w:t xml:space="preserve">query, link). Giá trịtrả lại của hàm là kết quả của câu truy vấn. Nếu bỏ qua link thì kết nối cuối cùng </w:t>
-      </w:r>
-      <w:proofErr w:type="gramStart"/>
-      <w:r>
-        <w:t>tới  MySQL</w:t>
-      </w:r>
-      <w:proofErr w:type="gramEnd"/>
-      <w:r>
-        <w:t xml:space="preserve"> server sẽ được thực hiện. </w:t>
-      </w:r>
-    </w:p>
-    <w:p>
-      <w:r>
-        <w:t>Để lấy kết quả thực hiện, ta có thể dùng hàm mysql_</w:t>
-      </w:r>
-      <w:proofErr w:type="gramStart"/>
-      <w:r>
-        <w:t>result(</w:t>
-      </w:r>
-      <w:proofErr w:type="gramEnd"/>
-      <w:r>
-        <w:t>), mysql_fetch_row(),mysql_fetch_array(), mysql_fetch_object().</w:t>
+      <w:r>
+        <w:t>hàm:mysql_connect (host, user, password) để mở 1 kết nối tới MSQL Server vớikết quả là giá trị trả về của hàm (Giả sử là biến $dbname). Sau đó, dùng hàm</w:t>
+      </w:r>
+    </w:p>
+    <w:p>
+      <w:r>
+        <w:t>mysql_select_db(dbname, $link).</w:t>
+      </w:r>
+    </w:p>
+    <w:p>
+      <w:r>
+        <w:t xml:space="preserve">Để thực hiện một câu lệnh truy vấn, dùng hàm mysql_query(query, link). Giá trịtrả lại của hàm là kết quả của câu truy vấn. Nếu bỏ qua link thì kết nối cuối cùng tới  MySQL server sẽ được thực hiện. </w:t>
+      </w:r>
+    </w:p>
+    <w:p>
+      <w:r>
+        <w:t>Để lấy kết quả thực hiện, ta có thể dùng hàm mysql_result(), mysql_fetch_row(),mysql_fetch_array(), mysql_fetch_object().</w:t>
       </w:r>
     </w:p>
     <w:p>
@@ -7225,95 +6971,47 @@
           <w:b/>
           <w:bCs/>
         </w:rPr>
-        <w:t>Mysql_fetch_</w:t>
-      </w:r>
-      <w:proofErr w:type="gramStart"/>
+        <w:t>Mysql_fetch_row()</w:t>
+      </w:r>
+      <w:r>
+        <w:t>:Trả về một mảng các dữ liệu lấy từ 1 dòng trong</w:t>
+      </w:r>
+    </w:p>
+    <w:p>
+      <w:r>
+        <w:t>CSDL. Nếu đã ở cuối CSDL, giá trị trả về là false. Bạn phải dùng chỉ số</w:t>
+      </w:r>
+    </w:p>
+    <w:p>
+      <w:r>
+        <w:t>của các trường trong CSDL nếu muốn lấy dữ liệu.</w:t>
+      </w:r>
+    </w:p>
+    <w:p>
+      <w:r>
+        <w:t xml:space="preserve">o </w:t>
+      </w:r>
       <w:r>
         <w:rPr>
           <w:b/>
           <w:bCs/>
         </w:rPr>
-        <w:t>row(</w:t>
-      </w:r>
-      <w:proofErr w:type="gramEnd"/>
+        <w:t>Mysql_fetch_array(int result[, int result_type])</w:t>
+      </w:r>
+      <w:r>
+        <w:t>: Trả về một mảng chứa dữ</w:t>
+      </w:r>
+    </w:p>
+    <w:p>
+      <w:r>
+        <w:t xml:space="preserve">liệu lấy từ một dòng trong CSDL. Tương tự như </w:t>
+      </w:r>
       <w:r>
         <w:rPr>
           <w:b/>
           <w:bCs/>
         </w:rPr>
-        <w:t>)</w:t>
-      </w:r>
-      <w:r>
-        <w:t>:Trả về một mảng các dữ liệu lấy từ 1 dòng trong</w:t>
-      </w:r>
-    </w:p>
-    <w:p>
-      <w:r>
-        <w:t>CSDL. Nếu đã ở cuối CSDL, giá trị trả về là false. Bạn phải dùng chỉ số</w:t>
-      </w:r>
-    </w:p>
-    <w:p>
-      <w:r>
-        <w:t>của các trường trong CSDL nếu muốn lấy dữ liệu.</w:t>
-      </w:r>
-    </w:p>
-    <w:p>
-      <w:r>
-        <w:t xml:space="preserve">o </w:t>
-      </w:r>
-      <w:r>
-        <w:rPr>
-          <w:b/>
-          <w:bCs/>
-        </w:rPr>
-        <w:t>Mysql_fetch_</w:t>
-      </w:r>
-      <w:proofErr w:type="gramStart"/>
-      <w:r>
-        <w:rPr>
-          <w:b/>
-          <w:bCs/>
-        </w:rPr>
-        <w:t>array(</w:t>
-      </w:r>
-      <w:proofErr w:type="gramEnd"/>
-      <w:r>
-        <w:rPr>
-          <w:b/>
-          <w:bCs/>
-        </w:rPr>
-        <w:t>int result[, int result_type])</w:t>
-      </w:r>
-      <w:r>
-        <w:t>: Trả về một mảng chứa dữ</w:t>
-      </w:r>
-    </w:p>
-    <w:p>
-      <w:r>
-        <w:t xml:space="preserve">liệu lấy từ một dòng trong CSDL. Tương tự như </w:t>
-      </w:r>
-      <w:r>
-        <w:rPr>
-          <w:b/>
-          <w:bCs/>
-        </w:rPr>
-        <w:t>mysql_fetch_</w:t>
-      </w:r>
-      <w:proofErr w:type="gramStart"/>
-      <w:r>
-        <w:rPr>
-          <w:b/>
-          <w:bCs/>
-        </w:rPr>
-        <w:t>row(</w:t>
-      </w:r>
-      <w:proofErr w:type="gramEnd"/>
-      <w:r>
-        <w:rPr>
-          <w:b/>
-          <w:bCs/>
-        </w:rPr>
-        <w:t>)</w:t>
+        <w:t>mysql_fetch_row()</w:t>
       </w:r>
     </w:p>
     <w:p>
@@ -7415,15 +7113,7 @@
       </w:pPr>
       <w:r>
         <w:lastRenderedPageBreak/>
-        <w:t xml:space="preserve">3. </w:t>
-      </w:r>
-      <w:proofErr w:type="gramStart"/>
-      <w:r>
-        <w:t>Cơ  sở</w:t>
-      </w:r>
-      <w:proofErr w:type="gramEnd"/>
-      <w:r>
-        <w:t xml:space="preserve"> dữ liệu Mysql</w:t>
+        <w:t>3. Cơ  sở dữ liệu Mysql</w:t>
       </w:r>
     </w:p>
     <w:p>
@@ -7489,41 +7179,17 @@
     </w:p>
     <w:p>
       <w:r>
-        <w:t xml:space="preserve">cơ sở dữ liệu nhỏ </w:t>
-      </w:r>
-      <w:proofErr w:type="gramStart"/>
-      <w:r>
-        <w:t>như:Microsoft</w:t>
-      </w:r>
-      <w:proofErr w:type="gramEnd"/>
-      <w:r>
-        <w:t xml:space="preserve"> Exel, Microsoft Access, MySQL, Microsoft</w:t>
-      </w:r>
-    </w:p>
-    <w:p>
-      <w:r>
-        <w:t xml:space="preserve">Visual </w:t>
-      </w:r>
-      <w:proofErr w:type="gramStart"/>
-      <w:r>
-        <w:t>FoxPro,...</w:t>
-      </w:r>
-      <w:proofErr w:type="gramEnd"/>
-      <w:r>
-        <w:t xml:space="preserve"> Nếu ứng dụng có quy mô lớn, bạn có thể chọn cơ sở dữ liệu</w:t>
-      </w:r>
-    </w:p>
-    <w:p>
-      <w:r>
-        <w:t xml:space="preserve">có quy mô lớn </w:t>
-      </w:r>
-      <w:proofErr w:type="gramStart"/>
-      <w:r>
-        <w:t>như :Oracle</w:t>
-      </w:r>
-      <w:proofErr w:type="gramEnd"/>
-      <w:r>
-        <w:t>, SQL Server,...</w:t>
+        <w:t>cơ sở dữ liệu nhỏ như:Microsoft Exel, Microsoft Access, MySQL, Microsoft</w:t>
+      </w:r>
+    </w:p>
+    <w:p>
+      <w:r>
+        <w:t>Visual FoxPro,... Nếu ứng dụng có quy mô lớn, bạn có thể chọn cơ sở dữ liệu</w:t>
+      </w:r>
+    </w:p>
+    <w:p>
+      <w:r>
+        <w:t>có quy mô lớn như :Oracle, SQL Server,...</w:t>
       </w:r>
     </w:p>
     <w:p>
@@ -7535,15 +7201,7 @@
         </w:numPr>
       </w:pPr>
       <w:r>
-        <w:t xml:space="preserve">Truy </w:t>
-      </w:r>
-      <w:proofErr w:type="gramStart"/>
-      <w:r>
-        <w:t>cập:Truy</w:t>
-      </w:r>
-      <w:proofErr w:type="gramEnd"/>
-      <w:r>
-        <w:t xml:space="preserve"> cập dữ liệu phụ thuộc vào mục đích và yêu cầu của người sử</w:t>
+        <w:t>Truy cập:Truy cập dữ liệu phụ thuộc vào mục đích và yêu cầu của người sử</w:t>
       </w:r>
     </w:p>
     <w:p>
@@ -7567,13 +7225,8 @@
       </w:r>
     </w:p>
     <w:p>
-      <w:proofErr w:type="gramStart"/>
-      <w:r>
-        <w:t>như:Microsoft</w:t>
-      </w:r>
-      <w:proofErr w:type="gramEnd"/>
-      <w:r>
-        <w:t xml:space="preserve"> Access với SQL Server, hay SQL Server và cơ sở dữ liệu</w:t>
+      <w:r>
+        <w:t>như:Microsoft Access với SQL Server, hay SQL Server và cơ sở dữ liệu</w:t>
       </w:r>
     </w:p>
     <w:p>
@@ -7590,15 +7243,7 @@
         </w:numPr>
       </w:pPr>
       <w:r>
-        <w:t xml:space="preserve">Tổ </w:t>
-      </w:r>
-      <w:proofErr w:type="gramStart"/>
-      <w:r>
-        <w:t>chức:Tổ</w:t>
-      </w:r>
-      <w:proofErr w:type="gramEnd"/>
-      <w:r>
-        <w:t xml:space="preserve"> chức cơ sở dữ liệu phụ thuộc vào mo hình cơ sở dữ liệu, phân</w:t>
+        <w:t>Tổ chức:Tổ chức cơ sở dữ liệu phụ thuộc vào mo hình cơ sở dữ liệu, phân</w:t>
       </w:r>
     </w:p>
     <w:p>
@@ -7631,15 +7276,7 @@
         </w:numPr>
       </w:pPr>
       <w:r>
-        <w:t xml:space="preserve">Xử </w:t>
-      </w:r>
-      <w:proofErr w:type="gramStart"/>
-      <w:r>
-        <w:t>lí:Tùy</w:t>
-      </w:r>
-      <w:proofErr w:type="gramEnd"/>
-      <w:r>
-        <w:t xml:space="preserve"> vào nhu cầu tính toán và truy vấn cơ sở dữ liệu với các mục đích</w:t>
+        <w:t>Xử lí:Tùy vào nhu cầu tính toán và truy vấn cơ sở dữ liệu với các mục đích</w:t>
       </w:r>
     </w:p>
     <w:p>
@@ -7701,86 +7338,42 @@
           <w:szCs w:val="26"/>
         </w:rPr>
       </w:pPr>
-      <w:bookmarkStart w:id="6" w:name="_Toc71610007"/>
-      <w:r>
-        <w:rPr>
-          <w:sz w:val="26"/>
-          <w:szCs w:val="26"/>
-        </w:rPr>
-        <w:t xml:space="preserve">CHƯƠNG </w:t>
-      </w:r>
-      <w:proofErr w:type="gramStart"/>
-      <w:r>
-        <w:rPr>
-          <w:sz w:val="26"/>
-          <w:szCs w:val="26"/>
-        </w:rPr>
-        <w:t>2 :</w:t>
-      </w:r>
-      <w:proofErr w:type="gramEnd"/>
-      <w:r>
-        <w:rPr>
-          <w:sz w:val="26"/>
-          <w:szCs w:val="26"/>
-        </w:rPr>
-        <w:t xml:space="preserve"> PHÂN TÍCH HỆ THỐNG</w:t>
+      <w:bookmarkStart w:id="5" w:name="_Toc71610007"/>
+      <w:r>
+        <w:rPr>
+          <w:sz w:val="26"/>
+          <w:szCs w:val="26"/>
+        </w:rPr>
+        <w:t>CHƯƠNG 2 : PHÂN TÍCH HỆ THỐNG</w:t>
+      </w:r>
+      <w:bookmarkEnd w:id="5"/>
+    </w:p>
+    <w:p>
+      <w:pPr>
+        <w:pStyle w:val="Heading2"/>
+        <w:rPr>
+          <w:i/>
+          <w:sz w:val="26"/>
+          <w:szCs w:val="26"/>
+        </w:rPr>
+      </w:pPr>
+      <w:bookmarkStart w:id="6" w:name="_Toc71610008"/>
+      <w:r>
+        <w:rPr>
+          <w:i/>
+          <w:sz w:val="26"/>
+          <w:szCs w:val="26"/>
+        </w:rPr>
+        <w:t xml:space="preserve">1 . Yêu cầu chi tiết về </w:t>
       </w:r>
       <w:bookmarkEnd w:id="6"/>
-    </w:p>
-    <w:p>
-      <w:pPr>
-        <w:pStyle w:val="Heading2"/>
+      <w:r>
         <w:rPr>
           <w:i/>
           <w:sz w:val="26"/>
           <w:szCs w:val="26"/>
         </w:rPr>
-      </w:pPr>
-      <w:bookmarkStart w:id="7" w:name="_Toc71610008"/>
-      <w:proofErr w:type="gramStart"/>
-      <w:r>
-        <w:rPr>
-          <w:i/>
-          <w:sz w:val="26"/>
-          <w:szCs w:val="26"/>
-        </w:rPr>
-        <w:t>1 .</w:t>
-      </w:r>
-      <w:proofErr w:type="gramEnd"/>
-      <w:r>
-        <w:rPr>
-          <w:i/>
-          <w:sz w:val="26"/>
-          <w:szCs w:val="26"/>
-        </w:rPr>
-        <w:t xml:space="preserve"> Yêu cầu chi tiết </w:t>
-      </w:r>
-      <w:proofErr w:type="gramStart"/>
-      <w:r>
-        <w:rPr>
-          <w:i/>
-          <w:sz w:val="26"/>
-          <w:szCs w:val="26"/>
-        </w:rPr>
-        <w:t xml:space="preserve">về </w:t>
-      </w:r>
-      <w:bookmarkEnd w:id="7"/>
-      <w:r>
-        <w:rPr>
-          <w:i/>
-          <w:sz w:val="26"/>
-          <w:szCs w:val="26"/>
-        </w:rPr>
-        <w:t xml:space="preserve"> thư</w:t>
-      </w:r>
-      <w:proofErr w:type="gramEnd"/>
-      <w:r>
-        <w:rPr>
-          <w:i/>
-          <w:sz w:val="26"/>
-          <w:szCs w:val="26"/>
-        </w:rPr>
-        <w:t xml:space="preserve"> viện</w:t>
+        <w:t xml:space="preserve"> thư viện</w:t>
       </w:r>
       <w:r>
         <w:rPr>
@@ -7837,8 +7430,7 @@
           <w:szCs w:val="26"/>
         </w:rPr>
       </w:pPr>
-      <w:bookmarkStart w:id="8" w:name="_Toc71610009"/>
-      <w:proofErr w:type="gramStart"/>
+      <w:bookmarkStart w:id="7" w:name="_Toc71610009"/>
       <w:r>
         <w:rPr>
           <w:i/>
@@ -7846,28 +7438,67 @@
           <w:szCs w:val="26"/>
         </w:rPr>
         <w:lastRenderedPageBreak/>
-        <w:t>2 .</w:t>
-      </w:r>
-      <w:proofErr w:type="gramEnd"/>
+        <w:t>2 . Biểu đồ phân cấp chức năng</w:t>
+      </w:r>
+      <w:bookmarkEnd w:id="7"/>
       <w:r>
         <w:rPr>
           <w:i/>
           <w:sz w:val="26"/>
           <w:szCs w:val="26"/>
         </w:rPr>
-        <w:t xml:space="preserve"> Biểu đồ phân cấp chức năng</w:t>
-      </w:r>
-      <w:bookmarkEnd w:id="8"/>
-      <w:r>
-        <w:rPr>
-          <w:i/>
-          <w:sz w:val="26"/>
-          <w:szCs w:val="26"/>
-        </w:rPr>
         <w:t xml:space="preserve"> </w:t>
       </w:r>
     </w:p>
-    <w:p/>
+    <w:p>
+      <w:r>
+        <w:rPr>
+          <w:noProof/>
+          <w:lang w:eastAsia="ja-JP"/>
+        </w:rPr>
+        <w:drawing>
+          <wp:inline distT="0" distB="0" distL="0" distR="0" wp14:anchorId="0CE55FB2" wp14:editId="22312343">
+            <wp:extent cx="5579745" cy="5054600"/>
+            <wp:effectExtent l="0" t="0" r="1905" b="0"/>
+            <wp:docPr id="31" name="Picture 31"/>
+            <wp:cNvGraphicFramePr>
+              <a:graphicFrameLocks xmlns:a="http://schemas.openxmlformats.org/drawingml/2006/main" noChangeAspect="1"/>
+            </wp:cNvGraphicFramePr>
+            <a:graphic xmlns:a="http://schemas.openxmlformats.org/drawingml/2006/main">
+              <a:graphicData uri="http://schemas.openxmlformats.org/drawingml/2006/picture">
+                <pic:pic xmlns:pic="http://schemas.openxmlformats.org/drawingml/2006/picture">
+                  <pic:nvPicPr>
+                    <pic:cNvPr id="31" name="chuong giao dien.jpg"/>
+                    <pic:cNvPicPr/>
+                  </pic:nvPicPr>
+                  <pic:blipFill>
+                    <a:blip r:embed="rId21">
+                      <a:extLst>
+                        <a:ext uri="{28A0092B-C50C-407E-A947-70E740481C1C}">
+                          <a14:useLocalDpi xmlns:a14="http://schemas.microsoft.com/office/drawing/2010/main" val="0"/>
+                        </a:ext>
+                      </a:extLst>
+                    </a:blip>
+                    <a:stretch>
+                      <a:fillRect/>
+                    </a:stretch>
+                  </pic:blipFill>
+                  <pic:spPr>
+                    <a:xfrm>
+                      <a:off x="0" y="0"/>
+                      <a:ext cx="5579745" cy="5054600"/>
+                    </a:xfrm>
+                    <a:prstGeom prst="rect">
+                      <a:avLst/>
+                    </a:prstGeom>
+                  </pic:spPr>
+                </pic:pic>
+              </a:graphicData>
+            </a:graphic>
+          </wp:inline>
+        </w:drawing>
+      </w:r>
+    </w:p>
     <w:p>
       <w:pPr>
         <w:spacing w:line="276" w:lineRule="auto"/>
@@ -7974,25 +7605,7 @@
           <w:sz w:val="26"/>
           <w:szCs w:val="26"/>
         </w:rPr>
-        <w:t xml:space="preserve">Khi truy cập vào website giao diện sẽ hiện ra với thanh đầu trang chứa các chuyên </w:t>
-      </w:r>
-      <w:proofErr w:type="gramStart"/>
-      <w:r>
-        <w:rPr>
-          <w:bCs/>
-          <w:sz w:val="26"/>
-          <w:szCs w:val="26"/>
-        </w:rPr>
-        <w:t>mục ,</w:t>
-      </w:r>
-      <w:proofErr w:type="gramEnd"/>
-      <w:r>
-        <w:rPr>
-          <w:bCs/>
-          <w:sz w:val="26"/>
-          <w:szCs w:val="26"/>
-        </w:rPr>
-        <w:t xml:space="preserve"> và các tin tức sự kiện được hiển thị theo ngày đăng mới nhất.</w:t>
+        <w:t>Khi truy cập vào website giao diện sẽ hiện ra với thanh đầu trang chứa các chuyên mục , và các tin tức sự kiện được hiển thị theo ngày đăng mới nhất.</w:t>
       </w:r>
     </w:p>
     <w:p>
@@ -8004,13 +7617,14 @@
           <w:szCs w:val="30"/>
         </w:rPr>
       </w:pPr>
-      <w:bookmarkStart w:id="9" w:name="_Toc71610010"/>
+      <w:bookmarkStart w:id="8" w:name="_Toc71610010"/>
       <w:r>
         <w:rPr>
           <w:i/>
           <w:sz w:val="30"/>
           <w:szCs w:val="30"/>
         </w:rPr>
+        <w:lastRenderedPageBreak/>
         <w:t>3</w:t>
       </w:r>
       <w:r>
@@ -8029,7 +7643,7 @@
         </w:rPr>
         <w:t xml:space="preserve"> Biểu đồ luồng dữ liệu</w:t>
       </w:r>
-      <w:bookmarkEnd w:id="9"/>
+      <w:bookmarkEnd w:id="8"/>
     </w:p>
     <w:p>
       <w:pPr>
@@ -8042,8 +7656,7 @@
           <w:szCs w:val="26"/>
         </w:rPr>
       </w:pPr>
-      <w:bookmarkStart w:id="10" w:name="_Toc71610011"/>
-      <w:proofErr w:type="gramStart"/>
+      <w:bookmarkStart w:id="9" w:name="_Toc71610011"/>
       <w:r>
         <w:rPr>
           <w:rFonts w:ascii="Times New Roman" w:hAnsi="Times New Roman" w:cs="Times New Roman"/>
@@ -8072,9 +7685,8 @@
           <w:sz w:val="26"/>
           <w:szCs w:val="26"/>
         </w:rPr>
-        <w:t xml:space="preserve"> .</w:t>
-      </w:r>
-      <w:proofErr w:type="gramEnd"/>
+        <w:t xml:space="preserve"> . </w:t>
+      </w:r>
       <w:r>
         <w:rPr>
           <w:rFonts w:ascii="Times New Roman" w:hAnsi="Times New Roman" w:cs="Times New Roman"/>
@@ -8083,7 +7695,7 @@
           <w:sz w:val="26"/>
           <w:szCs w:val="26"/>
         </w:rPr>
-        <w:t xml:space="preserve"> </w:t>
+        <w:t xml:space="preserve">Chức năng cập nhật </w:t>
       </w:r>
       <w:r>
         <w:rPr>
@@ -8093,41 +7705,9 @@
           <w:sz w:val="26"/>
           <w:szCs w:val="26"/>
         </w:rPr>
-        <w:t xml:space="preserve">Chức năng cập </w:t>
-      </w:r>
-      <w:proofErr w:type="gramStart"/>
-      <w:r>
-        <w:rPr>
-          <w:rFonts w:ascii="Times New Roman" w:hAnsi="Times New Roman" w:cs="Times New Roman"/>
-          <w:b w:val="0"/>
-          <w:color w:val="auto"/>
-          <w:sz w:val="26"/>
-          <w:szCs w:val="26"/>
-        </w:rPr>
-        <w:t xml:space="preserve">nhật </w:t>
-      </w:r>
-      <w:r>
-        <w:rPr>
-          <w:rFonts w:ascii="Times New Roman" w:hAnsi="Times New Roman" w:cs="Times New Roman"/>
-          <w:b w:val="0"/>
-          <w:color w:val="auto"/>
-          <w:sz w:val="26"/>
-          <w:szCs w:val="26"/>
-        </w:rPr>
-        <w:t>,</w:t>
-      </w:r>
-      <w:proofErr w:type="gramEnd"/>
-      <w:r>
-        <w:rPr>
-          <w:rFonts w:ascii="Times New Roman" w:hAnsi="Times New Roman" w:cs="Times New Roman"/>
-          <w:b w:val="0"/>
-          <w:color w:val="auto"/>
-          <w:sz w:val="26"/>
-          <w:szCs w:val="26"/>
-        </w:rPr>
-        <w:t xml:space="preserve"> thêm thông tin mới</w:t>
-      </w:r>
-      <w:bookmarkEnd w:id="10"/>
+        <w:t>, thêm thông tin mới</w:t>
+      </w:r>
+      <w:bookmarkEnd w:id="9"/>
     </w:p>
     <w:p>
       <w:pPr>
@@ -8136,6 +7716,7 @@
       <w:r>
         <w:rPr>
           <w:noProof/>
+          <w:lang w:eastAsia="ja-JP"/>
         </w:rPr>
         <w:drawing>
           <wp:inline distT="0" distB="0" distL="0" distR="0" wp14:anchorId="57189BA5" wp14:editId="6617E780">
@@ -8155,7 +7736,7 @@
                     </pic:cNvPicPr>
                   </pic:nvPicPr>
                   <pic:blipFill>
-                    <a:blip r:embed="rId21"/>
+                    <a:blip r:embed="rId22"/>
                     <a:srcRect/>
                     <a:stretch>
                       <a:fillRect/>
@@ -8195,23 +7776,7 @@
           <w:sz w:val="26"/>
           <w:szCs w:val="26"/>
         </w:rPr>
-        <w:t xml:space="preserve">Hình 2 – Sơ đồ chức năng cập nhật thêm </w:t>
-      </w:r>
-      <w:proofErr w:type="gramStart"/>
-      <w:r>
-        <w:rPr>
-          <w:sz w:val="26"/>
-          <w:szCs w:val="26"/>
-        </w:rPr>
-        <w:t>mới  tin</w:t>
-      </w:r>
-      <w:proofErr w:type="gramEnd"/>
-      <w:r>
-        <w:rPr>
-          <w:sz w:val="26"/>
-          <w:szCs w:val="26"/>
-        </w:rPr>
-        <w:t xml:space="preserve"> tức.</w:t>
+        <w:t>Hình 2 – Sơ đồ chức năng cập nhật thêm mới  tin tức.</w:t>
       </w:r>
     </w:p>
     <w:p>
@@ -8251,7 +7816,7 @@
           <w:szCs w:val="26"/>
         </w:rPr>
       </w:pPr>
-      <w:bookmarkStart w:id="11" w:name="_Toc71610012"/>
+      <w:bookmarkStart w:id="10" w:name="_Toc71610012"/>
       <w:r>
         <w:rPr>
           <w:rFonts w:ascii="Times New Roman" w:hAnsi="Times New Roman" w:cs="Times New Roman"/>
@@ -8297,7 +7862,7 @@
         </w:rPr>
         <w:t xml:space="preserve">Chức năng </w:t>
       </w:r>
-      <w:bookmarkEnd w:id="11"/>
+      <w:bookmarkEnd w:id="10"/>
       <w:r>
         <w:rPr>
           <w:rFonts w:ascii="Times New Roman" w:hAnsi="Times New Roman" w:cs="Times New Roman"/>
@@ -8365,7 +7930,7 @@
           <w:szCs w:val="26"/>
         </w:rPr>
       </w:pPr>
-      <w:bookmarkStart w:id="12" w:name="_Toc71610013"/>
+      <w:bookmarkStart w:id="11" w:name="_Toc71610013"/>
       <w:r>
         <w:rPr>
           <w:rFonts w:ascii="Times New Roman" w:hAnsi="Times New Roman" w:cs="Times New Roman"/>
@@ -8426,7 +7991,6 @@
         </w:rPr>
         <w:t xml:space="preserve">đăng nhập của </w:t>
       </w:r>
-      <w:proofErr w:type="gramStart"/>
       <w:r>
         <w:rPr>
           <w:rFonts w:ascii="Times New Roman" w:hAnsi="Times New Roman" w:cs="Times New Roman"/>
@@ -8435,20 +7999,9 @@
           <w:sz w:val="26"/>
           <w:szCs w:val="26"/>
         </w:rPr>
-        <w:t>admin ,</w:t>
-      </w:r>
-      <w:proofErr w:type="gramEnd"/>
-      <w:r>
-        <w:rPr>
-          <w:rFonts w:ascii="Times New Roman" w:hAnsi="Times New Roman" w:cs="Times New Roman"/>
-          <w:b w:val="0"/>
-          <w:color w:val="auto"/>
-          <w:sz w:val="26"/>
-          <w:szCs w:val="26"/>
-        </w:rPr>
-        <w:t xml:space="preserve"> thành viên</w:t>
-      </w:r>
-      <w:bookmarkEnd w:id="12"/>
+        <w:t>admin , thành viên</w:t>
+      </w:r>
+      <w:bookmarkEnd w:id="11"/>
     </w:p>
     <w:p>
       <w:pPr>
@@ -8466,6 +8019,7 @@
           <w:noProof/>
           <w:sz w:val="26"/>
           <w:szCs w:val="26"/>
+          <w:lang w:eastAsia="ja-JP"/>
         </w:rPr>
         <w:drawing>
           <wp:inline distT="0" distB="0" distL="0" distR="0" wp14:anchorId="64E0882A" wp14:editId="14D49305">
@@ -8481,7 +8035,7 @@
                     <pic:cNvPicPr preferRelativeResize="0"/>
                   </pic:nvPicPr>
                   <pic:blipFill>
-                    <a:blip r:embed="rId22"/>
+                    <a:blip r:embed="rId23"/>
                     <a:srcRect/>
                     <a:stretch>
                       <a:fillRect/>
@@ -8536,16 +8090,15 @@
           <w:sz w:val="26"/>
           <w:szCs w:val="26"/>
         </w:rPr>
-        <w:t xml:space="preserve">hình </w:t>
-      </w:r>
-      <w:proofErr w:type="gramStart"/>
+        <w:t>hình 3</w:t>
+      </w:r>
       <w:r>
         <w:rPr>
           <w:bCs/>
           <w:sz w:val="26"/>
           <w:szCs w:val="26"/>
         </w:rPr>
-        <w:t>3</w:t>
+        <w:t xml:space="preserve">  </w:t>
       </w:r>
       <w:r>
         <w:rPr>
@@ -8553,24 +8106,7 @@
           <w:sz w:val="26"/>
           <w:szCs w:val="26"/>
         </w:rPr>
-        <w:t xml:space="preserve">  </w:t>
-      </w:r>
-      <w:r>
-        <w:rPr>
-          <w:bCs/>
-          <w:sz w:val="26"/>
-          <w:szCs w:val="26"/>
-        </w:rPr>
-        <w:t>–</w:t>
-      </w:r>
-      <w:proofErr w:type="gramEnd"/>
-      <w:r>
-        <w:rPr>
-          <w:bCs/>
-          <w:sz w:val="26"/>
-          <w:szCs w:val="26"/>
-        </w:rPr>
-        <w:t xml:space="preserve"> </w:t>
+        <w:t xml:space="preserve">– </w:t>
       </w:r>
       <w:r>
         <w:rPr>
@@ -8645,7 +8181,7 @@
           <w:szCs w:val="26"/>
         </w:rPr>
       </w:pPr>
-      <w:bookmarkStart w:id="13" w:name="_Toc71610014"/>
+      <w:bookmarkStart w:id="12" w:name="_Toc71610014"/>
       <w:r>
         <w:rPr>
           <w:bCs/>
@@ -8671,36 +8207,23 @@
         </w:rPr>
         <w:t xml:space="preserve"> Mô tả các sự kiện</w:t>
       </w:r>
-      <w:bookmarkEnd w:id="13"/>
+      <w:bookmarkEnd w:id="12"/>
     </w:p>
     <w:p>
       <w:r>
         <w:t xml:space="preserve">    a. Sự kiện dành cho admin và </w:t>
       </w:r>
-      <w:proofErr w:type="gramStart"/>
       <w:r>
         <w:t xml:space="preserve">Nhân </w:t>
       </w:r>
       <w:r>
-        <w:t xml:space="preserve"> viên</w:t>
-      </w:r>
-      <w:proofErr w:type="gramEnd"/>
-      <w:r>
-        <w:t xml:space="preserve"> : </w:t>
+        <w:t xml:space="preserve"> viên : </w:t>
       </w:r>
     </w:p>
     <w:p>
       <w:r>
         <w:tab/>
-        <w:t xml:space="preserve">- Nhân </w:t>
-      </w:r>
-      <w:proofErr w:type="gramStart"/>
-      <w:r>
-        <w:t>viên :</w:t>
-      </w:r>
-      <w:proofErr w:type="gramEnd"/>
-      <w:r>
-        <w:t xml:space="preserve"> </w:t>
+        <w:t xml:space="preserve">- Nhân viên : </w:t>
       </w:r>
     </w:p>
     <w:p>
@@ -8715,15 +8238,7 @@
         </w:tabs>
       </w:pPr>
       <w:r>
-        <w:t xml:space="preserve">Nhân viên quản </w:t>
-      </w:r>
-      <w:proofErr w:type="gramStart"/>
-      <w:r>
-        <w:t>lý  (</w:t>
-      </w:r>
-      <w:proofErr w:type="gramEnd"/>
-      <w:r>
-        <w:t xml:space="preserve"> Thêm, sửa, xoá ) : Sách, thể loại sách, Kho, Bạn đọc, Phiếu mượn và trả.</w:t>
+        <w:t>Nhân viên quản lý  ( Thêm, sửa, xoá ) : Sách, thể loại sách, Kho, Bạn đọc, Phiếu mượn và trả.</w:t>
       </w:r>
     </w:p>
     <w:p>
@@ -8771,15 +8286,7 @@
         </w:tabs>
       </w:pPr>
       <w:r>
-        <w:t xml:space="preserve">Admin </w:t>
-      </w:r>
-      <w:proofErr w:type="gramStart"/>
-      <w:r>
-        <w:t>( Quản</w:t>
-      </w:r>
-      <w:proofErr w:type="gramEnd"/>
-      <w:r>
-        <w:t xml:space="preserve"> lý thư viện ):</w:t>
+        <w:t>Admin ( Quản lý thư viện ):</w:t>
       </w:r>
     </w:p>
     <w:p>
@@ -8790,15 +8297,7 @@
       </w:pPr>
       <w:r>
         <w:tab/>
-        <w:t xml:space="preserve">Quản lý </w:t>
-      </w:r>
-      <w:proofErr w:type="gramStart"/>
-      <w:r>
-        <w:t>( Thêm</w:t>
-      </w:r>
-      <w:proofErr w:type="gramEnd"/>
-      <w:r>
-        <w:t>, sửa, xoá ) : Nhân viên , Bạn đọc.</w:t>
+        <w:t>Quản lý ( Thêm, sửa, xoá ) : Nhân viên , Bạn đọc.</w:t>
       </w:r>
       <w:r>
         <w:t xml:space="preserve">     </w:t>
@@ -8879,7 +8378,7 @@
       <w:r>
         <w:br w:type="page"/>
       </w:r>
-      <w:bookmarkStart w:id="14" w:name="_Toc71610015"/>
+      <w:bookmarkStart w:id="13" w:name="_Toc71610015"/>
       <w:r>
         <w:rPr>
           <w:i/>
@@ -8905,7 +8404,7 @@
         </w:rPr>
         <w:t xml:space="preserve"> Mô hình erd</w:t>
       </w:r>
-      <w:bookmarkEnd w:id="14"/>
+      <w:bookmarkEnd w:id="13"/>
       <w:r>
         <w:rPr>
           <w:i/>
@@ -8939,236 +8438,11 @@
           <w:sz w:val="26"/>
           <w:szCs w:val="26"/>
         </w:rPr>
-        <w:t xml:space="preserve">Mô hình gồm có 5 bảng chính bao </w:t>
-      </w:r>
-      <w:proofErr w:type="gramStart"/>
-      <w:r>
-        <w:rPr>
-          <w:sz w:val="26"/>
-          <w:szCs w:val="26"/>
-        </w:rPr>
-        <w:t xml:space="preserve">gồm </w:t>
-      </w:r>
-      <w:r>
-        <w:rPr>
-          <w:color w:val="FF0000"/>
-          <w:sz w:val="26"/>
-          <w:szCs w:val="26"/>
-        </w:rPr>
-        <w:t>:</w:t>
-      </w:r>
-      <w:proofErr w:type="gramEnd"/>
-      <w:r>
-        <w:rPr>
-          <w:color w:val="FF0000"/>
-          <w:sz w:val="26"/>
-          <w:szCs w:val="26"/>
-        </w:rPr>
-        <w:t xml:space="preserve"> d_user ( bạn đọc ) , d_post ( bài viết ) , d_</w:t>
-      </w:r>
-      <w:r>
-        <w:rPr>
-          <w:color w:val="FF0000"/>
-          <w:sz w:val="26"/>
-          <w:szCs w:val="26"/>
-        </w:rPr>
-        <w:t>parent_category</w:t>
-      </w:r>
-      <w:r>
-        <w:rPr>
-          <w:color w:val="FF0000"/>
-          <w:sz w:val="26"/>
-          <w:szCs w:val="26"/>
-        </w:rPr>
-        <w:t xml:space="preserve"> ( các chuyên mục )  , d_</w:t>
-      </w:r>
-      <w:r>
-        <w:rPr>
-          <w:color w:val="FF0000"/>
-          <w:sz w:val="26"/>
-          <w:szCs w:val="26"/>
-        </w:rPr>
-        <w:t>upload</w:t>
-      </w:r>
-      <w:r>
-        <w:rPr>
-          <w:color w:val="FF0000"/>
-          <w:sz w:val="26"/>
-          <w:szCs w:val="26"/>
-        </w:rPr>
-        <w:t xml:space="preserve"> ( lưu trữ</w:t>
-      </w:r>
-      <w:r>
-        <w:rPr>
-          <w:color w:val="FF0000"/>
-          <w:sz w:val="26"/>
-          <w:szCs w:val="26"/>
-        </w:rPr>
-        <w:t xml:space="preserve"> địa chỉ</w:t>
-      </w:r>
-      <w:r>
-        <w:rPr>
-          <w:color w:val="FF0000"/>
-          <w:sz w:val="26"/>
-          <w:szCs w:val="26"/>
-        </w:rPr>
-        <w:t xml:space="preserve"> ảnh  ) </w:t>
-      </w:r>
-      <w:r>
-        <w:rPr>
-          <w:sz w:val="26"/>
-          <w:szCs w:val="26"/>
-        </w:rPr>
-        <w:t>.</w:t>
-      </w:r>
-    </w:p>
-    <w:p>
-      <w:pPr>
-        <w:spacing w:line="276" w:lineRule="auto"/>
-        <w:jc w:val="left"/>
-        <w:rPr>
-          <w:sz w:val="26"/>
-          <w:szCs w:val="26"/>
-        </w:rPr>
-      </w:pPr>
-    </w:p>
-    <w:p>
-      <w:pPr>
-        <w:pStyle w:val="Heading3"/>
-        <w:rPr>
-          <w:rFonts w:ascii="Times New Roman" w:hAnsi="Times New Roman" w:cs="Times New Roman"/>
-          <w:color w:val="000000"/>
-          <w:sz w:val="22"/>
-          <w:szCs w:val="22"/>
-        </w:rPr>
-      </w:pPr>
-      <w:bookmarkStart w:id="15" w:name="_Toc71610016"/>
-      <w:r>
-        <w:rPr>
-          <w:rFonts w:ascii="Times New Roman" w:hAnsi="Times New Roman" w:cs="Times New Roman"/>
-          <w:color w:val="000000"/>
-          <w:sz w:val="22"/>
-          <w:szCs w:val="22"/>
-        </w:rPr>
-        <w:t xml:space="preserve">Bảng </w:t>
-      </w:r>
-      <w:proofErr w:type="gramStart"/>
-      <w:r>
-        <w:rPr>
-          <w:rFonts w:ascii="Times New Roman" w:hAnsi="Times New Roman" w:cs="Times New Roman"/>
-          <w:color w:val="000000"/>
-          <w:sz w:val="22"/>
-          <w:szCs w:val="22"/>
-        </w:rPr>
-        <w:t>1</w:t>
-      </w:r>
-      <w:r>
-        <w:rPr>
-          <w:rFonts w:ascii="Times New Roman" w:hAnsi="Times New Roman" w:cs="Times New Roman"/>
-          <w:b w:val="0"/>
-          <w:color w:val="000000"/>
-          <w:sz w:val="22"/>
-          <w:szCs w:val="22"/>
-        </w:rPr>
-        <w:t xml:space="preserve"> :</w:t>
-      </w:r>
-      <w:proofErr w:type="gramEnd"/>
-      <w:r>
-        <w:rPr>
-          <w:rFonts w:ascii="Times New Roman" w:hAnsi="Times New Roman" w:cs="Times New Roman"/>
-          <w:b w:val="0"/>
-          <w:color w:val="000000"/>
-          <w:sz w:val="22"/>
-          <w:szCs w:val="22"/>
-        </w:rPr>
-        <w:t xml:space="preserve"> </w:t>
-      </w:r>
-      <w:r>
-        <w:rPr>
-          <w:rFonts w:ascii="Times New Roman" w:hAnsi="Times New Roman" w:cs="Times New Roman"/>
-          <w:color w:val="000000"/>
-          <w:sz w:val="22"/>
-          <w:szCs w:val="22"/>
-        </w:rPr>
-        <w:t xml:space="preserve"> </w:t>
-      </w:r>
-      <w:bookmarkEnd w:id="15"/>
-      <w:r>
-        <w:rPr>
-          <w:rFonts w:ascii="Times New Roman" w:hAnsi="Times New Roman" w:cs="Times New Roman"/>
-          <w:color w:val="000000"/>
-          <w:sz w:val="22"/>
-          <w:szCs w:val="22"/>
-        </w:rPr>
-        <w:t>bandoc ( bạn đọc )</w:t>
-      </w:r>
-    </w:p>
-    <w:p>
-      <w:r>
-        <w:rPr>
-          <w:noProof/>
-        </w:rPr>
         <w:drawing>
-          <wp:inline distT="0" distB="0" distL="0" distR="0" wp14:anchorId="5A82B71D" wp14:editId="4BDA37A3">
-            <wp:extent cx="5579745" cy="1716405"/>
+          <wp:inline distT="0" distB="0" distL="0" distR="0" wp14:anchorId="6BC5A4A5" wp14:editId="3EEC9FD6">
+            <wp:extent cx="5579745" cy="4535805"/>
             <wp:effectExtent l="0" t="0" r="1905" b="0"/>
-            <wp:docPr id="1" name="Picture 1"/>
-            <wp:cNvGraphicFramePr>
-              <a:graphicFrameLocks xmlns:a="http://schemas.openxmlformats.org/drawingml/2006/main" noChangeAspect="1"/>
-            </wp:cNvGraphicFramePr>
-            <a:graphic xmlns:a="http://schemas.openxmlformats.org/drawingml/2006/main">
-              <a:graphicData uri="http://schemas.openxmlformats.org/drawingml/2006/picture">
-                <pic:pic xmlns:pic="http://schemas.openxmlformats.org/drawingml/2006/picture">
-                  <pic:nvPicPr>
-                    <pic:cNvPr id="1" name=""/>
-                    <pic:cNvPicPr/>
-                  </pic:nvPicPr>
-                  <pic:blipFill>
-                    <a:blip r:embed="rId23"/>
-                    <a:stretch>
-                      <a:fillRect/>
-                    </a:stretch>
-                  </pic:blipFill>
-                  <pic:spPr>
-                    <a:xfrm>
-                      <a:off x="0" y="0"/>
-                      <a:ext cx="5579745" cy="1716405"/>
-                    </a:xfrm>
-                    <a:prstGeom prst="rect">
-                      <a:avLst/>
-                    </a:prstGeom>
-                  </pic:spPr>
-                </pic:pic>
-              </a:graphicData>
-            </a:graphic>
-          </wp:inline>
-        </w:drawing>
-      </w:r>
-    </w:p>
-    <w:p/>
-    <w:p>
-      <w:r>
-        <w:t xml:space="preserve">Bảng 2 theloai </w:t>
-      </w:r>
-      <w:proofErr w:type="gramStart"/>
-      <w:r>
-        <w:t>( thể</w:t>
-      </w:r>
-      <w:proofErr w:type="gramEnd"/>
-      <w:r>
-        <w:t xml:space="preserve"> loại sách )</w:t>
-      </w:r>
-    </w:p>
-    <w:p>
-      <w:r>
-        <w:rPr>
-          <w:noProof/>
-        </w:rPr>
-        <w:drawing>
-          <wp:inline distT="0" distB="0" distL="0" distR="0" wp14:anchorId="22B0613A" wp14:editId="7D571B00">
-            <wp:extent cx="5579745" cy="1012190"/>
-            <wp:effectExtent l="0" t="0" r="1905" b="0"/>
-            <wp:docPr id="3" name="Picture 3"/>
+            <wp:docPr id="32" name="Picture 32"/>
             <wp:cNvGraphicFramePr>
               <a:graphicFrameLocks xmlns:a="http://schemas.openxmlformats.org/drawingml/2006/main" noChangeAspect="1"/>
             </wp:cNvGraphicFramePr>
@@ -9188,7 +8462,7 @@
                   <pic:spPr>
                     <a:xfrm>
                       <a:off x="0" y="0"/>
-                      <a:ext cx="5579745" cy="1012190"/>
+                      <a:ext cx="5579745" cy="4535805"/>
                     </a:xfrm>
                     <a:prstGeom prst="rect">
                       <a:avLst/>
@@ -9202,20 +8476,156 @@
       </w:r>
     </w:p>
     <w:p>
-      <w:r>
-        <w:t>Các ràng buộc</w:t>
+      <w:pPr>
+        <w:spacing w:line="276" w:lineRule="auto"/>
+        <w:jc w:val="left"/>
+        <w:rPr>
+          <w:sz w:val="26"/>
+          <w:szCs w:val="26"/>
+        </w:rPr>
+      </w:pPr>
+      <w:r>
+        <w:rPr>
+          <w:sz w:val="26"/>
+          <w:szCs w:val="26"/>
+        </w:rPr>
+        <w:t xml:space="preserve">Mô hình gồm có 5 bảng chính bao gồm </w:t>
+      </w:r>
+      <w:r>
+        <w:rPr>
+          <w:color w:val="FF0000"/>
+          <w:sz w:val="26"/>
+          <w:szCs w:val="26"/>
+        </w:rPr>
+        <w:t>: d_user ( bạn đọc ) , d_post ( bài viết ) , d_</w:t>
+      </w:r>
+      <w:r>
+        <w:rPr>
+          <w:color w:val="FF0000"/>
+          <w:sz w:val="26"/>
+          <w:szCs w:val="26"/>
+        </w:rPr>
+        <w:t>parent_category</w:t>
+      </w:r>
+      <w:r>
+        <w:rPr>
+          <w:color w:val="FF0000"/>
+          <w:sz w:val="26"/>
+          <w:szCs w:val="26"/>
+        </w:rPr>
+        <w:t xml:space="preserve"> ( các chuyên mục )  , d_</w:t>
+      </w:r>
+      <w:r>
+        <w:rPr>
+          <w:color w:val="FF0000"/>
+          <w:sz w:val="26"/>
+          <w:szCs w:val="26"/>
+        </w:rPr>
+        <w:t>upload</w:t>
+      </w:r>
+      <w:r>
+        <w:rPr>
+          <w:color w:val="FF0000"/>
+          <w:sz w:val="26"/>
+          <w:szCs w:val="26"/>
+        </w:rPr>
+        <w:t xml:space="preserve"> ( lưu trữ</w:t>
+      </w:r>
+      <w:r>
+        <w:rPr>
+          <w:color w:val="FF0000"/>
+          <w:sz w:val="26"/>
+          <w:szCs w:val="26"/>
+        </w:rPr>
+        <w:t xml:space="preserve"> địa chỉ</w:t>
+      </w:r>
+      <w:r>
+        <w:rPr>
+          <w:color w:val="FF0000"/>
+          <w:sz w:val="26"/>
+          <w:szCs w:val="26"/>
+        </w:rPr>
+        <w:t xml:space="preserve"> ảnh  ) </w:t>
+      </w:r>
+      <w:r>
+        <w:rPr>
+          <w:sz w:val="26"/>
+          <w:szCs w:val="26"/>
+        </w:rPr>
+        <w:t>.</w:t>
+      </w:r>
+    </w:p>
+    <w:p>
+      <w:pPr>
+        <w:spacing w:line="276" w:lineRule="auto"/>
+        <w:jc w:val="left"/>
+        <w:rPr>
+          <w:sz w:val="26"/>
+          <w:szCs w:val="26"/>
+        </w:rPr>
+      </w:pPr>
+    </w:p>
+    <w:p>
+      <w:pPr>
+        <w:pStyle w:val="Heading3"/>
+        <w:rPr>
+          <w:rFonts w:ascii="Times New Roman" w:hAnsi="Times New Roman" w:cs="Times New Roman"/>
+          <w:color w:val="000000"/>
+          <w:sz w:val="22"/>
+          <w:szCs w:val="22"/>
+        </w:rPr>
+      </w:pPr>
+      <w:bookmarkStart w:id="14" w:name="_Toc71610016"/>
+      <w:r>
+        <w:rPr>
+          <w:rFonts w:ascii="Times New Roman" w:hAnsi="Times New Roman" w:cs="Times New Roman"/>
+          <w:color w:val="000000"/>
+          <w:sz w:val="22"/>
+          <w:szCs w:val="22"/>
+        </w:rPr>
+        <w:t>Bảng 1</w:t>
+      </w:r>
+      <w:r>
+        <w:rPr>
+          <w:rFonts w:ascii="Times New Roman" w:hAnsi="Times New Roman" w:cs="Times New Roman"/>
+          <w:b w:val="0"/>
+          <w:color w:val="000000"/>
+          <w:sz w:val="22"/>
+          <w:szCs w:val="22"/>
+        </w:rPr>
+        <w:t xml:space="preserve"> : </w:t>
+      </w:r>
+      <w:r>
+        <w:rPr>
+          <w:rFonts w:ascii="Times New Roman" w:hAnsi="Times New Roman" w:cs="Times New Roman"/>
+          <w:color w:val="000000"/>
+          <w:sz w:val="22"/>
+          <w:szCs w:val="22"/>
+        </w:rPr>
+        <w:t xml:space="preserve"> </w:t>
+      </w:r>
+      <w:bookmarkEnd w:id="14"/>
+      <w:r>
+        <w:rPr>
+          <w:rFonts w:ascii="Times New Roman" w:hAnsi="Times New Roman" w:cs="Times New Roman"/>
+          <w:color w:val="000000"/>
+          <w:sz w:val="22"/>
+          <w:szCs w:val="22"/>
+        </w:rPr>
+        <w:t>bandoc ( bạn đọc )</w:t>
       </w:r>
     </w:p>
     <w:p>
       <w:r>
         <w:rPr>
           <w:noProof/>
+          <w:lang w:eastAsia="ja-JP"/>
         </w:rPr>
         <w:drawing>
-          <wp:inline distT="0" distB="0" distL="0" distR="0" wp14:anchorId="38350BE6" wp14:editId="68890918">
-            <wp:extent cx="5579745" cy="417830"/>
-            <wp:effectExtent l="0" t="0" r="1905" b="1270"/>
-            <wp:docPr id="4" name="Picture 4"/>
+          <wp:inline distT="0" distB="0" distL="0" distR="0" wp14:anchorId="5A82B71D" wp14:editId="4BDA37A3">
+            <wp:extent cx="5579745" cy="1716405"/>
+            <wp:effectExtent l="0" t="0" r="1905" b="0"/>
+            <wp:docPr id="1" name="Picture 1"/>
             <wp:cNvGraphicFramePr>
               <a:graphicFrameLocks xmlns:a="http://schemas.openxmlformats.org/drawingml/2006/main" noChangeAspect="1"/>
             </wp:cNvGraphicFramePr>
@@ -9235,7 +8645,7 @@
                   <pic:spPr>
                     <a:xfrm>
                       <a:off x="0" y="0"/>
-                      <a:ext cx="5579745" cy="417830"/>
+                      <a:ext cx="5579745" cy="1716405"/>
                     </a:xfrm>
                     <a:prstGeom prst="rect">
                       <a:avLst/>
@@ -9248,35 +8658,27 @@
         </w:drawing>
       </w:r>
     </w:p>
-    <w:p>
-      <w:r>
-        <w:br w:type="page"/>
-      </w:r>
-    </w:p>
-    <w:p>
+    <w:p/>
+    <w:p>
+      <w:pPr>
+        <w:pStyle w:val="Heading3"/>
+      </w:pPr>
       <w:r>
         <w:lastRenderedPageBreak/>
-        <w:t xml:space="preserve">Bảng 3 bandoc </w:t>
-      </w:r>
-      <w:proofErr w:type="gramStart"/>
-      <w:r>
-        <w:t>( Bạn</w:t>
-      </w:r>
-      <w:proofErr w:type="gramEnd"/>
-      <w:r>
-        <w:t xml:space="preserve"> đọc )</w:t>
+        <w:t>Bảng 2 theloai ( thể loại sách )</w:t>
       </w:r>
     </w:p>
     <w:p>
       <w:r>
         <w:rPr>
           <w:noProof/>
+          <w:lang w:eastAsia="ja-JP"/>
         </w:rPr>
         <w:drawing>
-          <wp:inline distT="0" distB="0" distL="0" distR="0" wp14:anchorId="190C77C0" wp14:editId="74684B20">
-            <wp:extent cx="5579745" cy="2244725"/>
-            <wp:effectExtent l="0" t="0" r="1905" b="3175"/>
-            <wp:docPr id="5" name="Picture 5"/>
+          <wp:inline distT="0" distB="0" distL="0" distR="0" wp14:anchorId="22B0613A" wp14:editId="7D571B00">
+            <wp:extent cx="5579745" cy="1012190"/>
+            <wp:effectExtent l="0" t="0" r="1905" b="0"/>
+            <wp:docPr id="3" name="Picture 3"/>
             <wp:cNvGraphicFramePr>
               <a:graphicFrameLocks xmlns:a="http://schemas.openxmlformats.org/drawingml/2006/main" noChangeAspect="1"/>
             </wp:cNvGraphicFramePr>
@@ -9296,7 +8698,7 @@
                   <pic:spPr>
                     <a:xfrm>
                       <a:off x="0" y="0"/>
-                      <a:ext cx="5579745" cy="2244725"/>
+                      <a:ext cx="5579745" cy="1012190"/>
                     </a:xfrm>
                     <a:prstGeom prst="rect">
                       <a:avLst/>
@@ -9311,27 +8713,20 @@
     </w:p>
     <w:p>
       <w:r>
-        <w:t>Bảng 4 chucvu (Chức vụ)</w:t>
-      </w:r>
-    </w:p>
-    <w:p>
-      <w:pPr>
-        <w:rPr>
-          <w:sz w:val="26"/>
-          <w:szCs w:val="26"/>
-        </w:rPr>
-      </w:pPr>
+        <w:t>Các ràng buộc</w:t>
+      </w:r>
+    </w:p>
+    <w:p>
       <w:r>
         <w:rPr>
           <w:noProof/>
-          <w:sz w:val="26"/>
-          <w:szCs w:val="26"/>
+          <w:lang w:eastAsia="ja-JP"/>
         </w:rPr>
         <w:drawing>
-          <wp:inline distT="0" distB="0" distL="0" distR="0" wp14:anchorId="3187C78C" wp14:editId="51EDB0F2">
-            <wp:extent cx="5579745" cy="716915"/>
-            <wp:effectExtent l="0" t="0" r="1905" b="6985"/>
-            <wp:docPr id="6" name="Picture 6"/>
+          <wp:inline distT="0" distB="0" distL="0" distR="0" wp14:anchorId="38350BE6" wp14:editId="68890918">
+            <wp:extent cx="5579745" cy="417830"/>
+            <wp:effectExtent l="0" t="0" r="1905" b="1270"/>
+            <wp:docPr id="4" name="Picture 4"/>
             <wp:cNvGraphicFramePr>
               <a:graphicFrameLocks xmlns:a="http://schemas.openxmlformats.org/drawingml/2006/main" noChangeAspect="1"/>
             </wp:cNvGraphicFramePr>
@@ -9351,7 +8746,7 @@
                   <pic:spPr>
                     <a:xfrm>
                       <a:off x="0" y="0"/>
-                      <a:ext cx="5579745" cy="716915"/>
+                      <a:ext cx="5579745" cy="417830"/>
                     </a:xfrm>
                     <a:prstGeom prst="rect">
                       <a:avLst/>
@@ -9365,38 +8760,30 @@
       </w:r>
     </w:p>
     <w:p>
-      <w:pPr>
-        <w:rPr>
-          <w:sz w:val="26"/>
-          <w:szCs w:val="26"/>
-        </w:rPr>
-      </w:pPr>
-      <w:r>
-        <w:rPr>
-          <w:sz w:val="26"/>
-          <w:szCs w:val="26"/>
-        </w:rPr>
-        <w:t>Bảng 5 Kho</w:t>
-      </w:r>
-    </w:p>
-    <w:p>
-      <w:pPr>
-        <w:rPr>
-          <w:sz w:val="26"/>
-          <w:szCs w:val="26"/>
-        </w:rPr>
-      </w:pPr>
+      <w:r>
+        <w:br w:type="page"/>
+      </w:r>
+    </w:p>
+    <w:p>
+      <w:pPr>
+        <w:pStyle w:val="Heading3"/>
+      </w:pPr>
+      <w:r>
+        <w:lastRenderedPageBreak/>
+        <w:t>Bảng 3 bandoc ( Bạn đọc )</w:t>
+      </w:r>
+    </w:p>
+    <w:p>
       <w:r>
         <w:rPr>
           <w:noProof/>
-          <w:sz w:val="26"/>
-          <w:szCs w:val="26"/>
+          <w:lang w:eastAsia="ja-JP"/>
         </w:rPr>
         <w:drawing>
-          <wp:inline distT="0" distB="0" distL="0" distR="0" wp14:anchorId="0330E85B" wp14:editId="758110DA">
-            <wp:extent cx="5579745" cy="1172210"/>
-            <wp:effectExtent l="0" t="0" r="1905" b="8890"/>
-            <wp:docPr id="7" name="Picture 7"/>
+          <wp:inline distT="0" distB="0" distL="0" distR="0" wp14:anchorId="190C77C0" wp14:editId="74684B20">
+            <wp:extent cx="5579745" cy="2244725"/>
+            <wp:effectExtent l="0" t="0" r="1905" b="3175"/>
+            <wp:docPr id="5" name="Picture 5"/>
             <wp:cNvGraphicFramePr>
               <a:graphicFrameLocks xmlns:a="http://schemas.openxmlformats.org/drawingml/2006/main" noChangeAspect="1"/>
             </wp:cNvGraphicFramePr>
@@ -9416,7 +8803,7 @@
                   <pic:spPr>
                     <a:xfrm>
                       <a:off x="0" y="0"/>
-                      <a:ext cx="5579745" cy="1172210"/>
+                      <a:ext cx="5579745" cy="2244725"/>
                     </a:xfrm>
                     <a:prstGeom prst="rect">
                       <a:avLst/>
@@ -9431,31 +8818,10 @@
     </w:p>
     <w:p>
       <w:pPr>
-        <w:rPr>
-          <w:sz w:val="26"/>
-          <w:szCs w:val="26"/>
-        </w:rPr>
-      </w:pPr>
-      <w:r>
-        <w:rPr>
-          <w:sz w:val="26"/>
-          <w:szCs w:val="26"/>
-        </w:rPr>
-        <w:t>Bảng 6</w:t>
-      </w:r>
-      <w:r>
-        <w:rPr>
-          <w:sz w:val="26"/>
-          <w:szCs w:val="26"/>
-        </w:rPr>
-        <w:t xml:space="preserve"> p</w:t>
-      </w:r>
-      <w:r>
-        <w:rPr>
-          <w:sz w:val="26"/>
-          <w:szCs w:val="26"/>
-        </w:rPr>
-        <w:t>hieu_muonsach (Phiếu mượn sách)</w:t>
+        <w:pStyle w:val="Heading3"/>
+      </w:pPr>
+      <w:r>
+        <w:t>Bảng 4 chucvu (Chức vụ)</w:t>
       </w:r>
     </w:p>
     <w:p>
@@ -9470,12 +8836,13 @@
           <w:noProof/>
           <w:sz w:val="26"/>
           <w:szCs w:val="26"/>
+          <w:lang w:eastAsia="ja-JP"/>
         </w:rPr>
         <w:drawing>
-          <wp:inline distT="0" distB="0" distL="0" distR="0" wp14:anchorId="28627273" wp14:editId="0A236CD7">
-            <wp:extent cx="5579745" cy="925195"/>
-            <wp:effectExtent l="0" t="0" r="1905" b="8255"/>
-            <wp:docPr id="8" name="Picture 8"/>
+          <wp:inline distT="0" distB="0" distL="0" distR="0" wp14:anchorId="3187C78C" wp14:editId="51EDB0F2">
+            <wp:extent cx="5579745" cy="716915"/>
+            <wp:effectExtent l="0" t="0" r="1905" b="6985"/>
+            <wp:docPr id="6" name="Picture 6"/>
             <wp:cNvGraphicFramePr>
               <a:graphicFrameLocks xmlns:a="http://schemas.openxmlformats.org/drawingml/2006/main" noChangeAspect="1"/>
             </wp:cNvGraphicFramePr>
@@ -9495,7 +8862,7 @@
                   <pic:spPr>
                     <a:xfrm>
                       <a:off x="0" y="0"/>
-                      <a:ext cx="5579745" cy="925195"/>
+                      <a:ext cx="5579745" cy="716915"/>
                     </a:xfrm>
                     <a:prstGeom prst="rect">
                       <a:avLst/>
@@ -9520,17 +8887,8 @@
           <w:sz w:val="26"/>
           <w:szCs w:val="26"/>
         </w:rPr>
-        <w:t xml:space="preserve">Ràng </w:t>
-      </w:r>
-      <w:proofErr w:type="gramStart"/>
-      <w:r>
-        <w:rPr>
-          <w:sz w:val="26"/>
-          <w:szCs w:val="26"/>
-        </w:rPr>
-        <w:t>buộc :</w:t>
-      </w:r>
-      <w:proofErr w:type="gramEnd"/>
+        <w:t>Bảng 5 Kho</w:t>
+      </w:r>
     </w:p>
     <w:p>
       <w:pPr>
@@ -9544,12 +8902,13 @@
           <w:noProof/>
           <w:sz w:val="26"/>
           <w:szCs w:val="26"/>
+          <w:lang w:eastAsia="ja-JP"/>
         </w:rPr>
         <w:drawing>
-          <wp:inline distT="0" distB="0" distL="0" distR="0" wp14:anchorId="1CB1E25B" wp14:editId="1900F8F8">
-            <wp:extent cx="5579745" cy="1203960"/>
-            <wp:effectExtent l="0" t="0" r="1905" b="0"/>
-            <wp:docPr id="10" name="Picture 10"/>
+          <wp:inline distT="0" distB="0" distL="0" distR="0" wp14:anchorId="0330E85B" wp14:editId="758110DA">
+            <wp:extent cx="5579745" cy="1172210"/>
+            <wp:effectExtent l="0" t="0" r="1905" b="8890"/>
+            <wp:docPr id="7" name="Picture 7"/>
             <wp:cNvGraphicFramePr>
               <a:graphicFrameLocks xmlns:a="http://schemas.openxmlformats.org/drawingml/2006/main" noChangeAspect="1"/>
             </wp:cNvGraphicFramePr>
@@ -9569,7 +8928,7 @@
                   <pic:spPr>
                     <a:xfrm>
                       <a:off x="0" y="0"/>
-                      <a:ext cx="5579745" cy="1203960"/>
+                      <a:ext cx="5579745" cy="1172210"/>
                     </a:xfrm>
                     <a:prstGeom prst="rect">
                       <a:avLst/>
@@ -9584,49 +8943,32 @@
     </w:p>
     <w:p>
       <w:pPr>
-        <w:rPr>
-          <w:sz w:val="26"/>
-          <w:szCs w:val="26"/>
-        </w:rPr>
-      </w:pPr>
-    </w:p>
-    <w:p>
-      <w:pPr>
-        <w:rPr>
-          <w:sz w:val="26"/>
-          <w:szCs w:val="26"/>
-        </w:rPr>
-      </w:pPr>
-      <w:r>
-        <w:rPr>
-          <w:sz w:val="26"/>
-          <w:szCs w:val="26"/>
-        </w:rPr>
-        <w:lastRenderedPageBreak/>
-        <w:t>Bảng 7 sach</w:t>
-      </w:r>
-      <w:r>
-        <w:rPr>
-          <w:sz w:val="26"/>
-          <w:szCs w:val="26"/>
-        </w:rPr>
-        <w:t xml:space="preserve"> </w:t>
-      </w:r>
-      <w:proofErr w:type="gramStart"/>
-      <w:r>
-        <w:rPr>
-          <w:sz w:val="26"/>
-          <w:szCs w:val="26"/>
-        </w:rPr>
-        <w:t>( Sách</w:t>
-      </w:r>
-      <w:proofErr w:type="gramEnd"/>
-      <w:r>
-        <w:rPr>
-          <w:sz w:val="26"/>
-          <w:szCs w:val="26"/>
-        </w:rPr>
-        <w:t>)</w:t>
+        <w:pStyle w:val="Heading3"/>
+        <w:rPr>
+          <w:sz w:val="26"/>
+          <w:szCs w:val="26"/>
+        </w:rPr>
+      </w:pPr>
+      <w:r>
+        <w:rPr>
+          <w:sz w:val="26"/>
+          <w:szCs w:val="26"/>
+        </w:rPr>
+        <w:t>Bảng 6</w:t>
+      </w:r>
+      <w:r>
+        <w:rPr>
+          <w:sz w:val="26"/>
+          <w:szCs w:val="26"/>
+        </w:rPr>
+        <w:t xml:space="preserve"> p</w:t>
+      </w:r>
+      <w:r>
+        <w:rPr>
+          <w:sz w:val="26"/>
+          <w:szCs w:val="26"/>
+        </w:rPr>
+        <w:t>hieu_muonsach (Phiếu mượn sách)</w:t>
       </w:r>
     </w:p>
     <w:p>
@@ -9641,12 +8983,13 @@
           <w:noProof/>
           <w:sz w:val="26"/>
           <w:szCs w:val="26"/>
+          <w:lang w:eastAsia="ja-JP"/>
         </w:rPr>
         <w:drawing>
-          <wp:inline distT="0" distB="0" distL="0" distR="0" wp14:anchorId="161920CD" wp14:editId="093ABA56">
-            <wp:extent cx="5579745" cy="2017395"/>
-            <wp:effectExtent l="0" t="0" r="1905" b="1905"/>
-            <wp:docPr id="9" name="Picture 9"/>
+          <wp:inline distT="0" distB="0" distL="0" distR="0" wp14:anchorId="28627273" wp14:editId="0A236CD7">
+            <wp:extent cx="5579745" cy="925195"/>
+            <wp:effectExtent l="0" t="0" r="1905" b="8255"/>
+            <wp:docPr id="8" name="Picture 8"/>
             <wp:cNvGraphicFramePr>
               <a:graphicFrameLocks xmlns:a="http://schemas.openxmlformats.org/drawingml/2006/main" noChangeAspect="1"/>
             </wp:cNvGraphicFramePr>
@@ -9666,7 +9009,7 @@
                   <pic:spPr>
                     <a:xfrm>
                       <a:off x="0" y="0"/>
-                      <a:ext cx="5579745" cy="2017395"/>
+                      <a:ext cx="5579745" cy="925195"/>
                     </a:xfrm>
                     <a:prstGeom prst="rect">
                       <a:avLst/>
@@ -9691,7 +9034,7 @@
           <w:sz w:val="26"/>
           <w:szCs w:val="26"/>
         </w:rPr>
-        <w:t>Ràng buộc:</w:t>
+        <w:t>Ràng buộc :</w:t>
       </w:r>
     </w:p>
     <w:p>
@@ -9706,12 +9049,13 @@
           <w:noProof/>
           <w:sz w:val="26"/>
           <w:szCs w:val="26"/>
+          <w:lang w:eastAsia="ja-JP"/>
         </w:rPr>
         <w:drawing>
-          <wp:inline distT="0" distB="0" distL="0" distR="0" wp14:anchorId="57B8A2C2" wp14:editId="03CBADBB">
-            <wp:extent cx="5579745" cy="1114425"/>
-            <wp:effectExtent l="0" t="0" r="1905" b="9525"/>
-            <wp:docPr id="11" name="Picture 11"/>
+          <wp:inline distT="0" distB="0" distL="0" distR="0" wp14:anchorId="1CB1E25B" wp14:editId="1900F8F8">
+            <wp:extent cx="5579745" cy="1203960"/>
+            <wp:effectExtent l="0" t="0" r="1905" b="0"/>
+            <wp:docPr id="10" name="Picture 10"/>
             <wp:cNvGraphicFramePr>
               <a:graphicFrameLocks xmlns:a="http://schemas.openxmlformats.org/drawingml/2006/main" noChangeAspect="1"/>
             </wp:cNvGraphicFramePr>
@@ -9731,7 +9075,7 @@
                   <pic:spPr>
                     <a:xfrm>
                       <a:off x="0" y="0"/>
-                      <a:ext cx="5579745" cy="1114425"/>
+                      <a:ext cx="5579745" cy="1203960"/>
                     </a:xfrm>
                     <a:prstGeom prst="rect">
                       <a:avLst/>
@@ -9754,17 +9098,19 @@
     </w:p>
     <w:p>
       <w:pPr>
-        <w:rPr>
-          <w:sz w:val="26"/>
-          <w:szCs w:val="26"/>
-        </w:rPr>
-      </w:pPr>
-      <w:r>
-        <w:rPr>
-          <w:sz w:val="26"/>
-          <w:szCs w:val="26"/>
-        </w:rPr>
-        <w:t>Bảng 8 taikhoan</w:t>
+        <w:pStyle w:val="Heading3"/>
+        <w:rPr>
+          <w:sz w:val="26"/>
+          <w:szCs w:val="26"/>
+        </w:rPr>
+      </w:pPr>
+      <w:r>
+        <w:rPr>
+          <w:sz w:val="26"/>
+          <w:szCs w:val="26"/>
+        </w:rPr>
+        <w:lastRenderedPageBreak/>
+        <w:t>Bảng 7 sach</w:t>
       </w:r>
       <w:r>
         <w:rPr>
@@ -9773,21 +9119,12 @@
         </w:rPr>
         <w:t xml:space="preserve"> </w:t>
       </w:r>
-      <w:proofErr w:type="gramStart"/>
-      <w:r>
-        <w:rPr>
-          <w:sz w:val="26"/>
-          <w:szCs w:val="26"/>
-        </w:rPr>
-        <w:t>( Tài</w:t>
-      </w:r>
-      <w:proofErr w:type="gramEnd"/>
-      <w:r>
-        <w:rPr>
-          <w:sz w:val="26"/>
-          <w:szCs w:val="26"/>
-        </w:rPr>
-        <w:t xml:space="preserve"> khoản)</w:t>
+      <w:r>
+        <w:rPr>
+          <w:sz w:val="26"/>
+          <w:szCs w:val="26"/>
+        </w:rPr>
+        <w:t>( Sách)</w:t>
       </w:r>
     </w:p>
     <w:p>
@@ -9802,12 +9139,13 @@
           <w:noProof/>
           <w:sz w:val="26"/>
           <w:szCs w:val="26"/>
+          <w:lang w:eastAsia="ja-JP"/>
         </w:rPr>
         <w:drawing>
-          <wp:inline distT="0" distB="0" distL="0" distR="0" wp14:anchorId="4724AF29" wp14:editId="47802672">
-            <wp:extent cx="5579745" cy="1696720"/>
-            <wp:effectExtent l="0" t="0" r="1905" b="0"/>
-            <wp:docPr id="15" name="Picture 15"/>
+          <wp:inline distT="0" distB="0" distL="0" distR="0" wp14:anchorId="161920CD" wp14:editId="093ABA56">
+            <wp:extent cx="5579745" cy="2017395"/>
+            <wp:effectExtent l="0" t="0" r="1905" b="1905"/>
+            <wp:docPr id="9" name="Picture 9"/>
             <wp:cNvGraphicFramePr>
               <a:graphicFrameLocks xmlns:a="http://schemas.openxmlformats.org/drawingml/2006/main" noChangeAspect="1"/>
             </wp:cNvGraphicFramePr>
@@ -9827,7 +9165,7 @@
                   <pic:spPr>
                     <a:xfrm>
                       <a:off x="0" y="0"/>
-                      <a:ext cx="5579745" cy="1696720"/>
+                      <a:ext cx="5579745" cy="2017395"/>
                     </a:xfrm>
                     <a:prstGeom prst="rect">
                       <a:avLst/>
@@ -9852,7 +9190,7 @@
           <w:sz w:val="26"/>
           <w:szCs w:val="26"/>
         </w:rPr>
-        <w:t>Ràng buộc</w:t>
+        <w:t>Ràng buộc:</w:t>
       </w:r>
     </w:p>
     <w:p>
@@ -9867,12 +9205,13 @@
           <w:noProof/>
           <w:sz w:val="26"/>
           <w:szCs w:val="26"/>
+          <w:lang w:eastAsia="ja-JP"/>
         </w:rPr>
         <w:drawing>
-          <wp:inline distT="0" distB="0" distL="0" distR="0" wp14:anchorId="27C2202F" wp14:editId="76391A66">
-            <wp:extent cx="5579745" cy="719455"/>
-            <wp:effectExtent l="0" t="0" r="1905" b="4445"/>
-            <wp:docPr id="16" name="Picture 16"/>
+          <wp:inline distT="0" distB="0" distL="0" distR="0" wp14:anchorId="57B8A2C2" wp14:editId="03CBADBB">
+            <wp:extent cx="5579745" cy="1114425"/>
+            <wp:effectExtent l="0" t="0" r="1905" b="9525"/>
+            <wp:docPr id="11" name="Picture 11"/>
             <wp:cNvGraphicFramePr>
               <a:graphicFrameLocks xmlns:a="http://schemas.openxmlformats.org/drawingml/2006/main" noChangeAspect="1"/>
             </wp:cNvGraphicFramePr>
@@ -9892,7 +9231,7 @@
                   <pic:spPr>
                     <a:xfrm>
                       <a:off x="0" y="0"/>
-                      <a:ext cx="5579745" cy="719455"/>
+                      <a:ext cx="5579745" cy="1114425"/>
                     </a:xfrm>
                     <a:prstGeom prst="rect">
                       <a:avLst/>
@@ -9915,42 +9254,32 @@
     </w:p>
     <w:p>
       <w:pPr>
-        <w:rPr>
-          <w:sz w:val="26"/>
-          <w:szCs w:val="26"/>
-        </w:rPr>
-      </w:pPr>
-    </w:p>
-    <w:p>
-      <w:pPr>
-        <w:rPr>
-          <w:sz w:val="26"/>
-          <w:szCs w:val="26"/>
-        </w:rPr>
-      </w:pPr>
-    </w:p>
-    <w:p>
-      <w:pPr>
-        <w:rPr>
-          <w:sz w:val="26"/>
-          <w:szCs w:val="26"/>
-        </w:rPr>
-      </w:pPr>
-    </w:p>
-    <w:p>
-      <w:pPr>
-        <w:rPr>
-          <w:sz w:val="26"/>
-          <w:szCs w:val="26"/>
-        </w:rPr>
-      </w:pPr>
-      <w:r>
-        <w:rPr>
-          <w:sz w:val="26"/>
-          <w:szCs w:val="26"/>
-        </w:rPr>
-        <w:lastRenderedPageBreak/>
-        <w:t>Bảng 9 theloai (Thể loại)</w:t>
+        <w:pStyle w:val="Heading3"/>
+        <w:rPr>
+          <w:sz w:val="26"/>
+          <w:szCs w:val="26"/>
+        </w:rPr>
+      </w:pPr>
+      <w:r>
+        <w:rPr>
+          <w:sz w:val="26"/>
+          <w:szCs w:val="26"/>
+        </w:rPr>
+        <w:t>Bảng 8 taikhoan</w:t>
+      </w:r>
+      <w:r>
+        <w:rPr>
+          <w:sz w:val="26"/>
+          <w:szCs w:val="26"/>
+        </w:rPr>
+        <w:t xml:space="preserve"> </w:t>
+      </w:r>
+      <w:r>
+        <w:rPr>
+          <w:sz w:val="26"/>
+          <w:szCs w:val="26"/>
+        </w:rPr>
+        <w:t>( Tài khoản)</w:t>
       </w:r>
     </w:p>
     <w:p>
@@ -9965,12 +9294,13 @@
           <w:noProof/>
           <w:sz w:val="26"/>
           <w:szCs w:val="26"/>
+          <w:lang w:eastAsia="ja-JP"/>
         </w:rPr>
         <w:drawing>
-          <wp:inline distT="0" distB="0" distL="0" distR="0" wp14:anchorId="2594F1C0" wp14:editId="17BF11A6">
-            <wp:extent cx="5579745" cy="973455"/>
+          <wp:inline distT="0" distB="0" distL="0" distR="0" wp14:anchorId="4724AF29" wp14:editId="47802672">
+            <wp:extent cx="5579745" cy="1696720"/>
             <wp:effectExtent l="0" t="0" r="1905" b="0"/>
-            <wp:docPr id="17" name="Picture 17"/>
+            <wp:docPr id="15" name="Picture 15"/>
             <wp:cNvGraphicFramePr>
               <a:graphicFrameLocks xmlns:a="http://schemas.openxmlformats.org/drawingml/2006/main" noChangeAspect="1"/>
             </wp:cNvGraphicFramePr>
@@ -9990,7 +9320,7 @@
                   <pic:spPr>
                     <a:xfrm>
                       <a:off x="0" y="0"/>
-                      <a:ext cx="5579745" cy="973455"/>
+                      <a:ext cx="5579745" cy="1696720"/>
                     </a:xfrm>
                     <a:prstGeom prst="rect">
                       <a:avLst/>
@@ -10030,12 +9360,13 @@
           <w:noProof/>
           <w:sz w:val="26"/>
           <w:szCs w:val="26"/>
+          <w:lang w:eastAsia="ja-JP"/>
         </w:rPr>
         <w:drawing>
-          <wp:inline distT="0" distB="0" distL="0" distR="0" wp14:anchorId="22FEB1FC" wp14:editId="46EA7D4E">
-            <wp:extent cx="5579745" cy="708660"/>
-            <wp:effectExtent l="0" t="0" r="1905" b="0"/>
-            <wp:docPr id="19" name="Picture 19"/>
+          <wp:inline distT="0" distB="0" distL="0" distR="0" wp14:anchorId="27C2202F" wp14:editId="76391A66">
+            <wp:extent cx="5579745" cy="719455"/>
+            <wp:effectExtent l="0" t="0" r="1905" b="4445"/>
+            <wp:docPr id="16" name="Picture 16"/>
             <wp:cNvGraphicFramePr>
               <a:graphicFrameLocks xmlns:a="http://schemas.openxmlformats.org/drawingml/2006/main" noChangeAspect="1"/>
             </wp:cNvGraphicFramePr>
@@ -10055,7 +9386,7 @@
                   <pic:spPr>
                     <a:xfrm>
                       <a:off x="0" y="0"/>
-                      <a:ext cx="5579745" cy="708660"/>
+                      <a:ext cx="5579745" cy="719455"/>
                     </a:xfrm>
                     <a:prstGeom prst="rect">
                       <a:avLst/>
@@ -10083,49 +9414,38 @@
           <w:szCs w:val="26"/>
         </w:rPr>
       </w:pPr>
-      <w:r>
-        <w:rPr>
-          <w:sz w:val="26"/>
-          <w:szCs w:val="26"/>
-        </w:rPr>
-        <w:t>Bảng 10 thongtin_muon</w:t>
-      </w:r>
-      <w:r>
-        <w:rPr>
-          <w:sz w:val="26"/>
-          <w:szCs w:val="26"/>
-        </w:rPr>
-        <w:t xml:space="preserve"> </w:t>
-      </w:r>
-      <w:proofErr w:type="gramStart"/>
-      <w:r>
-        <w:rPr>
-          <w:sz w:val="26"/>
-          <w:szCs w:val="26"/>
-        </w:rPr>
-        <w:t>( Thông</w:t>
-      </w:r>
-      <w:proofErr w:type="gramEnd"/>
-      <w:r>
-        <w:rPr>
-          <w:sz w:val="26"/>
-          <w:szCs w:val="26"/>
-        </w:rPr>
-        <w:t xml:space="preserve"> tin mượn</w:t>
-      </w:r>
-      <w:r>
-        <w:rPr>
-          <w:sz w:val="26"/>
-          <w:szCs w:val="26"/>
-        </w:rPr>
-        <w:t xml:space="preserve"> </w:t>
-      </w:r>
-      <w:r>
-        <w:rPr>
-          <w:sz w:val="26"/>
-          <w:szCs w:val="26"/>
-        </w:rPr>
-        <w:t>)</w:t>
+    </w:p>
+    <w:p>
+      <w:pPr>
+        <w:rPr>
+          <w:sz w:val="26"/>
+          <w:szCs w:val="26"/>
+        </w:rPr>
+      </w:pPr>
+    </w:p>
+    <w:p>
+      <w:pPr>
+        <w:rPr>
+          <w:sz w:val="26"/>
+          <w:szCs w:val="26"/>
+        </w:rPr>
+      </w:pPr>
+    </w:p>
+    <w:p>
+      <w:pPr>
+        <w:pStyle w:val="Heading3"/>
+        <w:rPr>
+          <w:sz w:val="26"/>
+          <w:szCs w:val="26"/>
+        </w:rPr>
+      </w:pPr>
+      <w:r>
+        <w:rPr>
+          <w:sz w:val="26"/>
+          <w:szCs w:val="26"/>
+        </w:rPr>
+        <w:lastRenderedPageBreak/>
+        <w:t>Bảng 9 theloai (Thể loại)</w:t>
       </w:r>
     </w:p>
     <w:p>
@@ -10140,12 +9460,13 @@
           <w:noProof/>
           <w:sz w:val="26"/>
           <w:szCs w:val="26"/>
+          <w:lang w:eastAsia="ja-JP"/>
         </w:rPr>
         <w:drawing>
-          <wp:inline distT="0" distB="0" distL="0" distR="0" wp14:anchorId="17A5788E" wp14:editId="759E12CD">
-            <wp:extent cx="5579745" cy="1256030"/>
-            <wp:effectExtent l="0" t="0" r="1905" b="1270"/>
-            <wp:docPr id="20" name="Picture 20"/>
+          <wp:inline distT="0" distB="0" distL="0" distR="0" wp14:anchorId="2594F1C0" wp14:editId="17BF11A6">
+            <wp:extent cx="5579745" cy="973455"/>
+            <wp:effectExtent l="0" t="0" r="1905" b="0"/>
+            <wp:docPr id="17" name="Picture 17"/>
             <wp:cNvGraphicFramePr>
               <a:graphicFrameLocks xmlns:a="http://schemas.openxmlformats.org/drawingml/2006/main" noChangeAspect="1"/>
             </wp:cNvGraphicFramePr>
@@ -10165,7 +9486,7 @@
                   <pic:spPr>
                     <a:xfrm>
                       <a:off x="0" y="0"/>
-                      <a:ext cx="5579745" cy="1256030"/>
+                      <a:ext cx="5579745" cy="973455"/>
                     </a:xfrm>
                     <a:prstGeom prst="rect">
                       <a:avLst/>
@@ -10205,12 +9526,13 @@
           <w:noProof/>
           <w:sz w:val="26"/>
           <w:szCs w:val="26"/>
+          <w:lang w:eastAsia="ja-JP"/>
         </w:rPr>
         <w:drawing>
-          <wp:inline distT="0" distB="0" distL="0" distR="0" wp14:anchorId="13AB7821" wp14:editId="5444E960">
-            <wp:extent cx="5579745" cy="744220"/>
+          <wp:inline distT="0" distB="0" distL="0" distR="0" wp14:anchorId="22FEB1FC" wp14:editId="46EA7D4E">
+            <wp:extent cx="5579745" cy="708660"/>
             <wp:effectExtent l="0" t="0" r="1905" b="0"/>
-            <wp:docPr id="22" name="Picture 22"/>
+            <wp:docPr id="19" name="Picture 19"/>
             <wp:cNvGraphicFramePr>
               <a:graphicFrameLocks xmlns:a="http://schemas.openxmlformats.org/drawingml/2006/main" noChangeAspect="1"/>
             </wp:cNvGraphicFramePr>
@@ -10230,7 +9552,7 @@
                   <pic:spPr>
                     <a:xfrm>
                       <a:off x="0" y="0"/>
-                      <a:ext cx="5579745" cy="744220"/>
+                      <a:ext cx="5579745" cy="708660"/>
                     </a:xfrm>
                     <a:prstGeom prst="rect">
                       <a:avLst/>
@@ -10242,156 +9564,44 @@
           </wp:inline>
         </w:drawing>
       </w:r>
-      <w:r>
-        <w:rPr>
-          <w:sz w:val="26"/>
-          <w:szCs w:val="26"/>
-        </w:rPr>
-        <w:br w:type="page"/>
-      </w:r>
+    </w:p>
+    <w:p>
+      <w:pPr>
+        <w:rPr>
+          <w:sz w:val="26"/>
+          <w:szCs w:val="26"/>
+        </w:rPr>
+      </w:pPr>
     </w:p>
     <w:p>
       <w:pPr>
         <w:pStyle w:val="Heading3"/>
         <w:rPr>
-          <w:rFonts w:ascii="Times New Roman" w:hAnsi="Times New Roman" w:cs="Times New Roman"/>
-          <w:color w:val="auto"/>
-          <w:sz w:val="26"/>
-          <w:szCs w:val="26"/>
-        </w:rPr>
-      </w:pPr>
-      <w:bookmarkStart w:id="16" w:name="_Toc71610017"/>
-      <w:r>
-        <w:rPr>
-          <w:rFonts w:ascii="Times New Roman" w:hAnsi="Times New Roman" w:cs="Times New Roman"/>
-          <w:color w:val="auto"/>
-          <w:sz w:val="26"/>
-          <w:szCs w:val="26"/>
-        </w:rPr>
-        <w:lastRenderedPageBreak/>
-        <w:t xml:space="preserve">Bảng </w:t>
-      </w:r>
-      <w:proofErr w:type="gramStart"/>
-      <w:r>
-        <w:rPr>
-          <w:rFonts w:ascii="Times New Roman" w:hAnsi="Times New Roman" w:cs="Times New Roman"/>
-          <w:color w:val="auto"/>
-          <w:sz w:val="26"/>
-          <w:szCs w:val="26"/>
-        </w:rPr>
-        <w:t xml:space="preserve">2 </w:t>
-      </w:r>
-      <w:r>
-        <w:rPr>
-          <w:rFonts w:ascii="Times New Roman" w:hAnsi="Times New Roman" w:cs="Times New Roman"/>
-          <w:b w:val="0"/>
-          <w:color w:val="auto"/>
-          <w:sz w:val="26"/>
-          <w:szCs w:val="26"/>
-        </w:rPr>
-        <w:t>:</w:t>
-      </w:r>
-      <w:proofErr w:type="gramEnd"/>
-      <w:r>
-        <w:rPr>
-          <w:rFonts w:ascii="Times New Roman" w:hAnsi="Times New Roman" w:cs="Times New Roman"/>
-          <w:b w:val="0"/>
-          <w:color w:val="auto"/>
+          <w:sz w:val="26"/>
+          <w:szCs w:val="26"/>
+        </w:rPr>
+      </w:pPr>
+      <w:r>
+        <w:rPr>
+          <w:sz w:val="26"/>
+          <w:szCs w:val="26"/>
+        </w:rPr>
+        <w:t>Bảng 10 thongtin_muon</w:t>
+      </w:r>
+      <w:r>
+        <w:rPr>
           <w:sz w:val="26"/>
           <w:szCs w:val="26"/>
         </w:rPr>
         <w:t xml:space="preserve"> </w:t>
       </w:r>
-      <w:bookmarkEnd w:id="16"/>
-    </w:p>
-    <w:p>
-      <w:pPr>
-        <w:pBdr>
-          <w:top w:val="nil"/>
-          <w:left w:val="nil"/>
-          <w:bottom w:val="nil"/>
-          <w:right w:val="nil"/>
-          <w:between w:val="nil"/>
-        </w:pBdr>
-        <w:spacing w:before="0" w:after="0" w:line="240" w:lineRule="auto"/>
-        <w:jc w:val="left"/>
-        <w:rPr>
-          <w:b/>
-          <w:color w:val="000000"/>
-          <w:sz w:val="26"/>
-          <w:szCs w:val="26"/>
-        </w:rPr>
-      </w:pPr>
-    </w:p>
-    <w:p>
-      <w:pPr>
-        <w:pBdr>
-          <w:top w:val="nil"/>
-          <w:left w:val="nil"/>
-          <w:bottom w:val="nil"/>
-          <w:right w:val="nil"/>
-          <w:between w:val="nil"/>
-        </w:pBdr>
-        <w:spacing w:before="0" w:after="0" w:line="240" w:lineRule="auto"/>
-        <w:jc w:val="left"/>
-        <w:rPr>
-          <w:color w:val="000000"/>
-          <w:sz w:val="26"/>
-          <w:szCs w:val="26"/>
-        </w:rPr>
-      </w:pPr>
-    </w:p>
-    <w:p>
-      <w:r>
-        <w:tab/>
-      </w:r>
-    </w:p>
-    <w:p>
-      <w:pPr>
-        <w:ind w:left="170"/>
-        <w:rPr>
-          <w:b/>
-          <w:sz w:val="26"/>
-          <w:szCs w:val="26"/>
-        </w:rPr>
-      </w:pPr>
-      <w:r>
-        <w:br w:type="page"/>
-      </w:r>
-    </w:p>
-    <w:p>
-      <w:pPr>
-        <w:spacing w:line="276" w:lineRule="auto"/>
-        <w:jc w:val="left"/>
-        <w:rPr>
-          <w:b/>
-          <w:sz w:val="26"/>
-          <w:szCs w:val="26"/>
-        </w:rPr>
-      </w:pPr>
-    </w:p>
-    <w:p>
-      <w:pPr>
-        <w:pStyle w:val="Heading1"/>
-        <w:jc w:val="center"/>
-      </w:pPr>
-      <w:bookmarkStart w:id="17" w:name="_Toc71610020"/>
-      <w:r>
-        <w:rPr>
-          <w:sz w:val="26"/>
-          <w:szCs w:val="26"/>
-        </w:rPr>
-        <w:t xml:space="preserve">CHƯƠNG </w:t>
-      </w:r>
-      <w:proofErr w:type="gramStart"/>
-      <w:r>
-        <w:rPr>
-          <w:sz w:val="26"/>
-          <w:szCs w:val="26"/>
-        </w:rPr>
-        <w:t>3 :</w:t>
-      </w:r>
-      <w:proofErr w:type="gramEnd"/>
+      <w:r>
+        <w:rPr>
+          <w:sz w:val="26"/>
+          <w:szCs w:val="26"/>
+        </w:rPr>
+        <w:t>( Thông tin mượn</w:t>
+      </w:r>
       <w:r>
         <w:rPr>
           <w:sz w:val="26"/>
@@ -10404,77 +9614,11 @@
           <w:sz w:val="26"/>
           <w:szCs w:val="26"/>
         </w:rPr>
-        <w:t xml:space="preserve">GIAO DIỆN </w:t>
-      </w:r>
-      <w:bookmarkEnd w:id="17"/>
-      <w:r>
-        <w:rPr>
-          <w:sz w:val="26"/>
-          <w:szCs w:val="26"/>
-        </w:rPr>
-        <w:t>APP THƯ VIỆN</w:t>
-      </w:r>
-    </w:p>
-    <w:p>
-      <w:pPr>
-        <w:pStyle w:val="Heading2"/>
-        <w:rPr>
-          <w:sz w:val="26"/>
-          <w:szCs w:val="26"/>
-        </w:rPr>
-      </w:pPr>
-      <w:bookmarkStart w:id="18" w:name="_Toc71610021"/>
-      <w:r>
-        <w:rPr>
-          <w:bCs/>
-          <w:sz w:val="26"/>
-          <w:szCs w:val="26"/>
-        </w:rPr>
-        <w:t>1.</w:t>
-      </w:r>
-      <w:r>
-        <w:rPr>
-          <w:bCs/>
-          <w:sz w:val="26"/>
-          <w:szCs w:val="26"/>
-        </w:rPr>
-        <w:t>Giao diện</w:t>
-      </w:r>
-      <w:r>
-        <w:rPr>
-          <w:bCs/>
-          <w:sz w:val="26"/>
-          <w:szCs w:val="26"/>
-        </w:rPr>
-        <w:t xml:space="preserve"> </w:t>
-      </w:r>
-      <w:bookmarkEnd w:id="18"/>
-    </w:p>
-    <w:p>
-      <w:pPr>
-        <w:pStyle w:val="Heading3"/>
-        <w:ind w:firstLine="720"/>
-      </w:pPr>
-      <w:bookmarkStart w:id="19" w:name="_Toc71610022"/>
-      <w:r>
-        <w:t>1.1 Trang chủ</w:t>
-      </w:r>
-      <w:bookmarkEnd w:id="19"/>
-    </w:p>
-    <w:p>
-      <w:pPr>
-        <w:shd w:val="clear" w:color="auto" w:fill="FFFFFF"/>
-        <w:ind w:left="720"/>
-        <w:rPr>
-          <w:sz w:val="26"/>
-          <w:szCs w:val="26"/>
-        </w:rPr>
-      </w:pPr>
-    </w:p>
-    <w:p>
-      <w:pPr>
-        <w:shd w:val="clear" w:color="auto" w:fill="FFFFFF"/>
-        <w:ind w:left="720"/>
+        <w:t>)</w:t>
+      </w:r>
+    </w:p>
+    <w:p>
+      <w:pPr>
         <w:rPr>
           <w:sz w:val="26"/>
           <w:szCs w:val="26"/>
@@ -10485,12 +9629,13 @@
           <w:noProof/>
           <w:sz w:val="26"/>
           <w:szCs w:val="26"/>
+          <w:lang w:eastAsia="ja-JP"/>
         </w:rPr>
         <w:drawing>
-          <wp:inline distT="0" distB="0" distL="0" distR="0" wp14:anchorId="228C52DE" wp14:editId="46DA56BE">
-            <wp:extent cx="5579745" cy="2993390"/>
-            <wp:effectExtent l="0" t="0" r="1905" b="0"/>
-            <wp:docPr id="23" name="Picture 23"/>
+          <wp:inline distT="0" distB="0" distL="0" distR="0" wp14:anchorId="17A5788E" wp14:editId="759E12CD">
+            <wp:extent cx="5579745" cy="1256030"/>
+            <wp:effectExtent l="0" t="0" r="1905" b="1270"/>
+            <wp:docPr id="20" name="Picture 20"/>
             <wp:cNvGraphicFramePr>
               <a:graphicFrameLocks xmlns:a="http://schemas.openxmlformats.org/drawingml/2006/main" noChangeAspect="1"/>
             </wp:cNvGraphicFramePr>
@@ -10510,6 +9655,406 @@
                   <pic:spPr>
                     <a:xfrm>
                       <a:off x="0" y="0"/>
+                      <a:ext cx="5579745" cy="1256030"/>
+                    </a:xfrm>
+                    <a:prstGeom prst="rect">
+                      <a:avLst/>
+                    </a:prstGeom>
+                  </pic:spPr>
+                </pic:pic>
+              </a:graphicData>
+            </a:graphic>
+          </wp:inline>
+        </w:drawing>
+      </w:r>
+    </w:p>
+    <w:p>
+      <w:pPr>
+        <w:rPr>
+          <w:sz w:val="26"/>
+          <w:szCs w:val="26"/>
+        </w:rPr>
+      </w:pPr>
+      <w:r>
+        <w:rPr>
+          <w:sz w:val="26"/>
+          <w:szCs w:val="26"/>
+        </w:rPr>
+        <w:t>Ràng buộc</w:t>
+      </w:r>
+    </w:p>
+    <w:p>
+      <w:pPr>
+        <w:rPr>
+          <w:sz w:val="26"/>
+          <w:szCs w:val="26"/>
+        </w:rPr>
+      </w:pPr>
+      <w:r>
+        <w:rPr>
+          <w:noProof/>
+          <w:sz w:val="26"/>
+          <w:szCs w:val="26"/>
+          <w:lang w:eastAsia="ja-JP"/>
+        </w:rPr>
+        <w:drawing>
+          <wp:inline distT="0" distB="0" distL="0" distR="0" wp14:anchorId="13AB7821" wp14:editId="5444E960">
+            <wp:extent cx="5579745" cy="744220"/>
+            <wp:effectExtent l="0" t="0" r="1905" b="0"/>
+            <wp:docPr id="22" name="Picture 22"/>
+            <wp:cNvGraphicFramePr>
+              <a:graphicFrameLocks xmlns:a="http://schemas.openxmlformats.org/drawingml/2006/main" noChangeAspect="1"/>
+            </wp:cNvGraphicFramePr>
+            <a:graphic xmlns:a="http://schemas.openxmlformats.org/drawingml/2006/main">
+              <a:graphicData uri="http://schemas.openxmlformats.org/drawingml/2006/picture">
+                <pic:pic xmlns:pic="http://schemas.openxmlformats.org/drawingml/2006/picture">
+                  <pic:nvPicPr>
+                    <pic:cNvPr id="1" name=""/>
+                    <pic:cNvPicPr/>
+                  </pic:nvPicPr>
+                  <pic:blipFill>
+                    <a:blip r:embed="rId40"/>
+                    <a:stretch>
+                      <a:fillRect/>
+                    </a:stretch>
+                  </pic:blipFill>
+                  <pic:spPr>
+                    <a:xfrm>
+                      <a:off x="0" y="0"/>
+                      <a:ext cx="5579745" cy="744220"/>
+                    </a:xfrm>
+                    <a:prstGeom prst="rect">
+                      <a:avLst/>
+                    </a:prstGeom>
+                  </pic:spPr>
+                </pic:pic>
+              </a:graphicData>
+            </a:graphic>
+          </wp:inline>
+        </w:drawing>
+      </w:r>
+      <w:r>
+        <w:rPr>
+          <w:sz w:val="26"/>
+          <w:szCs w:val="26"/>
+        </w:rPr>
+        <w:br w:type="page"/>
+      </w:r>
+    </w:p>
+    <w:p>
+      <w:pPr>
+        <w:pBdr>
+          <w:top w:val="nil"/>
+          <w:left w:val="nil"/>
+          <w:bottom w:val="nil"/>
+          <w:right w:val="nil"/>
+          <w:between w:val="nil"/>
+        </w:pBdr>
+        <w:spacing w:before="0" w:after="0" w:line="240" w:lineRule="auto"/>
+        <w:jc w:val="left"/>
+        <w:rPr>
+          <w:color w:val="000000"/>
+          <w:sz w:val="26"/>
+          <w:szCs w:val="26"/>
+        </w:rPr>
+      </w:pPr>
+    </w:p>
+    <w:p>
+      <w:pPr>
+        <w:pStyle w:val="Heading2"/>
+        <w:rPr>
+          <w:b w:val="0"/>
+          <w:i/>
+          <w:sz w:val="26"/>
+          <w:szCs w:val="26"/>
+        </w:rPr>
+      </w:pPr>
+      <w:r>
+        <w:rPr>
+          <w:b w:val="0"/>
+        </w:rPr>
+        <w:tab/>
+      </w:r>
+      <w:r>
+        <w:rPr>
+          <w:b w:val="0"/>
+          <w:i/>
+          <w:sz w:val="26"/>
+          <w:szCs w:val="26"/>
+        </w:rPr>
+        <w:t>6. Mô hình dfd</w:t>
+      </w:r>
+    </w:p>
+    <w:p>
+      <w:r>
+        <w:t>Mức 0:</w:t>
+      </w:r>
+    </w:p>
+    <w:p>
+      <w:r>
+        <w:rPr>
+          <w:noProof/>
+          <w:lang w:eastAsia="ja-JP"/>
+        </w:rPr>
+        <w:drawing>
+          <wp:inline distT="0" distB="0" distL="0" distR="0" wp14:anchorId="6A34658C" wp14:editId="73FEFF9D">
+            <wp:extent cx="5105400" cy="3040380"/>
+            <wp:effectExtent l="0" t="0" r="0" b="7620"/>
+            <wp:docPr id="33" name="Picture 33"/>
+            <wp:cNvGraphicFramePr>
+              <a:graphicFrameLocks xmlns:a="http://schemas.openxmlformats.org/drawingml/2006/main" noChangeAspect="1"/>
+            </wp:cNvGraphicFramePr>
+            <a:graphic xmlns:a="http://schemas.openxmlformats.org/drawingml/2006/main">
+              <a:graphicData uri="http://schemas.openxmlformats.org/drawingml/2006/picture">
+                <pic:pic xmlns:pic="http://schemas.openxmlformats.org/drawingml/2006/picture">
+                  <pic:nvPicPr>
+                    <pic:cNvPr id="33" name="muc -0.jpg"/>
+                    <pic:cNvPicPr/>
+                  </pic:nvPicPr>
+                  <pic:blipFill>
+                    <a:blip r:embed="rId41">
+                      <a:extLst>
+                        <a:ext uri="{28A0092B-C50C-407E-A947-70E740481C1C}">
+                          <a14:useLocalDpi xmlns:a14="http://schemas.microsoft.com/office/drawing/2010/main" val="0"/>
+                        </a:ext>
+                      </a:extLst>
+                    </a:blip>
+                    <a:stretch>
+                      <a:fillRect/>
+                    </a:stretch>
+                  </pic:blipFill>
+                  <pic:spPr>
+                    <a:xfrm>
+                      <a:off x="0" y="0"/>
+                      <a:ext cx="5106211" cy="3040863"/>
+                    </a:xfrm>
+                    <a:prstGeom prst="rect">
+                      <a:avLst/>
+                    </a:prstGeom>
+                  </pic:spPr>
+                </pic:pic>
+              </a:graphicData>
+            </a:graphic>
+          </wp:inline>
+        </w:drawing>
+      </w:r>
+    </w:p>
+    <w:p/>
+    <w:p/>
+    <w:p>
+      <w:pPr>
+        <w:ind w:left="170"/>
+      </w:pPr>
+      <w:r>
+        <w:t>Mức 1:</w:t>
+      </w:r>
+    </w:p>
+    <w:p>
+      <w:pPr>
+        <w:ind w:left="170"/>
+        <w:rPr>
+          <w:b/>
+          <w:sz w:val="26"/>
+          <w:szCs w:val="26"/>
+        </w:rPr>
+      </w:pPr>
+      <w:r>
+        <w:rPr>
+          <w:noProof/>
+          <w:lang w:eastAsia="ja-JP"/>
+        </w:rPr>
+        <w:drawing>
+          <wp:inline distT="0" distB="0" distL="0" distR="0" wp14:anchorId="7064DDF4" wp14:editId="1382A92E">
+            <wp:extent cx="4991100" cy="2788920"/>
+            <wp:effectExtent l="0" t="0" r="0" b="0"/>
+            <wp:docPr id="34" name="Picture 34"/>
+            <wp:cNvGraphicFramePr>
+              <a:graphicFrameLocks xmlns:a="http://schemas.openxmlformats.org/drawingml/2006/main" noChangeAspect="1"/>
+            </wp:cNvGraphicFramePr>
+            <a:graphic xmlns:a="http://schemas.openxmlformats.org/drawingml/2006/main">
+              <a:graphicData uri="http://schemas.openxmlformats.org/drawingml/2006/picture">
+                <pic:pic xmlns:pic="http://schemas.openxmlformats.org/drawingml/2006/picture">
+                  <pic:nvPicPr>
+                    <pic:cNvPr id="34" name="muc 1.jpg"/>
+                    <pic:cNvPicPr/>
+                  </pic:nvPicPr>
+                  <pic:blipFill>
+                    <a:blip r:embed="rId42">
+                      <a:extLst>
+                        <a:ext uri="{28A0092B-C50C-407E-A947-70E740481C1C}">
+                          <a14:useLocalDpi xmlns:a14="http://schemas.microsoft.com/office/drawing/2010/main" val="0"/>
+                        </a:ext>
+                      </a:extLst>
+                    </a:blip>
+                    <a:stretch>
+                      <a:fillRect/>
+                    </a:stretch>
+                  </pic:blipFill>
+                  <pic:spPr>
+                    <a:xfrm>
+                      <a:off x="0" y="0"/>
+                      <a:ext cx="4991709" cy="2789260"/>
+                    </a:xfrm>
+                    <a:prstGeom prst="rect">
+                      <a:avLst/>
+                    </a:prstGeom>
+                  </pic:spPr>
+                </pic:pic>
+              </a:graphicData>
+            </a:graphic>
+          </wp:inline>
+        </w:drawing>
+      </w:r>
+      <w:r>
+        <w:br w:type="page"/>
+      </w:r>
+    </w:p>
+    <w:p>
+      <w:pPr>
+        <w:spacing w:line="276" w:lineRule="auto"/>
+        <w:jc w:val="left"/>
+        <w:rPr>
+          <w:b/>
+          <w:sz w:val="26"/>
+          <w:szCs w:val="26"/>
+        </w:rPr>
+      </w:pPr>
+    </w:p>
+    <w:p>
+      <w:pPr>
+        <w:pStyle w:val="Heading1"/>
+        <w:jc w:val="center"/>
+      </w:pPr>
+      <w:bookmarkStart w:id="15" w:name="_Toc71610020"/>
+      <w:r>
+        <w:rPr>
+          <w:sz w:val="26"/>
+          <w:szCs w:val="26"/>
+        </w:rPr>
+        <w:t xml:space="preserve">CHƯƠNG 3 : </w:t>
+      </w:r>
+      <w:r>
+        <w:rPr>
+          <w:sz w:val="26"/>
+          <w:szCs w:val="26"/>
+        </w:rPr>
+        <w:t xml:space="preserve">GIAO DIỆN </w:t>
+      </w:r>
+      <w:bookmarkEnd w:id="15"/>
+      <w:r>
+        <w:rPr>
+          <w:sz w:val="26"/>
+          <w:szCs w:val="26"/>
+        </w:rPr>
+        <w:t>APP THƯ VIỆN</w:t>
+      </w:r>
+    </w:p>
+    <w:p>
+      <w:pPr>
+        <w:pStyle w:val="Heading2"/>
+        <w:rPr>
+          <w:sz w:val="26"/>
+          <w:szCs w:val="26"/>
+        </w:rPr>
+      </w:pPr>
+      <w:bookmarkStart w:id="16" w:name="_Toc71610021"/>
+      <w:r>
+        <w:rPr>
+          <w:bCs/>
+          <w:sz w:val="26"/>
+          <w:szCs w:val="26"/>
+        </w:rPr>
+        <w:t>1.</w:t>
+      </w:r>
+      <w:r>
+        <w:rPr>
+          <w:bCs/>
+          <w:sz w:val="26"/>
+          <w:szCs w:val="26"/>
+        </w:rPr>
+        <w:t>Giao diện</w:t>
+      </w:r>
+      <w:r>
+        <w:rPr>
+          <w:bCs/>
+          <w:sz w:val="26"/>
+          <w:szCs w:val="26"/>
+        </w:rPr>
+        <w:t xml:space="preserve"> </w:t>
+      </w:r>
+      <w:bookmarkEnd w:id="16"/>
+    </w:p>
+    <w:p>
+      <w:pPr>
+        <w:pStyle w:val="Heading3"/>
+        <w:ind w:firstLine="720"/>
+      </w:pPr>
+      <w:bookmarkStart w:id="17" w:name="_Toc71610022"/>
+      <w:r>
+        <w:t xml:space="preserve">1.1 </w:t>
+      </w:r>
+      <w:bookmarkEnd w:id="17"/>
+      <w:r>
+        <w:t>Đăng nhập</w:t>
+      </w:r>
+    </w:p>
+    <w:p>
+      <w:r>
+        <w:tab/>
+      </w:r>
+      <w:bookmarkStart w:id="18" w:name="_GoBack"/>
+      <w:bookmarkEnd w:id="18"/>
+    </w:p>
+    <w:p>
+      <w:pPr>
+        <w:shd w:val="clear" w:color="auto" w:fill="FFFFFF"/>
+        <w:ind w:left="720"/>
+        <w:rPr>
+          <w:sz w:val="26"/>
+          <w:szCs w:val="26"/>
+        </w:rPr>
+      </w:pPr>
+    </w:p>
+    <w:p>
+      <w:pPr>
+        <w:shd w:val="clear" w:color="auto" w:fill="FFFFFF"/>
+        <w:ind w:left="720"/>
+        <w:rPr>
+          <w:sz w:val="26"/>
+          <w:szCs w:val="26"/>
+        </w:rPr>
+      </w:pPr>
+      <w:r>
+        <w:rPr>
+          <w:noProof/>
+          <w:sz w:val="26"/>
+          <w:szCs w:val="26"/>
+          <w:lang w:eastAsia="ja-JP"/>
+        </w:rPr>
+        <w:drawing>
+          <wp:inline distT="0" distB="0" distL="0" distR="0" wp14:anchorId="228C52DE" wp14:editId="46DA56BE">
+            <wp:extent cx="5579745" cy="2993390"/>
+            <wp:effectExtent l="0" t="0" r="1905" b="0"/>
+            <wp:docPr id="23" name="Picture 23"/>
+            <wp:cNvGraphicFramePr>
+              <a:graphicFrameLocks xmlns:a="http://schemas.openxmlformats.org/drawingml/2006/main" noChangeAspect="1"/>
+            </wp:cNvGraphicFramePr>
+            <a:graphic xmlns:a="http://schemas.openxmlformats.org/drawingml/2006/main">
+              <a:graphicData uri="http://schemas.openxmlformats.org/drawingml/2006/picture">
+                <pic:pic xmlns:pic="http://schemas.openxmlformats.org/drawingml/2006/picture">
+                  <pic:nvPicPr>
+                    <pic:cNvPr id="1" name=""/>
+                    <pic:cNvPicPr/>
+                  </pic:nvPicPr>
+                  <pic:blipFill>
+                    <a:blip r:embed="rId43"/>
+                    <a:stretch>
+                      <a:fillRect/>
+                    </a:stretch>
+                  </pic:blipFill>
+                  <pic:spPr>
+                    <a:xfrm>
+                      <a:off x="0" y="0"/>
                       <a:ext cx="5579745" cy="2993390"/>
                     </a:xfrm>
                     <a:prstGeom prst="rect">
@@ -10559,22 +10104,7 @@
           <w:szCs w:val="26"/>
         </w:rPr>
         <w:tab/>
-      </w:r>
-      <w:proofErr w:type="gramStart"/>
-      <w:r>
-        <w:rPr>
-          <w:sz w:val="26"/>
-          <w:szCs w:val="26"/>
-        </w:rPr>
-        <w:t>Hình  1</w:t>
-      </w:r>
-      <w:proofErr w:type="gramEnd"/>
-      <w:r>
-        <w:rPr>
-          <w:sz w:val="26"/>
-          <w:szCs w:val="26"/>
-        </w:rPr>
-        <w:t xml:space="preserve"> – giao diện trang chủ</w:t>
+        <w:t>Hình  1 – giao diện trang chủ</w:t>
       </w:r>
     </w:p>
     <w:p>
@@ -10586,7 +10116,7 @@
           <w:szCs w:val="26"/>
         </w:rPr>
       </w:pPr>
-      <w:bookmarkStart w:id="20" w:name="_Toc71610023"/>
+      <w:bookmarkStart w:id="19" w:name="_Toc71610023"/>
       <w:r>
         <w:rPr>
           <w:sz w:val="26"/>
@@ -10601,7 +10131,7 @@
         </w:rPr>
         <w:t>2 Giao diện sao khi chọn một bài viết.</w:t>
       </w:r>
-      <w:bookmarkEnd w:id="20"/>
+      <w:bookmarkEnd w:id="19"/>
       <w:r>
         <w:rPr>
           <w:sz w:val="26"/>
@@ -10746,7 +10276,7 @@
           <w:szCs w:val="26"/>
         </w:rPr>
       </w:pPr>
-      <w:bookmarkStart w:id="21" w:name="_Toc71610024"/>
+      <w:bookmarkStart w:id="20" w:name="_Toc71610024"/>
       <w:r>
         <w:rPr>
           <w:sz w:val="26"/>
@@ -10770,7 +10300,7 @@
         </w:rPr>
         <w:t>.</w:t>
       </w:r>
-      <w:bookmarkEnd w:id="21"/>
+      <w:bookmarkEnd w:id="20"/>
     </w:p>
     <w:p>
       <w:pPr>
@@ -10896,7 +10426,7 @@
           <w:szCs w:val="26"/>
         </w:rPr>
       </w:pPr>
-      <w:bookmarkStart w:id="22" w:name="_Toc71610025"/>
+      <w:bookmarkStart w:id="21" w:name="_Toc71610025"/>
       <w:r>
         <w:rPr>
           <w:sz w:val="26"/>
@@ -10916,18 +10446,9 @@
           <w:sz w:val="26"/>
           <w:szCs w:val="26"/>
         </w:rPr>
-        <w:t xml:space="preserve"> quản </w:t>
-      </w:r>
-      <w:proofErr w:type="gramStart"/>
-      <w:r>
-        <w:rPr>
-          <w:sz w:val="26"/>
-          <w:szCs w:val="26"/>
-        </w:rPr>
-        <w:t>lý :</w:t>
-      </w:r>
-      <w:bookmarkEnd w:id="22"/>
-      <w:proofErr w:type="gramEnd"/>
+        <w:t xml:space="preserve"> quản lý :</w:t>
+      </w:r>
+      <w:bookmarkEnd w:id="21"/>
     </w:p>
     <w:p>
       <w:pPr>
@@ -10971,7 +10492,7 @@
           <w:szCs w:val="26"/>
         </w:rPr>
       </w:pPr>
-      <w:bookmarkStart w:id="23" w:name="_Toc71610026"/>
+      <w:bookmarkStart w:id="22" w:name="_Toc71610026"/>
       <w:r>
         <w:rPr>
           <w:rFonts w:ascii="Times New Roman" w:hAnsi="Times New Roman" w:cs="Times New Roman"/>
@@ -10987,19 +10508,9 @@
           <w:sz w:val="26"/>
           <w:szCs w:val="26"/>
         </w:rPr>
-        <w:t xml:space="preserve">Trang đăng bài </w:t>
-      </w:r>
-      <w:proofErr w:type="gramStart"/>
-      <w:r>
-        <w:rPr>
-          <w:rFonts w:ascii="Times New Roman" w:hAnsi="Times New Roman" w:cs="Times New Roman"/>
-          <w:sz w:val="26"/>
-          <w:szCs w:val="26"/>
-        </w:rPr>
-        <w:t>viết :</w:t>
-      </w:r>
-      <w:bookmarkEnd w:id="23"/>
-      <w:proofErr w:type="gramEnd"/>
+        <w:t>Trang đăng bài viết :</w:t>
+      </w:r>
+      <w:bookmarkEnd w:id="22"/>
     </w:p>
     <w:p>
       <w:pPr>
@@ -11024,30 +10535,14 @@
           <w:szCs w:val="26"/>
         </w:rPr>
         <w:tab/>
-        <w:t xml:space="preserve">+ Ảnh mô </w:t>
-      </w:r>
-      <w:proofErr w:type="gramStart"/>
-      <w:r>
-        <w:rPr>
-          <w:sz w:val="26"/>
-          <w:szCs w:val="26"/>
-        </w:rPr>
-        <w:t>tả</w:t>
-      </w:r>
-      <w:r>
-        <w:rPr>
-          <w:sz w:val="26"/>
-          <w:szCs w:val="26"/>
-        </w:rPr>
-        <w:t xml:space="preserve"> :</w:t>
-      </w:r>
-      <w:proofErr w:type="gramEnd"/>
-      <w:r>
-        <w:rPr>
-          <w:sz w:val="26"/>
-          <w:szCs w:val="26"/>
-        </w:rPr>
-        <w:t xml:space="preserve"> </w:t>
+        <w:t>+ Ảnh mô tả</w:t>
+      </w:r>
+      <w:r>
+        <w:rPr>
+          <w:sz w:val="26"/>
+          <w:szCs w:val="26"/>
+        </w:rPr>
+        <w:t xml:space="preserve"> : </w:t>
       </w:r>
     </w:p>
     <w:p>
@@ -11070,17 +10565,8 @@
           <w:szCs w:val="26"/>
         </w:rPr>
         <w:tab/>
-        <w:t xml:space="preserve">- chọn ảnh có trong web </w:t>
-      </w:r>
-      <w:proofErr w:type="gramStart"/>
-      <w:r>
-        <w:rPr>
-          <w:sz w:val="26"/>
-          <w:szCs w:val="26"/>
-        </w:rPr>
-        <w:t>upload .</w:t>
-      </w:r>
-      <w:proofErr w:type="gramEnd"/>
+        <w:t>- chọn ảnh có trong web upload .</w:t>
+      </w:r>
     </w:p>
     <w:p>
       <w:pPr>
@@ -11102,17 +10588,8 @@
           <w:szCs w:val="26"/>
         </w:rPr>
         <w:tab/>
-        <w:t xml:space="preserve">- upload </w:t>
-      </w:r>
-      <w:proofErr w:type="gramStart"/>
-      <w:r>
-        <w:rPr>
-          <w:sz w:val="26"/>
-          <w:szCs w:val="26"/>
-        </w:rPr>
-        <w:t>lên .</w:t>
-      </w:r>
-      <w:proofErr w:type="gramEnd"/>
+        <w:t>- upload lên .</w:t>
+      </w:r>
     </w:p>
     <w:p>
       <w:pPr>
@@ -11169,7 +10646,7 @@
           <w:szCs w:val="26"/>
         </w:rPr>
       </w:pPr>
-      <w:bookmarkStart w:id="24" w:name="_Toc71610027"/>
+      <w:bookmarkStart w:id="23" w:name="_Toc71610027"/>
       <w:r>
         <w:rPr>
           <w:rFonts w:ascii="Times New Roman" w:hAnsi="Times New Roman" w:cs="Times New Roman"/>
@@ -11179,37 +10656,21 @@
         <w:lastRenderedPageBreak/>
         <w:t>2.5.5 – Trang quản lý tin tức</w:t>
       </w:r>
-      <w:bookmarkEnd w:id="24"/>
-    </w:p>
-    <w:p>
-      <w:pPr>
-        <w:rPr>
-          <w:sz w:val="26"/>
-          <w:szCs w:val="26"/>
-        </w:rPr>
-      </w:pPr>
-      <w:r>
-        <w:rPr>
-          <w:sz w:val="26"/>
-          <w:szCs w:val="26"/>
-        </w:rPr>
-        <w:t xml:space="preserve">- chức năng có thể chỉnh </w:t>
-      </w:r>
-      <w:proofErr w:type="gramStart"/>
-      <w:r>
-        <w:rPr>
-          <w:sz w:val="26"/>
-          <w:szCs w:val="26"/>
-        </w:rPr>
-        <w:t>sửa ,</w:t>
-      </w:r>
-      <w:proofErr w:type="gramEnd"/>
-      <w:r>
-        <w:rPr>
-          <w:sz w:val="26"/>
-          <w:szCs w:val="26"/>
-        </w:rPr>
-        <w:t xml:space="preserve"> xoá </w:t>
+      <w:bookmarkEnd w:id="23"/>
+    </w:p>
+    <w:p>
+      <w:pPr>
+        <w:rPr>
+          <w:sz w:val="26"/>
+          <w:szCs w:val="26"/>
+        </w:rPr>
+      </w:pPr>
+      <w:r>
+        <w:rPr>
+          <w:sz w:val="26"/>
+          <w:szCs w:val="26"/>
+        </w:rPr>
+        <w:t xml:space="preserve">- chức năng có thể chỉnh sửa , xoá </w:t>
       </w:r>
       <w:r>
         <w:rPr>
@@ -11247,26 +10708,26 @@
           <w:szCs w:val="26"/>
           <w:lang w:val="fr-FR"/>
         </w:rPr>
-        <w:t xml:space="preserve">Chức </w:t>
-      </w:r>
-      <w:proofErr w:type="gramStart"/>
-      <w:r>
+        <w:t xml:space="preserve">Chức năng  sửa khi click vào sửa thì sẽ vào đường đẫn edit kèm theo id của bài viết để có thể sửa vì chuyển qua trang khác để sửa nên chúng ta sẽ dùng đến giao diện thêm bài viết để sửa bài : </w:t>
+      </w:r>
+    </w:p>
+    <w:p>
+      <w:pPr>
         <w:rPr>
           <w:sz w:val="26"/>
           <w:szCs w:val="26"/>
           <w:lang w:val="fr-FR"/>
         </w:rPr>
-        <w:t>năng  sửa</w:t>
-      </w:r>
-      <w:proofErr w:type="gramEnd"/>
-      <w:r>
+      </w:pPr>
+    </w:p>
+    <w:p>
+      <w:pPr>
         <w:rPr>
           <w:sz w:val="26"/>
           <w:szCs w:val="26"/>
           <w:lang w:val="fr-FR"/>
         </w:rPr>
-        <w:t xml:space="preserve"> khi click vào sửa thì sẽ vào đường đẫn edit kèm theo id của bài viết để có thể sửa vì chuyển qua trang khác để sửa nên chúng ta sẽ dùng đến giao diện thêm bài viết để sửa bài : </w:t>
-      </w:r>
+      </w:pPr>
     </w:p>
     <w:p>
       <w:pPr>
@@ -11276,32 +10737,36 @@
           <w:lang w:val="fr-FR"/>
         </w:rPr>
       </w:pPr>
-    </w:p>
-    <w:p>
-      <w:pPr>
+      <w:r>
         <w:rPr>
           <w:sz w:val="26"/>
           <w:szCs w:val="26"/>
           <w:lang w:val="fr-FR"/>
         </w:rPr>
-      </w:pPr>
-    </w:p>
-    <w:p>
-      <w:pPr>
-        <w:rPr>
+        <w:t xml:space="preserve">Code : </w:t>
+      </w:r>
+    </w:p>
+    <w:p>
+      <w:pPr>
+        <w:pStyle w:val="Heading3"/>
+        <w:rPr>
+          <w:rFonts w:ascii="Times New Roman" w:hAnsi="Times New Roman" w:cs="Times New Roman"/>
           <w:sz w:val="26"/>
           <w:szCs w:val="26"/>
           <w:lang w:val="fr-FR"/>
         </w:rPr>
       </w:pPr>
-      <w:r>
-        <w:rPr>
+      <w:bookmarkStart w:id="24" w:name="_Toc71610028"/>
+      <w:r>
+        <w:rPr>
+          <w:rFonts w:ascii="Times New Roman" w:hAnsi="Times New Roman" w:cs="Times New Roman"/>
           <w:sz w:val="26"/>
           <w:szCs w:val="26"/>
           <w:lang w:val="fr-FR"/>
         </w:rPr>
-        <w:t xml:space="preserve">Code : </w:t>
-      </w:r>
+        <w:t>2.5.6 – Trang quản lý thể loại</w:t>
+      </w:r>
+      <w:bookmarkEnd w:id="24"/>
     </w:p>
     <w:p>
       <w:pPr>
@@ -11313,7 +10778,7 @@
           <w:lang w:val="fr-FR"/>
         </w:rPr>
       </w:pPr>
-      <w:bookmarkStart w:id="25" w:name="_Toc71610028"/>
+      <w:bookmarkStart w:id="25" w:name="_Toc71610029"/>
       <w:r>
         <w:rPr>
           <w:rFonts w:ascii="Times New Roman" w:hAnsi="Times New Roman" w:cs="Times New Roman"/>
@@ -11321,7 +10786,7 @@
           <w:szCs w:val="26"/>
           <w:lang w:val="fr-FR"/>
         </w:rPr>
-        <w:t>2.5.6 – Trang quản lý thể loại</w:t>
+        <w:t>2.5.7 – Trang quản lý người dùng</w:t>
       </w:r>
       <w:bookmarkEnd w:id="25"/>
     </w:p>
@@ -11335,7 +10800,7 @@
           <w:lang w:val="fr-FR"/>
         </w:rPr>
       </w:pPr>
-      <w:bookmarkStart w:id="26" w:name="_Toc71610029"/>
+      <w:bookmarkStart w:id="26" w:name="_Toc71610030"/>
       <w:r>
         <w:rPr>
           <w:rFonts w:ascii="Times New Roman" w:hAnsi="Times New Roman" w:cs="Times New Roman"/>
@@ -11343,31 +10808,9 @@
           <w:szCs w:val="26"/>
           <w:lang w:val="fr-FR"/>
         </w:rPr>
-        <w:t>2.5.7 – Trang quản lý người dùng</w:t>
+        <w:t>2.5.8 – Trang thông tin tài khoản</w:t>
       </w:r>
       <w:bookmarkEnd w:id="26"/>
-    </w:p>
-    <w:p>
-      <w:pPr>
-        <w:pStyle w:val="Heading3"/>
-        <w:rPr>
-          <w:rFonts w:ascii="Times New Roman" w:hAnsi="Times New Roman" w:cs="Times New Roman"/>
-          <w:sz w:val="26"/>
-          <w:szCs w:val="26"/>
-          <w:lang w:val="fr-FR"/>
-        </w:rPr>
-      </w:pPr>
-      <w:bookmarkStart w:id="27" w:name="_Toc71610030"/>
-      <w:r>
-        <w:rPr>
-          <w:rFonts w:ascii="Times New Roman" w:hAnsi="Times New Roman" w:cs="Times New Roman"/>
-          <w:sz w:val="26"/>
-          <w:szCs w:val="26"/>
-          <w:lang w:val="fr-FR"/>
-        </w:rPr>
-        <w:t>2.5.8 – Trang thông tin tài khoản</w:t>
-      </w:r>
-      <w:bookmarkEnd w:id="27"/>
       <w:r>
         <w:rPr>
           <w:rFonts w:ascii="Times New Roman" w:hAnsi="Times New Roman" w:cs="Times New Roman"/>
@@ -11406,25 +10849,7 @@
           <w:szCs w:val="26"/>
           <w:lang w:val="fr-FR"/>
         </w:rPr>
-        <w:t xml:space="preserve">III. Thiết kế form dành cho quản </w:t>
-      </w:r>
-      <w:proofErr w:type="gramStart"/>
-      <w:r>
-        <w:rPr>
-          <w:sz w:val="26"/>
-          <w:szCs w:val="26"/>
-          <w:lang w:val="fr-FR"/>
-        </w:rPr>
-        <w:t>trị  để</w:t>
-      </w:r>
-      <w:proofErr w:type="gramEnd"/>
-      <w:r>
-        <w:rPr>
-          <w:sz w:val="26"/>
-          <w:szCs w:val="26"/>
-          <w:lang w:val="fr-FR"/>
-        </w:rPr>
-        <w:t xml:space="preserve"> quản lý trang web.  </w:t>
+        <w:t xml:space="preserve">III. Thiết kế form dành cho quản trị  để quản lý trang web.  </w:t>
       </w:r>
       <w:r>
         <w:rPr>
@@ -11481,18 +10906,8 @@
           <w:sz w:val="26"/>
           <w:szCs w:val="26"/>
         </w:rPr>
-        <w:t xml:space="preserve">Mục Trang </w:t>
-      </w:r>
-      <w:proofErr w:type="gramStart"/>
-      <w:r>
-        <w:rPr>
-          <w:color w:val="000000"/>
-          <w:sz w:val="26"/>
-          <w:szCs w:val="26"/>
-        </w:rPr>
-        <w:t>Chủ :</w:t>
-      </w:r>
-      <w:proofErr w:type="gramEnd"/>
+        <w:t>Mục Trang Chủ :</w:t>
+      </w:r>
     </w:p>
     <w:p>
       <w:pPr>
@@ -11542,7 +10957,6 @@
           <w:szCs w:val="26"/>
         </w:rPr>
       </w:pPr>
-      <w:proofErr w:type="gramStart"/>
       <w:r>
         <w:rPr>
           <w:color w:val="000000"/>
@@ -11550,16 +10964,7 @@
           <w:szCs w:val="26"/>
         </w:rPr>
         <w:lastRenderedPageBreak/>
-        <w:t>Mục  Upload</w:t>
-      </w:r>
-      <w:proofErr w:type="gramEnd"/>
-      <w:r>
-        <w:rPr>
-          <w:color w:val="000000"/>
-          <w:sz w:val="26"/>
-          <w:szCs w:val="26"/>
-        </w:rPr>
-        <w:t xml:space="preserve"> : </w:t>
+        <w:t xml:space="preserve">Mục  Upload : </w:t>
       </w:r>
     </w:p>
     <w:p>
@@ -11599,18 +11004,8 @@
           <w:szCs w:val="26"/>
         </w:rPr>
         <w:lastRenderedPageBreak/>
-        <w:t xml:space="preserve">Mục Thêm </w:t>
-      </w:r>
-      <w:proofErr w:type="gramStart"/>
-      <w:r>
-        <w:rPr>
-          <w:color w:val="000000"/>
-          <w:sz w:val="26"/>
-          <w:szCs w:val="26"/>
-        </w:rPr>
-        <w:t>Tin :</w:t>
-      </w:r>
-      <w:proofErr w:type="gramEnd"/>
+        <w:t>Mục Thêm Tin :</w:t>
+      </w:r>
     </w:p>
     <w:p>
       <w:pPr>
@@ -11689,18 +11084,8 @@
           <w:szCs w:val="26"/>
         </w:rPr>
         <w:lastRenderedPageBreak/>
-        <w:t xml:space="preserve">Mục quản lý thể </w:t>
-      </w:r>
-      <w:proofErr w:type="gramStart"/>
-      <w:r>
-        <w:rPr>
-          <w:color w:val="000000"/>
-          <w:sz w:val="26"/>
-          <w:szCs w:val="26"/>
-        </w:rPr>
-        <w:t>loại :</w:t>
-      </w:r>
-      <w:proofErr w:type="gramEnd"/>
+        <w:t>Mục quản lý thể loại :</w:t>
+      </w:r>
     </w:p>
     <w:p>
       <w:pPr>
@@ -11783,18 +11168,8 @@
           <w:szCs w:val="26"/>
         </w:rPr>
         <w:lastRenderedPageBreak/>
-        <w:t xml:space="preserve">Mục thông tin </w:t>
-      </w:r>
-      <w:proofErr w:type="gramStart"/>
-      <w:r>
-        <w:rPr>
-          <w:color w:val="000000"/>
-          <w:sz w:val="26"/>
-          <w:szCs w:val="26"/>
-        </w:rPr>
-        <w:t>comment :</w:t>
-      </w:r>
-      <w:proofErr w:type="gramEnd"/>
+        <w:t>Mục thông tin comment :</w:t>
+      </w:r>
     </w:p>
     <w:p>
       <w:pPr>
@@ -11882,31 +11257,15 @@
           <w:szCs w:val="26"/>
         </w:rPr>
       </w:pPr>
-      <w:bookmarkStart w:id="28" w:name="_Toc71610031"/>
-      <w:r>
-        <w:rPr>
-          <w:sz w:val="26"/>
-          <w:szCs w:val="26"/>
-        </w:rPr>
-        <w:t xml:space="preserve">CHƯƠNG </w:t>
-      </w:r>
-      <w:proofErr w:type="gramStart"/>
-      <w:r>
-        <w:rPr>
-          <w:sz w:val="26"/>
-          <w:szCs w:val="26"/>
-        </w:rPr>
-        <w:t>4 :</w:t>
-      </w:r>
-      <w:proofErr w:type="gramEnd"/>
-      <w:r>
-        <w:rPr>
-          <w:sz w:val="26"/>
-          <w:szCs w:val="26"/>
-        </w:rPr>
-        <w:t xml:space="preserve"> KẾT LUẬN</w:t>
-      </w:r>
-      <w:bookmarkEnd w:id="28"/>
+      <w:bookmarkStart w:id="27" w:name="_Toc71610031"/>
+      <w:r>
+        <w:rPr>
+          <w:sz w:val="26"/>
+          <w:szCs w:val="26"/>
+        </w:rPr>
+        <w:t>CHƯƠNG 4 : KẾT LUẬN</w:t>
+      </w:r>
+      <w:bookmarkEnd w:id="27"/>
     </w:p>
     <w:p>
       <w:pPr>
@@ -12154,7 +11513,7 @@
         </w:rPr>
         <w:t xml:space="preserve">[1] </w:t>
       </w:r>
-      <w:hyperlink r:id="rId40">
+      <w:hyperlink r:id="rId44">
         <w:r>
           <w:rPr>
             <w:color w:val="0563C1"/>
@@ -12180,7 +11539,7 @@
         </w:rPr>
         <w:t xml:space="preserve">[2] </w:t>
       </w:r>
-      <w:hyperlink r:id="rId41">
+      <w:hyperlink r:id="rId45">
         <w:r>
           <w:rPr>
             <w:color w:val="0563C1"/>
@@ -12208,7 +11567,7 @@
         </w:rPr>
         <w:t xml:space="preserve">[3] </w:t>
       </w:r>
-      <w:hyperlink r:id="rId42">
+      <w:hyperlink r:id="rId46">
         <w:r>
           <w:rPr>
             <w:color w:val="0563C1"/>
@@ -12234,7 +11593,7 @@
         </w:rPr>
         <w:t xml:space="preserve">[4] </w:t>
       </w:r>
-      <w:hyperlink r:id="rId43">
+      <w:hyperlink r:id="rId47">
         <w:r>
           <w:rPr>
             <w:color w:val="0563C1"/>
@@ -12506,12 +11865,12 @@
       </w:pPr>
     </w:p>
     <w:sectPr>
-      <w:headerReference w:type="even" r:id="rId44"/>
-      <w:headerReference w:type="default" r:id="rId45"/>
-      <w:footerReference w:type="even" r:id="rId46"/>
-      <w:footerReference w:type="default" r:id="rId47"/>
-      <w:headerReference w:type="first" r:id="rId48"/>
-      <w:footerReference w:type="first" r:id="rId49"/>
+      <w:headerReference w:type="even" r:id="rId48"/>
+      <w:headerReference w:type="default" r:id="rId49"/>
+      <w:footerReference w:type="even" r:id="rId50"/>
+      <w:footerReference w:type="default" r:id="rId51"/>
+      <w:headerReference w:type="first" r:id="rId52"/>
+      <w:footerReference w:type="first" r:id="rId53"/>
       <w:pgSz w:w="11906" w:h="16838"/>
       <w:pgMar w:top="1701" w:right="1134" w:bottom="1701" w:left="1985" w:header="709" w:footer="709" w:gutter="0"/>
       <w:pgNumType w:start="1"/>
@@ -12522,7 +11881,7 @@
 </file>
 
 <file path=word/endnotes.xml><?xml version="1.0" encoding="utf-8"?>
-<w:endnotes xmlns:wpc="http://schemas.microsoft.com/office/word/2010/wordprocessingCanvas" xmlns:cx="http://schemas.microsoft.com/office/drawing/2014/chartex" xmlns:mc="http://schemas.openxmlformats.org/markup-compatibility/2006" xmlns:o="urn:schemas-microsoft-com:office:office" xmlns:r="http://schemas.openxmlformats.org/officeDocument/2006/relationships" xmlns:m="http://schemas.openxmlformats.org/officeDocument/2006/math" xmlns:v="urn:schemas-microsoft-com:vml" xmlns:wp14="http://schemas.microsoft.com/office/word/2010/wordprocessingDrawing" xmlns:wp="http://schemas.openxmlformats.org/drawingml/2006/wordprocessingDrawing" xmlns:w10="urn:schemas-microsoft-com:office:word" xmlns:w="http://schemas.openxmlformats.org/wordprocessingml/2006/main" xmlns:w14="http://schemas.microsoft.com/office/word/2010/wordml" xmlns:w15="http://schemas.microsoft.com/office/word/2012/wordml" xmlns:w16se="http://schemas.microsoft.com/office/word/2015/wordml/symex" xmlns:wpg="http://schemas.microsoft.com/office/word/2010/wordprocessingGroup" xmlns:wpi="http://schemas.microsoft.com/office/word/2010/wordprocessingInk" xmlns:wne="http://schemas.microsoft.com/office/word/2006/wordml" xmlns:wps="http://schemas.microsoft.com/office/word/2010/wordprocessingShape" mc:Ignorable="w14 w15 w16se wp14">
+<w:endnotes xmlns:wpc="http://schemas.microsoft.com/office/word/2010/wordprocessingCanvas" xmlns:cx="http://schemas.microsoft.com/office/drawing/2014/chartex" xmlns:cx1="http://schemas.microsoft.com/office/drawing/2015/9/8/chartex" xmlns:mc="http://schemas.openxmlformats.org/markup-compatibility/2006" xmlns:o="urn:schemas-microsoft-com:office:office" xmlns:r="http://schemas.openxmlformats.org/officeDocument/2006/relationships" xmlns:m="http://schemas.openxmlformats.org/officeDocument/2006/math" xmlns:v="urn:schemas-microsoft-com:vml" xmlns:wp14="http://schemas.microsoft.com/office/word/2010/wordprocessingDrawing" xmlns:wp="http://schemas.openxmlformats.org/drawingml/2006/wordprocessingDrawing" xmlns:w10="urn:schemas-microsoft-com:office:word" xmlns:w="http://schemas.openxmlformats.org/wordprocessingml/2006/main" xmlns:w14="http://schemas.microsoft.com/office/word/2010/wordml" xmlns:w15="http://schemas.microsoft.com/office/word/2012/wordml" xmlns:w16se="http://schemas.microsoft.com/office/word/2015/wordml/symex" xmlns:wpg="http://schemas.microsoft.com/office/word/2010/wordprocessingGroup" xmlns:wpi="http://schemas.microsoft.com/office/word/2010/wordprocessingInk" xmlns:wne="http://schemas.microsoft.com/office/word/2006/wordml" xmlns:wps="http://schemas.microsoft.com/office/word/2010/wordprocessingShape" mc:Ignorable="w14 w15 w16se wp14">
   <w:endnote w:type="separator" w:id="-1">
     <w:p>
       <w:pPr>
@@ -12547,7 +11906,7 @@
 </file>
 
 <file path=word/footer1.xml><?xml version="1.0" encoding="utf-8"?>
-<w:ftr xmlns:wpc="http://schemas.microsoft.com/office/word/2010/wordprocessingCanvas" xmlns:cx="http://schemas.microsoft.com/office/drawing/2014/chartex" xmlns:mc="http://schemas.openxmlformats.org/markup-compatibility/2006" xmlns:o="urn:schemas-microsoft-com:office:office" xmlns:r="http://schemas.openxmlformats.org/officeDocument/2006/relationships" xmlns:m="http://schemas.openxmlformats.org/officeDocument/2006/math" xmlns:v="urn:schemas-microsoft-com:vml" xmlns:wp14="http://schemas.microsoft.com/office/word/2010/wordprocessingDrawing" xmlns:wp="http://schemas.openxmlformats.org/drawingml/2006/wordprocessingDrawing" xmlns:w10="urn:schemas-microsoft-com:office:word" xmlns:w="http://schemas.openxmlformats.org/wordprocessingml/2006/main" xmlns:w14="http://schemas.microsoft.com/office/word/2010/wordml" xmlns:w15="http://schemas.microsoft.com/office/word/2012/wordml" xmlns:w16se="http://schemas.microsoft.com/office/word/2015/wordml/symex" xmlns:wpg="http://schemas.microsoft.com/office/word/2010/wordprocessingGroup" xmlns:wpi="http://schemas.microsoft.com/office/word/2010/wordprocessingInk" xmlns:wne="http://schemas.microsoft.com/office/word/2006/wordml" xmlns:wps="http://schemas.microsoft.com/office/word/2010/wordprocessingShape" mc:Ignorable="w14 w15 w16se wp14">
+<w:ftr xmlns:wpc="http://schemas.microsoft.com/office/word/2010/wordprocessingCanvas" xmlns:cx="http://schemas.microsoft.com/office/drawing/2014/chartex" xmlns:cx1="http://schemas.microsoft.com/office/drawing/2015/9/8/chartex" xmlns:mc="http://schemas.openxmlformats.org/markup-compatibility/2006" xmlns:o="urn:schemas-microsoft-com:office:office" xmlns:r="http://schemas.openxmlformats.org/officeDocument/2006/relationships" xmlns:m="http://schemas.openxmlformats.org/officeDocument/2006/math" xmlns:v="urn:schemas-microsoft-com:vml" xmlns:wp14="http://schemas.microsoft.com/office/word/2010/wordprocessingDrawing" xmlns:wp="http://schemas.openxmlformats.org/drawingml/2006/wordprocessingDrawing" xmlns:w10="urn:schemas-microsoft-com:office:word" xmlns:w="http://schemas.openxmlformats.org/wordprocessingml/2006/main" xmlns:w14="http://schemas.microsoft.com/office/word/2010/wordml" xmlns:w15="http://schemas.microsoft.com/office/word/2012/wordml" xmlns:w16se="http://schemas.microsoft.com/office/word/2015/wordml/symex" xmlns:wpg="http://schemas.microsoft.com/office/word/2010/wordprocessingGroup" xmlns:wpi="http://schemas.microsoft.com/office/word/2010/wordprocessingInk" xmlns:wne="http://schemas.microsoft.com/office/word/2006/wordml" xmlns:wps="http://schemas.microsoft.com/office/word/2010/wordprocessingShape" mc:Ignorable="w14 w15 w16se wp14">
   <w:p>
     <w:pPr>
       <w:pBdr>
@@ -12580,7 +11939,7 @@
 </file>
 
 <file path=word/footer2.xml><?xml version="1.0" encoding="utf-8"?>
-<w:ftr xmlns:wpc="http://schemas.microsoft.com/office/word/2010/wordprocessingCanvas" xmlns:cx="http://schemas.microsoft.com/office/drawing/2014/chartex" xmlns:mc="http://schemas.openxmlformats.org/markup-compatibility/2006" xmlns:o="urn:schemas-microsoft-com:office:office" xmlns:r="http://schemas.openxmlformats.org/officeDocument/2006/relationships" xmlns:m="http://schemas.openxmlformats.org/officeDocument/2006/math" xmlns:v="urn:schemas-microsoft-com:vml" xmlns:wp14="http://schemas.microsoft.com/office/word/2010/wordprocessingDrawing" xmlns:wp="http://schemas.openxmlformats.org/drawingml/2006/wordprocessingDrawing" xmlns:w10="urn:schemas-microsoft-com:office:word" xmlns:w="http://schemas.openxmlformats.org/wordprocessingml/2006/main" xmlns:w14="http://schemas.microsoft.com/office/word/2010/wordml" xmlns:w15="http://schemas.microsoft.com/office/word/2012/wordml" xmlns:w16se="http://schemas.microsoft.com/office/word/2015/wordml/symex" xmlns:wpg="http://schemas.microsoft.com/office/word/2010/wordprocessingGroup" xmlns:wpi="http://schemas.microsoft.com/office/word/2010/wordprocessingInk" xmlns:wne="http://schemas.microsoft.com/office/word/2006/wordml" xmlns:wps="http://schemas.microsoft.com/office/word/2010/wordprocessingShape" mc:Ignorable="w14 w15 w16se wp14">
+<w:ftr xmlns:wpc="http://schemas.microsoft.com/office/word/2010/wordprocessingCanvas" xmlns:cx="http://schemas.microsoft.com/office/drawing/2014/chartex" xmlns:cx1="http://schemas.microsoft.com/office/drawing/2015/9/8/chartex" xmlns:mc="http://schemas.openxmlformats.org/markup-compatibility/2006" xmlns:o="urn:schemas-microsoft-com:office:office" xmlns:r="http://schemas.openxmlformats.org/officeDocument/2006/relationships" xmlns:m="http://schemas.openxmlformats.org/officeDocument/2006/math" xmlns:v="urn:schemas-microsoft-com:vml" xmlns:wp14="http://schemas.microsoft.com/office/word/2010/wordprocessingDrawing" xmlns:wp="http://schemas.openxmlformats.org/drawingml/2006/wordprocessingDrawing" xmlns:w10="urn:schemas-microsoft-com:office:word" xmlns:w="http://schemas.openxmlformats.org/wordprocessingml/2006/main" xmlns:w14="http://schemas.microsoft.com/office/word/2010/wordml" xmlns:w15="http://schemas.microsoft.com/office/word/2012/wordml" xmlns:w16se="http://schemas.microsoft.com/office/word/2015/wordml/symex" xmlns:wpg="http://schemas.microsoft.com/office/word/2010/wordprocessingGroup" xmlns:wpi="http://schemas.microsoft.com/office/word/2010/wordprocessingInk" xmlns:wne="http://schemas.microsoft.com/office/word/2006/wordml" xmlns:wps="http://schemas.microsoft.com/office/word/2010/wordprocessingShape" mc:Ignorable="w14 w15 w16se wp14">
   <w:p>
     <w:pPr>
       <w:tabs>
@@ -12601,7 +11960,7 @@
 </file>
 
 <file path=word/footer3.xml><?xml version="1.0" encoding="utf-8"?>
-<w:ftr xmlns:wpc="http://schemas.microsoft.com/office/word/2010/wordprocessingCanvas" xmlns:cx="http://schemas.microsoft.com/office/drawing/2014/chartex" xmlns:mc="http://schemas.openxmlformats.org/markup-compatibility/2006" xmlns:o="urn:schemas-microsoft-com:office:office" xmlns:r="http://schemas.openxmlformats.org/officeDocument/2006/relationships" xmlns:m="http://schemas.openxmlformats.org/officeDocument/2006/math" xmlns:v="urn:schemas-microsoft-com:vml" xmlns:wp14="http://schemas.microsoft.com/office/word/2010/wordprocessingDrawing" xmlns:wp="http://schemas.openxmlformats.org/drawingml/2006/wordprocessingDrawing" xmlns:w10="urn:schemas-microsoft-com:office:word" xmlns:w="http://schemas.openxmlformats.org/wordprocessingml/2006/main" xmlns:w14="http://schemas.microsoft.com/office/word/2010/wordml" xmlns:w15="http://schemas.microsoft.com/office/word/2012/wordml" xmlns:w16se="http://schemas.microsoft.com/office/word/2015/wordml/symex" xmlns:wpg="http://schemas.microsoft.com/office/word/2010/wordprocessingGroup" xmlns:wpi="http://schemas.microsoft.com/office/word/2010/wordprocessingInk" xmlns:wne="http://schemas.microsoft.com/office/word/2006/wordml" xmlns:wps="http://schemas.microsoft.com/office/word/2010/wordprocessingShape" mc:Ignorable="w14 w15 w16se wp14">
+<w:ftr xmlns:wpc="http://schemas.microsoft.com/office/word/2010/wordprocessingCanvas" xmlns:cx="http://schemas.microsoft.com/office/drawing/2014/chartex" xmlns:cx1="http://schemas.microsoft.com/office/drawing/2015/9/8/chartex" xmlns:mc="http://schemas.openxmlformats.org/markup-compatibility/2006" xmlns:o="urn:schemas-microsoft-com:office:office" xmlns:r="http://schemas.openxmlformats.org/officeDocument/2006/relationships" xmlns:m="http://schemas.openxmlformats.org/officeDocument/2006/math" xmlns:v="urn:schemas-microsoft-com:vml" xmlns:wp14="http://schemas.microsoft.com/office/word/2010/wordprocessingDrawing" xmlns:wp="http://schemas.openxmlformats.org/drawingml/2006/wordprocessingDrawing" xmlns:w10="urn:schemas-microsoft-com:office:word" xmlns:w="http://schemas.openxmlformats.org/wordprocessingml/2006/main" xmlns:w14="http://schemas.microsoft.com/office/word/2010/wordml" xmlns:w15="http://schemas.microsoft.com/office/word/2012/wordml" xmlns:w16se="http://schemas.microsoft.com/office/word/2015/wordml/symex" xmlns:wpg="http://schemas.microsoft.com/office/word/2010/wordprocessingGroup" xmlns:wpi="http://schemas.microsoft.com/office/word/2010/wordprocessingInk" xmlns:wne="http://schemas.microsoft.com/office/word/2006/wordml" xmlns:wps="http://schemas.microsoft.com/office/word/2010/wordprocessingShape" mc:Ignorable="w14 w15 w16se wp14">
   <w:p>
     <w:pPr>
       <w:pBdr>
@@ -12625,7 +11984,7 @@
 </file>
 
 <file path=word/footer4.xml><?xml version="1.0" encoding="utf-8"?>
-<w:ftr xmlns:wpc="http://schemas.microsoft.com/office/word/2010/wordprocessingCanvas" xmlns:cx="http://schemas.microsoft.com/office/drawing/2014/chartex" xmlns:mc="http://schemas.openxmlformats.org/markup-compatibility/2006" xmlns:o="urn:schemas-microsoft-com:office:office" xmlns:r="http://schemas.openxmlformats.org/officeDocument/2006/relationships" xmlns:m="http://schemas.openxmlformats.org/officeDocument/2006/math" xmlns:v="urn:schemas-microsoft-com:vml" xmlns:wp14="http://schemas.microsoft.com/office/word/2010/wordprocessingDrawing" xmlns:wp="http://schemas.openxmlformats.org/drawingml/2006/wordprocessingDrawing" xmlns:w10="urn:schemas-microsoft-com:office:word" xmlns:w="http://schemas.openxmlformats.org/wordprocessingml/2006/main" xmlns:w14="http://schemas.microsoft.com/office/word/2010/wordml" xmlns:w15="http://schemas.microsoft.com/office/word/2012/wordml" xmlns:w16se="http://schemas.microsoft.com/office/word/2015/wordml/symex" xmlns:wpg="http://schemas.microsoft.com/office/word/2010/wordprocessingGroup" xmlns:wpi="http://schemas.microsoft.com/office/word/2010/wordprocessingInk" xmlns:wne="http://schemas.microsoft.com/office/word/2006/wordml" xmlns:wps="http://schemas.microsoft.com/office/word/2010/wordprocessingShape" mc:Ignorable="w14 w15 w16se wp14">
+<w:ftr xmlns:wpc="http://schemas.microsoft.com/office/word/2010/wordprocessingCanvas" xmlns:cx="http://schemas.microsoft.com/office/drawing/2014/chartex" xmlns:cx1="http://schemas.microsoft.com/office/drawing/2015/9/8/chartex" xmlns:mc="http://schemas.openxmlformats.org/markup-compatibility/2006" xmlns:o="urn:schemas-microsoft-com:office:office" xmlns:r="http://schemas.openxmlformats.org/officeDocument/2006/relationships" xmlns:m="http://schemas.openxmlformats.org/officeDocument/2006/math" xmlns:v="urn:schemas-microsoft-com:vml" xmlns:wp14="http://schemas.microsoft.com/office/word/2010/wordprocessingDrawing" xmlns:wp="http://schemas.openxmlformats.org/drawingml/2006/wordprocessingDrawing" xmlns:w10="urn:schemas-microsoft-com:office:word" xmlns:w="http://schemas.openxmlformats.org/wordprocessingml/2006/main" xmlns:w14="http://schemas.microsoft.com/office/word/2010/wordml" xmlns:w15="http://schemas.microsoft.com/office/word/2012/wordml" xmlns:w16se="http://schemas.microsoft.com/office/word/2015/wordml/symex" xmlns:wpg="http://schemas.microsoft.com/office/word/2010/wordprocessingGroup" xmlns:wpi="http://schemas.microsoft.com/office/word/2010/wordprocessingInk" xmlns:wne="http://schemas.microsoft.com/office/word/2006/wordml" xmlns:wps="http://schemas.microsoft.com/office/word/2010/wordprocessingShape" mc:Ignorable="w14 w15 w16se wp14">
   <w:p>
     <w:pPr>
       <w:pBdr>
@@ -12674,7 +12033,7 @@
         <w:noProof/>
         <w:color w:val="000000"/>
       </w:rPr>
-      <w:t>18</w:t>
+      <w:t>26</w:t>
     </w:r>
     <w:r>
       <w:rPr>
@@ -12712,7 +12071,7 @@
 </file>
 
 <file path=word/footer5.xml><?xml version="1.0" encoding="utf-8"?>
-<w:ftr xmlns:wpc="http://schemas.microsoft.com/office/word/2010/wordprocessingCanvas" xmlns:cx="http://schemas.microsoft.com/office/drawing/2014/chartex" xmlns:mc="http://schemas.openxmlformats.org/markup-compatibility/2006" xmlns:o="urn:schemas-microsoft-com:office:office" xmlns:r="http://schemas.openxmlformats.org/officeDocument/2006/relationships" xmlns:m="http://schemas.openxmlformats.org/officeDocument/2006/math" xmlns:v="urn:schemas-microsoft-com:vml" xmlns:wp14="http://schemas.microsoft.com/office/word/2010/wordprocessingDrawing" xmlns:wp="http://schemas.openxmlformats.org/drawingml/2006/wordprocessingDrawing" xmlns:w10="urn:schemas-microsoft-com:office:word" xmlns:w="http://schemas.openxmlformats.org/wordprocessingml/2006/main" xmlns:w14="http://schemas.microsoft.com/office/word/2010/wordml" xmlns:w15="http://schemas.microsoft.com/office/word/2012/wordml" xmlns:w16se="http://schemas.microsoft.com/office/word/2015/wordml/symex" xmlns:wpg="http://schemas.microsoft.com/office/word/2010/wordprocessingGroup" xmlns:wpi="http://schemas.microsoft.com/office/word/2010/wordprocessingInk" xmlns:wne="http://schemas.microsoft.com/office/word/2006/wordml" xmlns:wps="http://schemas.microsoft.com/office/word/2010/wordprocessingShape" mc:Ignorable="w14 w15 w16se wp14">
+<w:ftr xmlns:wpc="http://schemas.microsoft.com/office/word/2010/wordprocessingCanvas" xmlns:cx="http://schemas.microsoft.com/office/drawing/2014/chartex" xmlns:cx1="http://schemas.microsoft.com/office/drawing/2015/9/8/chartex" xmlns:mc="http://schemas.openxmlformats.org/markup-compatibility/2006" xmlns:o="urn:schemas-microsoft-com:office:office" xmlns:r="http://schemas.openxmlformats.org/officeDocument/2006/relationships" xmlns:m="http://schemas.openxmlformats.org/officeDocument/2006/math" xmlns:v="urn:schemas-microsoft-com:vml" xmlns:wp14="http://schemas.microsoft.com/office/word/2010/wordprocessingDrawing" xmlns:wp="http://schemas.openxmlformats.org/drawingml/2006/wordprocessingDrawing" xmlns:w10="urn:schemas-microsoft-com:office:word" xmlns:w="http://schemas.openxmlformats.org/wordprocessingml/2006/main" xmlns:w14="http://schemas.microsoft.com/office/word/2010/wordml" xmlns:w15="http://schemas.microsoft.com/office/word/2012/wordml" xmlns:w16se="http://schemas.microsoft.com/office/word/2015/wordml/symex" xmlns:wpg="http://schemas.microsoft.com/office/word/2010/wordprocessingGroup" xmlns:wpi="http://schemas.microsoft.com/office/word/2010/wordprocessingInk" xmlns:wne="http://schemas.microsoft.com/office/word/2006/wordml" xmlns:wps="http://schemas.microsoft.com/office/word/2010/wordprocessingShape" mc:Ignorable="w14 w15 w16se wp14">
   <w:p>
     <w:pPr>
       <w:pBdr>
@@ -12736,7 +12095,7 @@
 </file>
 
 <file path=word/footnotes.xml><?xml version="1.0" encoding="utf-8"?>
-<w:footnotes xmlns:wpc="http://schemas.microsoft.com/office/word/2010/wordprocessingCanvas" xmlns:cx="http://schemas.microsoft.com/office/drawing/2014/chartex" xmlns:mc="http://schemas.openxmlformats.org/markup-compatibility/2006" xmlns:o="urn:schemas-microsoft-com:office:office" xmlns:r="http://schemas.openxmlformats.org/officeDocument/2006/relationships" xmlns:m="http://schemas.openxmlformats.org/officeDocument/2006/math" xmlns:v="urn:schemas-microsoft-com:vml" xmlns:wp14="http://schemas.microsoft.com/office/word/2010/wordprocessingDrawing" xmlns:wp="http://schemas.openxmlformats.org/drawingml/2006/wordprocessingDrawing" xmlns:w10="urn:schemas-microsoft-com:office:word" xmlns:w="http://schemas.openxmlformats.org/wordprocessingml/2006/main" xmlns:w14="http://schemas.microsoft.com/office/word/2010/wordml" xmlns:w15="http://schemas.microsoft.com/office/word/2012/wordml" xmlns:w16se="http://schemas.microsoft.com/office/word/2015/wordml/symex" xmlns:wpg="http://schemas.microsoft.com/office/word/2010/wordprocessingGroup" xmlns:wpi="http://schemas.microsoft.com/office/word/2010/wordprocessingInk" xmlns:wne="http://schemas.microsoft.com/office/word/2006/wordml" xmlns:wps="http://schemas.microsoft.com/office/word/2010/wordprocessingShape" mc:Ignorable="w14 w15 w16se wp14">
+<w:footnotes xmlns:wpc="http://schemas.microsoft.com/office/word/2010/wordprocessingCanvas" xmlns:cx="http://schemas.microsoft.com/office/drawing/2014/chartex" xmlns:cx1="http://schemas.microsoft.com/office/drawing/2015/9/8/chartex" xmlns:mc="http://schemas.openxmlformats.org/markup-compatibility/2006" xmlns:o="urn:schemas-microsoft-com:office:office" xmlns:r="http://schemas.openxmlformats.org/officeDocument/2006/relationships" xmlns:m="http://schemas.openxmlformats.org/officeDocument/2006/math" xmlns:v="urn:schemas-microsoft-com:vml" xmlns:wp14="http://schemas.microsoft.com/office/word/2010/wordprocessingDrawing" xmlns:wp="http://schemas.openxmlformats.org/drawingml/2006/wordprocessingDrawing" xmlns:w10="urn:schemas-microsoft-com:office:word" xmlns:w="http://schemas.openxmlformats.org/wordprocessingml/2006/main" xmlns:w14="http://schemas.microsoft.com/office/word/2010/wordml" xmlns:w15="http://schemas.microsoft.com/office/word/2012/wordml" xmlns:w16se="http://schemas.microsoft.com/office/word/2015/wordml/symex" xmlns:wpg="http://schemas.microsoft.com/office/word/2010/wordprocessingGroup" xmlns:wpi="http://schemas.microsoft.com/office/word/2010/wordprocessingInk" xmlns:wne="http://schemas.microsoft.com/office/word/2006/wordml" xmlns:wps="http://schemas.microsoft.com/office/word/2010/wordprocessingShape" mc:Ignorable="w14 w15 w16se wp14">
   <w:footnote w:type="separator" w:id="-1">
     <w:p>
       <w:pPr>
@@ -12761,7 +12120,7 @@
 </file>
 
 <file path=word/header1.xml><?xml version="1.0" encoding="utf-8"?>
-<w:hdr xmlns:wpc="http://schemas.microsoft.com/office/word/2010/wordprocessingCanvas" xmlns:cx="http://schemas.microsoft.com/office/drawing/2014/chartex" xmlns:mc="http://schemas.openxmlformats.org/markup-compatibility/2006" xmlns:o="urn:schemas-microsoft-com:office:office" xmlns:r="http://schemas.openxmlformats.org/officeDocument/2006/relationships" xmlns:m="http://schemas.openxmlformats.org/officeDocument/2006/math" xmlns:v="urn:schemas-microsoft-com:vml" xmlns:wp14="http://schemas.microsoft.com/office/word/2010/wordprocessingDrawing" xmlns:wp="http://schemas.openxmlformats.org/drawingml/2006/wordprocessingDrawing" xmlns:w10="urn:schemas-microsoft-com:office:word" xmlns:w="http://schemas.openxmlformats.org/wordprocessingml/2006/main" xmlns:w14="http://schemas.microsoft.com/office/word/2010/wordml" xmlns:w15="http://schemas.microsoft.com/office/word/2012/wordml" xmlns:w16se="http://schemas.microsoft.com/office/word/2015/wordml/symex" xmlns:wpg="http://schemas.microsoft.com/office/word/2010/wordprocessingGroup" xmlns:wpi="http://schemas.microsoft.com/office/word/2010/wordprocessingInk" xmlns:wne="http://schemas.microsoft.com/office/word/2006/wordml" xmlns:wps="http://schemas.microsoft.com/office/word/2010/wordprocessingShape" mc:Ignorable="w14 w15 w16se wp14">
+<w:hdr xmlns:wpc="http://schemas.microsoft.com/office/word/2010/wordprocessingCanvas" xmlns:cx="http://schemas.microsoft.com/office/drawing/2014/chartex" xmlns:cx1="http://schemas.microsoft.com/office/drawing/2015/9/8/chartex" xmlns:mc="http://schemas.openxmlformats.org/markup-compatibility/2006" xmlns:o="urn:schemas-microsoft-com:office:office" xmlns:r="http://schemas.openxmlformats.org/officeDocument/2006/relationships" xmlns:m="http://schemas.openxmlformats.org/officeDocument/2006/math" xmlns:v="urn:schemas-microsoft-com:vml" xmlns:wp14="http://schemas.microsoft.com/office/word/2010/wordprocessingDrawing" xmlns:wp="http://schemas.openxmlformats.org/drawingml/2006/wordprocessingDrawing" xmlns:w10="urn:schemas-microsoft-com:office:word" xmlns:w="http://schemas.openxmlformats.org/wordprocessingml/2006/main" xmlns:w14="http://schemas.microsoft.com/office/word/2010/wordml" xmlns:w15="http://schemas.microsoft.com/office/word/2012/wordml" xmlns:w16se="http://schemas.microsoft.com/office/word/2015/wordml/symex" xmlns:wpg="http://schemas.microsoft.com/office/word/2010/wordprocessingGroup" xmlns:wpi="http://schemas.microsoft.com/office/word/2010/wordprocessingInk" xmlns:wne="http://schemas.microsoft.com/office/word/2006/wordml" xmlns:wps="http://schemas.microsoft.com/office/word/2010/wordprocessingShape" mc:Ignorable="w14 w15 w16se wp14">
   <w:p>
     <w:pPr>
       <w:pBdr>
@@ -12785,7 +12144,7 @@
 </file>
 
 <file path=word/header2.xml><?xml version="1.0" encoding="utf-8"?>
-<w:hdr xmlns:wpc="http://schemas.microsoft.com/office/word/2010/wordprocessingCanvas" xmlns:cx="http://schemas.microsoft.com/office/drawing/2014/chartex" xmlns:mc="http://schemas.openxmlformats.org/markup-compatibility/2006" xmlns:o="urn:schemas-microsoft-com:office:office" xmlns:r="http://schemas.openxmlformats.org/officeDocument/2006/relationships" xmlns:m="http://schemas.openxmlformats.org/officeDocument/2006/math" xmlns:v="urn:schemas-microsoft-com:vml" xmlns:wp14="http://schemas.microsoft.com/office/word/2010/wordprocessingDrawing" xmlns:wp="http://schemas.openxmlformats.org/drawingml/2006/wordprocessingDrawing" xmlns:w10="urn:schemas-microsoft-com:office:word" xmlns:w="http://schemas.openxmlformats.org/wordprocessingml/2006/main" xmlns:w14="http://schemas.microsoft.com/office/word/2010/wordml" xmlns:w15="http://schemas.microsoft.com/office/word/2012/wordml" xmlns:w16se="http://schemas.microsoft.com/office/word/2015/wordml/symex" xmlns:wpg="http://schemas.microsoft.com/office/word/2010/wordprocessingGroup" xmlns:wpi="http://schemas.microsoft.com/office/word/2010/wordprocessingInk" xmlns:wne="http://schemas.microsoft.com/office/word/2006/wordml" xmlns:wps="http://schemas.microsoft.com/office/word/2010/wordprocessingShape" mc:Ignorable="w14 w15 w16se wp14">
+<w:hdr xmlns:wpc="http://schemas.microsoft.com/office/word/2010/wordprocessingCanvas" xmlns:cx="http://schemas.microsoft.com/office/drawing/2014/chartex" xmlns:cx1="http://schemas.microsoft.com/office/drawing/2015/9/8/chartex" xmlns:mc="http://schemas.openxmlformats.org/markup-compatibility/2006" xmlns:o="urn:schemas-microsoft-com:office:office" xmlns:r="http://schemas.openxmlformats.org/officeDocument/2006/relationships" xmlns:m="http://schemas.openxmlformats.org/officeDocument/2006/math" xmlns:v="urn:schemas-microsoft-com:vml" xmlns:wp14="http://schemas.microsoft.com/office/word/2010/wordprocessingDrawing" xmlns:wp="http://schemas.openxmlformats.org/drawingml/2006/wordprocessingDrawing" xmlns:w10="urn:schemas-microsoft-com:office:word" xmlns:w="http://schemas.openxmlformats.org/wordprocessingml/2006/main" xmlns:w14="http://schemas.microsoft.com/office/word/2010/wordml" xmlns:w15="http://schemas.microsoft.com/office/word/2012/wordml" xmlns:w16se="http://schemas.microsoft.com/office/word/2015/wordml/symex" xmlns:wpg="http://schemas.microsoft.com/office/word/2010/wordprocessingGroup" xmlns:wpi="http://schemas.microsoft.com/office/word/2010/wordprocessingInk" xmlns:wne="http://schemas.microsoft.com/office/word/2006/wordml" xmlns:wps="http://schemas.microsoft.com/office/word/2010/wordprocessingShape" mc:Ignorable="w14 w15 w16se wp14">
   <w:p>
     <w:pPr>
       <w:pBdr>
@@ -12829,24 +12188,7 @@
         <w:szCs w:val="24"/>
       </w:rPr>
       <w:tab/>
-    </w:r>
-    <w:proofErr w:type="gramStart"/>
-    <w:r>
-      <w:rPr>
-        <w:color w:val="000000"/>
-        <w:sz w:val="24"/>
-        <w:szCs w:val="24"/>
-      </w:rPr>
-      <w:t>GVHD :</w:t>
-    </w:r>
-    <w:proofErr w:type="gramEnd"/>
-    <w:r>
-      <w:rPr>
-        <w:color w:val="000000"/>
-        <w:sz w:val="24"/>
-        <w:szCs w:val="24"/>
-      </w:rPr>
-      <w:t xml:space="preserve"> </w:t>
+      <w:t xml:space="preserve">GVHD : </w:t>
     </w:r>
   </w:p>
   <w:p>
@@ -12899,7 +12241,7 @@
 </file>
 
 <file path=word/header3.xml><?xml version="1.0" encoding="utf-8"?>
-<w:hdr xmlns:wpc="http://schemas.microsoft.com/office/word/2010/wordprocessingCanvas" xmlns:cx="http://schemas.microsoft.com/office/drawing/2014/chartex" xmlns:mc="http://schemas.openxmlformats.org/markup-compatibility/2006" xmlns:o="urn:schemas-microsoft-com:office:office" xmlns:r="http://schemas.openxmlformats.org/officeDocument/2006/relationships" xmlns:m="http://schemas.openxmlformats.org/officeDocument/2006/math" xmlns:v="urn:schemas-microsoft-com:vml" xmlns:wp14="http://schemas.microsoft.com/office/word/2010/wordprocessingDrawing" xmlns:wp="http://schemas.openxmlformats.org/drawingml/2006/wordprocessingDrawing" xmlns:w10="urn:schemas-microsoft-com:office:word" xmlns:w="http://schemas.openxmlformats.org/wordprocessingml/2006/main" xmlns:w14="http://schemas.microsoft.com/office/word/2010/wordml" xmlns:w15="http://schemas.microsoft.com/office/word/2012/wordml" xmlns:w16se="http://schemas.microsoft.com/office/word/2015/wordml/symex" xmlns:wpg="http://schemas.microsoft.com/office/word/2010/wordprocessingGroup" xmlns:wpi="http://schemas.microsoft.com/office/word/2010/wordprocessingInk" xmlns:wne="http://schemas.microsoft.com/office/word/2006/wordml" xmlns:wps="http://schemas.microsoft.com/office/word/2010/wordprocessingShape" mc:Ignorable="w14 w15 w16se wp14">
+<w:hdr xmlns:wpc="http://schemas.microsoft.com/office/word/2010/wordprocessingCanvas" xmlns:cx="http://schemas.microsoft.com/office/drawing/2014/chartex" xmlns:cx1="http://schemas.microsoft.com/office/drawing/2015/9/8/chartex" xmlns:mc="http://schemas.openxmlformats.org/markup-compatibility/2006" xmlns:o="urn:schemas-microsoft-com:office:office" xmlns:r="http://schemas.openxmlformats.org/officeDocument/2006/relationships" xmlns:m="http://schemas.openxmlformats.org/officeDocument/2006/math" xmlns:v="urn:schemas-microsoft-com:vml" xmlns:wp14="http://schemas.microsoft.com/office/word/2010/wordprocessingDrawing" xmlns:wp="http://schemas.openxmlformats.org/drawingml/2006/wordprocessingDrawing" xmlns:w10="urn:schemas-microsoft-com:office:word" xmlns:w="http://schemas.openxmlformats.org/wordprocessingml/2006/main" xmlns:w14="http://schemas.microsoft.com/office/word/2010/wordml" xmlns:w15="http://schemas.microsoft.com/office/word/2012/wordml" xmlns:w16se="http://schemas.microsoft.com/office/word/2015/wordml/symex" xmlns:wpg="http://schemas.microsoft.com/office/word/2010/wordprocessingGroup" xmlns:wpi="http://schemas.microsoft.com/office/word/2010/wordprocessingInk" xmlns:wne="http://schemas.microsoft.com/office/word/2006/wordml" xmlns:wps="http://schemas.microsoft.com/office/word/2010/wordprocessingShape" mc:Ignorable="w14 w15 w16se wp14">
   <w:p>
     <w:pPr>
       <w:pBdr>
@@ -12923,7 +12265,7 @@
 </file>
 
 <file path=word/numbering.xml><?xml version="1.0" encoding="utf-8"?>
-<w:numbering xmlns:wpc="http://schemas.microsoft.com/office/word/2010/wordprocessingCanvas" xmlns:cx="http://schemas.microsoft.com/office/drawing/2014/chartex" xmlns:mc="http://schemas.openxmlformats.org/markup-compatibility/2006" xmlns:o="urn:schemas-microsoft-com:office:office" xmlns:r="http://schemas.openxmlformats.org/officeDocument/2006/relationships" xmlns:m="http://schemas.openxmlformats.org/officeDocument/2006/math" xmlns:v="urn:schemas-microsoft-com:vml" xmlns:wp14="http://schemas.microsoft.com/office/word/2010/wordprocessingDrawing" xmlns:wp="http://schemas.openxmlformats.org/drawingml/2006/wordprocessingDrawing" xmlns:w10="urn:schemas-microsoft-com:office:word" xmlns:w="http://schemas.openxmlformats.org/wordprocessingml/2006/main" xmlns:w14="http://schemas.microsoft.com/office/word/2010/wordml" xmlns:w15="http://schemas.microsoft.com/office/word/2012/wordml" xmlns:w16se="http://schemas.microsoft.com/office/word/2015/wordml/symex" xmlns:wpg="http://schemas.microsoft.com/office/word/2010/wordprocessingGroup" xmlns:wpi="http://schemas.microsoft.com/office/word/2010/wordprocessingInk" xmlns:wne="http://schemas.microsoft.com/office/word/2006/wordml" xmlns:wps="http://schemas.microsoft.com/office/word/2010/wordprocessingShape" mc:Ignorable="w14 w15 w16se wp14">
+<w:numbering xmlns:wpc="http://schemas.microsoft.com/office/word/2010/wordprocessingCanvas" xmlns:cx="http://schemas.microsoft.com/office/drawing/2014/chartex" xmlns:cx1="http://schemas.microsoft.com/office/drawing/2015/9/8/chartex" xmlns:mc="http://schemas.openxmlformats.org/markup-compatibility/2006" xmlns:o="urn:schemas-microsoft-com:office:office" xmlns:r="http://schemas.openxmlformats.org/officeDocument/2006/relationships" xmlns:m="http://schemas.openxmlformats.org/officeDocument/2006/math" xmlns:v="urn:schemas-microsoft-com:vml" xmlns:wp14="http://schemas.microsoft.com/office/word/2010/wordprocessingDrawing" xmlns:wp="http://schemas.openxmlformats.org/drawingml/2006/wordprocessingDrawing" xmlns:w10="urn:schemas-microsoft-com:office:word" xmlns:w="http://schemas.openxmlformats.org/wordprocessingml/2006/main" xmlns:w14="http://schemas.microsoft.com/office/word/2010/wordml" xmlns:w15="http://schemas.microsoft.com/office/word/2012/wordml" xmlns:w16se="http://schemas.microsoft.com/office/word/2015/wordml/symex" xmlns:wpg="http://schemas.microsoft.com/office/word/2010/wordprocessingGroup" xmlns:wpi="http://schemas.microsoft.com/office/word/2010/wordprocessingInk" xmlns:wne="http://schemas.microsoft.com/office/word/2006/wordml" xmlns:wps="http://schemas.microsoft.com/office/word/2010/wordprocessingShape" mc:Ignorable="w14 w15 w16se wp14">
   <w:abstractNum w:abstractNumId="0" w15:restartNumberingAfterBreak="0">
     <w:nsid w:val="035E6985"/>
     <w:multiLevelType w:val="hybridMultilevel"/>
@@ -15840,7 +15182,7 @@
 </file>
 
 <file path=customXml/itemProps2.xml><?xml version="1.0" encoding="utf-8"?>
-<ds:datastoreItem xmlns:ds="http://schemas.openxmlformats.org/officeDocument/2006/customXml" ds:itemID="{D1B4B547-38DB-42E7-880B-7C2106465776}">
+<ds:datastoreItem xmlns:ds="http://schemas.openxmlformats.org/officeDocument/2006/customXml" ds:itemID="{389A9AC0-D8FA-4E6E-9AC4-508D5D8CF628}">
   <ds:schemaRefs>
     <ds:schemaRef ds:uri="http://schemas.openxmlformats.org/officeDocument/2006/bibliography"/>
   </ds:schemaRefs>

</xml_diff>